<commit_message>
Scenari + non functional requirements
</commit_message>
<xml_diff>
--- a/RASDv3.docx
+++ b/RASDv3.docx
@@ -1,6 +1,6 @@
 
 <file path=word/document.xml><?xml version="1.0" encoding="utf-8"?>
-<w:document xmlns:wpc="http://schemas.microsoft.com/office/word/2010/wordprocessingCanvas" xmlns:cx="http://schemas.microsoft.com/office/drawing/2014/chartex" xmlns:cx1="http://schemas.microsoft.com/office/drawing/2015/9/8/chartex" xmlns:cx2="http://schemas.microsoft.com/office/drawing/2015/10/21/chartex" xmlns:mc="http://schemas.openxmlformats.org/markup-compatibility/2006" xmlns:o="urn:schemas-microsoft-com:office:office" xmlns:r="http://schemas.openxmlformats.org/officeDocument/2006/relationships" xmlns:m="http://schemas.openxmlformats.org/officeDocument/2006/math" xmlns:v="urn:schemas-microsoft-com:vml" xmlns:wp14="http://schemas.microsoft.com/office/word/2010/wordprocessingDrawing" xmlns:wp="http://schemas.openxmlformats.org/drawingml/2006/wordprocessingDrawing" xmlns:w10="urn:schemas-microsoft-com:office:word" xmlns:w="http://schemas.openxmlformats.org/wordprocessingml/2006/main" xmlns:w14="http://schemas.microsoft.com/office/word/2010/wordml" xmlns:w15="http://schemas.microsoft.com/office/word/2012/wordml" xmlns:w16se="http://schemas.microsoft.com/office/word/2015/wordml/symex" xmlns:wpg="http://schemas.microsoft.com/office/word/2010/wordprocessingGroup" xmlns:wpi="http://schemas.microsoft.com/office/word/2010/wordprocessingInk" xmlns:wne="http://schemas.microsoft.com/office/word/2006/wordml" xmlns:wps="http://schemas.microsoft.com/office/word/2010/wordprocessingShape" mc:Ignorable="w14 w15 w16se wp14">
+<w:document xmlns:wpc="http://schemas.microsoft.com/office/word/2010/wordprocessingCanvas" xmlns:cx="http://schemas.microsoft.com/office/drawing/2014/chartex" xmlns:cx1="http://schemas.microsoft.com/office/drawing/2015/9/8/chartex" xmlns:cx2="http://schemas.microsoft.com/office/drawing/2015/10/21/chartex" xmlns:cx3="http://schemas.microsoft.com/office/drawing/2016/5/9/chartex" xmlns:cx4="http://schemas.microsoft.com/office/drawing/2016/5/10/chartex" xmlns:cx5="http://schemas.microsoft.com/office/drawing/2016/5/11/chartex" xmlns:mc="http://schemas.openxmlformats.org/markup-compatibility/2006" xmlns:o="urn:schemas-microsoft-com:office:office" xmlns:r="http://schemas.openxmlformats.org/officeDocument/2006/relationships" xmlns:m="http://schemas.openxmlformats.org/officeDocument/2006/math" xmlns:v="urn:schemas-microsoft-com:vml" xmlns:wp14="http://schemas.microsoft.com/office/word/2010/wordprocessingDrawing" xmlns:wp="http://schemas.openxmlformats.org/drawingml/2006/wordprocessingDrawing" xmlns:w10="urn:schemas-microsoft-com:office:word" xmlns:w="http://schemas.openxmlformats.org/wordprocessingml/2006/main" xmlns:w14="http://schemas.microsoft.com/office/word/2010/wordml" xmlns:w15="http://schemas.microsoft.com/office/word/2012/wordml" xmlns:w16se="http://schemas.microsoft.com/office/word/2015/wordml/symex" xmlns:wpg="http://schemas.microsoft.com/office/word/2010/wordprocessingGroup" xmlns:wpi="http://schemas.microsoft.com/office/word/2010/wordprocessingInk" xmlns:wne="http://schemas.microsoft.com/office/word/2006/wordml" xmlns:wps="http://schemas.microsoft.com/office/word/2010/wordprocessingShape" mc:Ignorable="w14 w15 w16se wp14">
   <w:body>
     <w:p>
       <w:pPr>
@@ -127,7 +127,25 @@
           <w:sz w:val="28"/>
           <w:szCs w:val="28"/>
         </w:rPr>
-        <w:t>El Hariry Matteo</w:t>
+        <w:t xml:space="preserve">El </w:t>
+      </w:r>
+      <w:proofErr w:type="spellStart"/>
+      <w:r>
+        <w:rPr>
+          <w:rFonts w:ascii="Century" w:hAnsi="Century" w:cs="Times New Roman"/>
+          <w:sz w:val="28"/>
+          <w:szCs w:val="28"/>
+        </w:rPr>
+        <w:t>Hariry</w:t>
+      </w:r>
+      <w:proofErr w:type="spellEnd"/>
+      <w:r>
+        <w:rPr>
+          <w:rFonts w:ascii="Century" w:hAnsi="Century" w:cs="Times New Roman"/>
+          <w:sz w:val="28"/>
+          <w:szCs w:val="28"/>
+        </w:rPr>
+        <w:t xml:space="preserve"> Matteo</w:t>
       </w:r>
     </w:p>
     <w:p>
@@ -1466,27 +1484,67 @@
           <w:szCs w:val="28"/>
           <w:lang w:val="en-US"/>
         </w:rPr>
-        <w:t xml:space="preserve">With this project we will design an electric-car sharing software system. </w:t>
-      </w:r>
-    </w:p>
-    <w:p>
-      <w:pPr>
-        <w:jc w:val="both"/>
-        <w:rPr>
-          <w:rFonts w:ascii="Century" w:hAnsi="Century" w:cs="Times New Roman"/>
-          <w:sz w:val="28"/>
-          <w:szCs w:val="28"/>
-          <w:lang w:val="en-US"/>
-        </w:rPr>
-      </w:pPr>
-      <w:r>
-        <w:rPr>
-          <w:rFonts w:ascii="Century" w:hAnsi="Century" w:cs="Times New Roman"/>
-          <w:sz w:val="28"/>
-          <w:szCs w:val="28"/>
-          <w:lang w:val="en-US"/>
-        </w:rPr>
-        <w:t>Car Sharing is a very cost-effective and useful service for anyone who needs a car occasionally. It allows people to use and pay for the car according to their personal use, without the hassle and costs of owning their own vehicle (parking, purchase costs, maintenance, insurance etc.).</w:t>
+        <w:t xml:space="preserve">With this </w:t>
+      </w:r>
+      <w:proofErr w:type="gramStart"/>
+      <w:r>
+        <w:rPr>
+          <w:rFonts w:ascii="Century" w:hAnsi="Century" w:cs="Times New Roman"/>
+          <w:sz w:val="28"/>
+          <w:szCs w:val="28"/>
+          <w:lang w:val="en-US"/>
+        </w:rPr>
+        <w:t>project</w:t>
+      </w:r>
+      <w:proofErr w:type="gramEnd"/>
+      <w:r>
+        <w:rPr>
+          <w:rFonts w:ascii="Century" w:hAnsi="Century" w:cs="Times New Roman"/>
+          <w:sz w:val="28"/>
+          <w:szCs w:val="28"/>
+          <w:lang w:val="en-US"/>
+        </w:rPr>
+        <w:t xml:space="preserve"> we will design an electric-car sharing software system. </w:t>
+      </w:r>
+    </w:p>
+    <w:p>
+      <w:pPr>
+        <w:jc w:val="both"/>
+        <w:rPr>
+          <w:rFonts w:ascii="Century" w:hAnsi="Century" w:cs="Times New Roman"/>
+          <w:sz w:val="28"/>
+          <w:szCs w:val="28"/>
+          <w:lang w:val="en-US"/>
+        </w:rPr>
+      </w:pPr>
+      <w:r>
+        <w:rPr>
+          <w:rFonts w:ascii="Century" w:hAnsi="Century" w:cs="Times New Roman"/>
+          <w:sz w:val="28"/>
+          <w:szCs w:val="28"/>
+          <w:lang w:val="en-US"/>
+        </w:rPr>
+        <w:t xml:space="preserve">Car Sharing is a very cost-effective and useful service for anyone who needs a car occasionally. It allows people to use and pay for the car </w:t>
+      </w:r>
+      <w:proofErr w:type="gramStart"/>
+      <w:r>
+        <w:rPr>
+          <w:rFonts w:ascii="Century" w:hAnsi="Century" w:cs="Times New Roman"/>
+          <w:sz w:val="28"/>
+          <w:szCs w:val="28"/>
+          <w:lang w:val="en-US"/>
+        </w:rPr>
+        <w:t>according to</w:t>
+      </w:r>
+      <w:proofErr w:type="gramEnd"/>
+      <w:r>
+        <w:rPr>
+          <w:rFonts w:ascii="Century" w:hAnsi="Century" w:cs="Times New Roman"/>
+          <w:sz w:val="28"/>
+          <w:szCs w:val="28"/>
+          <w:lang w:val="en-US"/>
+        </w:rPr>
+        <w:t xml:space="preserve"> their personal use, without the hassle and costs of owning their own vehicle (parking, purchase costs, maintenance, insurance etc.).</w:t>
       </w:r>
     </w:p>
     <w:p>
@@ -1972,7 +2030,27 @@
           <w:szCs w:val="28"/>
           <w:lang w:val="en-US"/>
         </w:rPr>
-        <w:t>•[G9] system must know parking location, the battery level, status (in charge or not) and if there were two passengers onboard every time a ride is over in order to calculate the right discount.</w:t>
+        <w:t xml:space="preserve">•[G9] system must know parking location, the battery level, status (in charge or not) and if there were two passengers onboard every time a ride is over </w:t>
+      </w:r>
+      <w:proofErr w:type="gramStart"/>
+      <w:r>
+        <w:rPr>
+          <w:rFonts w:ascii="Century" w:hAnsi="Century" w:cs="Times New Roman"/>
+          <w:sz w:val="28"/>
+          <w:szCs w:val="28"/>
+          <w:lang w:val="en-US"/>
+        </w:rPr>
+        <w:t>in order to</w:t>
+      </w:r>
+      <w:proofErr w:type="gramEnd"/>
+      <w:r>
+        <w:rPr>
+          <w:rFonts w:ascii="Century" w:hAnsi="Century" w:cs="Times New Roman"/>
+          <w:sz w:val="28"/>
+          <w:szCs w:val="28"/>
+          <w:lang w:val="en-US"/>
+        </w:rPr>
+        <w:t xml:space="preserve"> calculate the right discount.</w:t>
       </w:r>
     </w:p>
     <w:p>
@@ -2299,7 +2377,27 @@
           <w:szCs w:val="28"/>
           <w:lang w:val="en-US"/>
         </w:rPr>
-        <w:t xml:space="preserve"> is considered as the ride segment from starting engine and car stop without ending definitely the ride. More travels can be part of a single ride.</w:t>
+        <w:t xml:space="preserve"> is considered as the ride segment from starting engine and car stop without ending </w:t>
+      </w:r>
+      <w:proofErr w:type="gramStart"/>
+      <w:r>
+        <w:rPr>
+          <w:rFonts w:ascii="Century" w:hAnsi="Century" w:cs="Times New Roman"/>
+          <w:sz w:val="28"/>
+          <w:szCs w:val="28"/>
+          <w:lang w:val="en-US"/>
+        </w:rPr>
+        <w:t>definitely the</w:t>
+      </w:r>
+      <w:proofErr w:type="gramEnd"/>
+      <w:r>
+        <w:rPr>
+          <w:rFonts w:ascii="Century" w:hAnsi="Century" w:cs="Times New Roman"/>
+          <w:sz w:val="28"/>
+          <w:szCs w:val="28"/>
+          <w:lang w:val="en-US"/>
+        </w:rPr>
+        <w:t xml:space="preserve"> ride. More travels can be part of a single ride.</w:t>
       </w:r>
     </w:p>
     <w:p>
@@ -2348,10 +2446,20 @@
           <w:szCs w:val="28"/>
           <w:lang w:val="en-US"/>
         </w:rPr>
-        <w:t xml:space="preserve"> battery level, interact with users which call for help during a ride, intervene when necessary (e.g. a wheel brakes during a ride). Their exceptional task can be the cases in which …..</w:t>
-      </w:r>
-      <w:bookmarkStart w:id="0" w:name="_GoBack"/>
-      <w:bookmarkEnd w:id="0"/>
+        <w:t xml:space="preserve"> battery level, interact with users which call for help during a ride, intervene when necessary (e.g. a wheel brakes during a ride). Their exceptional task can be the cases in which </w:t>
+      </w:r>
+      <w:proofErr w:type="gramStart"/>
+      <w:r>
+        <w:rPr>
+          <w:rFonts w:ascii="Century" w:hAnsi="Century" w:cs="Times New Roman"/>
+          <w:color w:val="FF0000"/>
+          <w:sz w:val="28"/>
+          <w:szCs w:val="28"/>
+          <w:lang w:val="en-US"/>
+        </w:rPr>
+        <w:t>…..</w:t>
+      </w:r>
+      <w:proofErr w:type="gramEnd"/>
     </w:p>
     <w:p>
       <w:pPr>
@@ -2500,7 +2608,27 @@
           <w:szCs w:val="28"/>
           <w:lang w:val="en-US"/>
         </w:rPr>
-        <w:t>IEEE Std 830-1998 IEEE Recommended Practice for Software Requirements Specifications.</w:t>
+        <w:t xml:space="preserve">IEEE </w:t>
+      </w:r>
+      <w:proofErr w:type="spellStart"/>
+      <w:r>
+        <w:rPr>
+          <w:rFonts w:ascii="Century" w:hAnsi="Century" w:cs="Times New Roman"/>
+          <w:sz w:val="28"/>
+          <w:szCs w:val="28"/>
+          <w:lang w:val="en-US"/>
+        </w:rPr>
+        <w:t>Std</w:t>
+      </w:r>
+      <w:proofErr w:type="spellEnd"/>
+      <w:r>
+        <w:rPr>
+          <w:rFonts w:ascii="Century" w:hAnsi="Century" w:cs="Times New Roman"/>
+          <w:sz w:val="28"/>
+          <w:szCs w:val="28"/>
+          <w:lang w:val="en-US"/>
+        </w:rPr>
+        <w:t xml:space="preserve"> 830-1998 IEEE Recommended Practice for Software Requirements Specifications.</w:t>
       </w:r>
     </w:p>
     <w:p>
@@ -2869,7 +2997,27 @@
           <w:szCs w:val="28"/>
           <w:lang w:val="en-US"/>
         </w:rPr>
-        <w:t xml:space="preserve">hen the user is inside the vehicle the system start charging him/her with the halt-rate until he starts the engine (then the normal rate starts). The rate will keep changing according to the engine mode (on with normal rate/off with halt rate) until the user reaches his destination and </w:t>
+        <w:t xml:space="preserve">hen the user is inside the vehicle the system start charging him/her with the halt-rate until he starts the engine (then the normal rate starts). The rate will keep changing </w:t>
+      </w:r>
+      <w:proofErr w:type="gramStart"/>
+      <w:r>
+        <w:rPr>
+          <w:rFonts w:ascii="Century" w:hAnsi="Century" w:cs="Times New Roman"/>
+          <w:sz w:val="28"/>
+          <w:szCs w:val="28"/>
+          <w:lang w:val="en-US"/>
+        </w:rPr>
+        <w:t>according to</w:t>
+      </w:r>
+      <w:proofErr w:type="gramEnd"/>
+      <w:r>
+        <w:rPr>
+          <w:rFonts w:ascii="Century" w:hAnsi="Century" w:cs="Times New Roman"/>
+          <w:sz w:val="28"/>
+          <w:szCs w:val="28"/>
+          <w:lang w:val="en-US"/>
+        </w:rPr>
+        <w:t xml:space="preserve"> the engine mode (on with normal rate/off with halt rate) until the user reaches his destination and </w:t>
       </w:r>
       <w:r>
         <w:rPr>
@@ -3284,7 +3432,27 @@
           <w:szCs w:val="28"/>
           <w:lang w:val="en-GB"/>
         </w:rPr>
-        <w:t>After a reservation expires the user is allowed to make a new one.</w:t>
+        <w:t xml:space="preserve">After a reservation expires the user </w:t>
+      </w:r>
+      <w:proofErr w:type="gramStart"/>
+      <w:r>
+        <w:rPr>
+          <w:rFonts w:ascii="Century" w:hAnsi="Century" w:cs="Times New Roman"/>
+          <w:sz w:val="28"/>
+          <w:szCs w:val="28"/>
+          <w:lang w:val="en-GB"/>
+        </w:rPr>
+        <w:t>is allowed to</w:t>
+      </w:r>
+      <w:proofErr w:type="gramEnd"/>
+      <w:r>
+        <w:rPr>
+          <w:rFonts w:ascii="Century" w:hAnsi="Century" w:cs="Times New Roman"/>
+          <w:sz w:val="28"/>
+          <w:szCs w:val="28"/>
+          <w:lang w:val="en-GB"/>
+        </w:rPr>
+        <w:t xml:space="preserve"> make a new one.</w:t>
       </w:r>
     </w:p>
     <w:p>
@@ -3390,7 +3558,29 @@
           <w:szCs w:val="28"/>
           <w:lang w:val="en-GB"/>
         </w:rPr>
-        <w:t>Available cars can only have esthetical damages, that don’t compromise in anyways the usage of the vehicle according to our car-sharing system.</w:t>
+        <w:t xml:space="preserve">Available cars can only have esthetical damages, that don’t compromise in anyways the usage of the vehicle </w:t>
+      </w:r>
+      <w:proofErr w:type="gramStart"/>
+      <w:r>
+        <w:rPr>
+          <w:rFonts w:ascii="Century" w:hAnsi="Century" w:cs="Times New Roman"/>
+          <w:color w:val="FF0000"/>
+          <w:sz w:val="28"/>
+          <w:szCs w:val="28"/>
+          <w:lang w:val="en-GB"/>
+        </w:rPr>
+        <w:t>according to</w:t>
+      </w:r>
+      <w:proofErr w:type="gramEnd"/>
+      <w:r>
+        <w:rPr>
+          <w:rFonts w:ascii="Century" w:hAnsi="Century" w:cs="Times New Roman"/>
+          <w:color w:val="FF0000"/>
+          <w:sz w:val="28"/>
+          <w:szCs w:val="28"/>
+          <w:lang w:val="en-GB"/>
+        </w:rPr>
+        <w:t xml:space="preserve"> our car-sharing system.</w:t>
       </w:r>
     </w:p>
     <w:p>
@@ -3638,7 +3828,27 @@
           <w:szCs w:val="28"/>
           <w:lang w:val="en-GB"/>
         </w:rPr>
-        <w:t xml:space="preserve"> When a user enters a car the engine must be off.</w:t>
+        <w:t xml:space="preserve"> When a user enters a </w:t>
+      </w:r>
+      <w:proofErr w:type="gramStart"/>
+      <w:r>
+        <w:rPr>
+          <w:rFonts w:ascii="Century" w:hAnsi="Century" w:cs="Times New Roman"/>
+          <w:sz w:val="28"/>
+          <w:szCs w:val="28"/>
+          <w:lang w:val="en-GB"/>
+        </w:rPr>
+        <w:t>car</w:t>
+      </w:r>
+      <w:proofErr w:type="gramEnd"/>
+      <w:r>
+        <w:rPr>
+          <w:rFonts w:ascii="Century" w:hAnsi="Century" w:cs="Times New Roman"/>
+          <w:sz w:val="28"/>
+          <w:szCs w:val="28"/>
+          <w:lang w:val="en-GB"/>
+        </w:rPr>
+        <w:t xml:space="preserve"> the engine must be off.</w:t>
       </w:r>
     </w:p>
     <w:p>
@@ -3664,7 +3874,27 @@
           <w:szCs w:val="28"/>
           <w:lang w:val="en-GB"/>
         </w:rPr>
-        <w:t xml:space="preserve"> When a user enters a car the screen must be working.</w:t>
+        <w:t xml:space="preserve"> When a user enters a </w:t>
+      </w:r>
+      <w:proofErr w:type="gramStart"/>
+      <w:r>
+        <w:rPr>
+          <w:rFonts w:ascii="Century" w:hAnsi="Century" w:cs="Times New Roman"/>
+          <w:sz w:val="28"/>
+          <w:szCs w:val="28"/>
+          <w:lang w:val="en-GB"/>
+        </w:rPr>
+        <w:t>car</w:t>
+      </w:r>
+      <w:proofErr w:type="gramEnd"/>
+      <w:r>
+        <w:rPr>
+          <w:rFonts w:ascii="Century" w:hAnsi="Century" w:cs="Times New Roman"/>
+          <w:sz w:val="28"/>
+          <w:szCs w:val="28"/>
+          <w:lang w:val="en-GB"/>
+        </w:rPr>
+        <w:t xml:space="preserve"> the screen must be working.</w:t>
       </w:r>
     </w:p>
     <w:p>
@@ -3716,7 +3946,27 @@
           <w:szCs w:val="28"/>
           <w:lang w:val="en-GB"/>
         </w:rPr>
-        <w:t xml:space="preserve"> When the start button is pressed the car must turn on the engine.</w:t>
+        <w:t xml:space="preserve"> When the start button is </w:t>
+      </w:r>
+      <w:proofErr w:type="gramStart"/>
+      <w:r>
+        <w:rPr>
+          <w:rFonts w:ascii="Century" w:hAnsi="Century" w:cs="Times New Roman"/>
+          <w:sz w:val="28"/>
+          <w:szCs w:val="28"/>
+          <w:lang w:val="en-GB"/>
+        </w:rPr>
+        <w:t>pressed</w:t>
+      </w:r>
+      <w:proofErr w:type="gramEnd"/>
+      <w:r>
+        <w:rPr>
+          <w:rFonts w:ascii="Century" w:hAnsi="Century" w:cs="Times New Roman"/>
+          <w:sz w:val="28"/>
+          <w:szCs w:val="28"/>
+          <w:lang w:val="en-GB"/>
+        </w:rPr>
+        <w:t xml:space="preserve"> the car must turn on the engine.</w:t>
       </w:r>
     </w:p>
     <w:p>
@@ -3857,12 +4107,10 @@
           <w:szCs w:val="28"/>
           <w:lang w:val="en-US"/>
         </w:rPr>
-        <w:t xml:space="preserve"> and rationals</w:t>
-      </w:r>
-    </w:p>
-    <w:p>
-      <w:pPr>
-        <w:jc w:val="both"/>
+        <w:t xml:space="preserve"> and </w:t>
+      </w:r>
+      <w:proofErr w:type="spellStart"/>
+      <w:r>
         <w:rPr>
           <w:rFonts w:ascii="Century" w:hAnsi="Century" w:cs="Times New Roman"/>
           <w:b/>
@@ -3871,6 +4119,21 @@
           <w:szCs w:val="28"/>
           <w:lang w:val="en-US"/>
         </w:rPr>
+        <w:t>rationals</w:t>
+      </w:r>
+      <w:proofErr w:type="spellEnd"/>
+    </w:p>
+    <w:p>
+      <w:pPr>
+        <w:jc w:val="both"/>
+        <w:rPr>
+          <w:rFonts w:ascii="Century" w:hAnsi="Century" w:cs="Times New Roman"/>
+          <w:b/>
+          <w:i/>
+          <w:sz w:val="28"/>
+          <w:szCs w:val="28"/>
+          <w:lang w:val="en-US"/>
+        </w:rPr>
       </w:pPr>
     </w:p>
     <w:p>
@@ -3965,7 +4228,29 @@
           <w:szCs w:val="28"/>
           <w:lang w:val="en-US"/>
         </w:rPr>
-        <w:t xml:space="preserve">Once the user is inside the car, (s)he has to insert the PIN code provided through the app view in order to prove (s)he was the person who reserved that vehicle and opened it. This authentication method is intended to grant maximum security for our vehicles. In fact, if the PIN is wrongly inserted 3 times, the car will disable all functionalities (so that car won’t be moved) and invite the person to exit and try with another reservation. </w:t>
+        <w:t xml:space="preserve">Once the user is inside the car, (s)he </w:t>
+      </w:r>
+      <w:proofErr w:type="gramStart"/>
+      <w:r>
+        <w:rPr>
+          <w:rFonts w:ascii="Century" w:hAnsi="Century" w:cs="Times New Roman"/>
+          <w:color w:val="FF0000"/>
+          <w:sz w:val="28"/>
+          <w:szCs w:val="28"/>
+          <w:lang w:val="en-US"/>
+        </w:rPr>
+        <w:t>has to</w:t>
+      </w:r>
+      <w:proofErr w:type="gramEnd"/>
+      <w:r>
+        <w:rPr>
+          <w:rFonts w:ascii="Century" w:hAnsi="Century" w:cs="Times New Roman"/>
+          <w:color w:val="FF0000"/>
+          <w:sz w:val="28"/>
+          <w:szCs w:val="28"/>
+          <w:lang w:val="en-US"/>
+        </w:rPr>
+        <w:t xml:space="preserve"> insert the PIN code provided through the app view in order to prove (s)he was the person who reserved that vehicle and opened it. This authentication method is intended to grant maximum security for our vehicles. In fact, if the PIN is wrongly inserted 3 times, the car will disable all functionalities (so that car won’t be moved) and invite the person to exit and try with another reservation. </w:t>
       </w:r>
       <w:r>
         <w:rPr>
@@ -4040,7 +4325,73 @@
           <w:szCs w:val="28"/>
           <w:lang w:val="en-US"/>
         </w:rPr>
-        <w:t>Once authenticated to the car system (PIN code correctly inserted), users might want to signal some damages they found, so they have to simply interact with the apposite interface. If no damage is reported but actually something is wrong, the cost of repairs will be charged to the last user who didn’t care about informing the system about the damage.</w:t>
+        <w:t xml:space="preserve">Once authenticated to the car system (PIN code correctly inserted), users might want to signal some damages they found, so they </w:t>
+      </w:r>
+      <w:proofErr w:type="gramStart"/>
+      <w:r>
+        <w:rPr>
+          <w:rFonts w:ascii="Century" w:hAnsi="Century" w:cs="Times New Roman"/>
+          <w:color w:val="FF0000"/>
+          <w:sz w:val="28"/>
+          <w:szCs w:val="28"/>
+          <w:lang w:val="en-US"/>
+        </w:rPr>
+        <w:t>have to</w:t>
+      </w:r>
+      <w:proofErr w:type="gramEnd"/>
+      <w:r>
+        <w:rPr>
+          <w:rFonts w:ascii="Century" w:hAnsi="Century" w:cs="Times New Roman"/>
+          <w:color w:val="FF0000"/>
+          <w:sz w:val="28"/>
+          <w:szCs w:val="28"/>
+          <w:lang w:val="en-US"/>
+        </w:rPr>
+        <w:t xml:space="preserve"> simply interact with the </w:t>
+      </w:r>
+      <w:proofErr w:type="spellStart"/>
+      <w:r>
+        <w:rPr>
+          <w:rFonts w:ascii="Century" w:hAnsi="Century" w:cs="Times New Roman"/>
+          <w:color w:val="FF0000"/>
+          <w:sz w:val="28"/>
+          <w:szCs w:val="28"/>
+          <w:lang w:val="en-US"/>
+        </w:rPr>
+        <w:t>apposite</w:t>
+      </w:r>
+      <w:proofErr w:type="spellEnd"/>
+      <w:r>
+        <w:rPr>
+          <w:rFonts w:ascii="Century" w:hAnsi="Century" w:cs="Times New Roman"/>
+          <w:color w:val="FF0000"/>
+          <w:sz w:val="28"/>
+          <w:szCs w:val="28"/>
+          <w:lang w:val="en-US"/>
+        </w:rPr>
+        <w:t xml:space="preserve"> interface. If no damage is reported but </w:t>
+      </w:r>
+      <w:proofErr w:type="gramStart"/>
+      <w:r>
+        <w:rPr>
+          <w:rFonts w:ascii="Century" w:hAnsi="Century" w:cs="Times New Roman"/>
+          <w:color w:val="FF0000"/>
+          <w:sz w:val="28"/>
+          <w:szCs w:val="28"/>
+          <w:lang w:val="en-US"/>
+        </w:rPr>
+        <w:t>actually something</w:t>
+      </w:r>
+      <w:proofErr w:type="gramEnd"/>
+      <w:r>
+        <w:rPr>
+          <w:rFonts w:ascii="Century" w:hAnsi="Century" w:cs="Times New Roman"/>
+          <w:color w:val="FF0000"/>
+          <w:sz w:val="28"/>
+          <w:szCs w:val="28"/>
+          <w:lang w:val="en-US"/>
+        </w:rPr>
+        <w:t xml:space="preserve"> is wrong, the cost of repairs will be charged to the last user who didn’t care about informing the system about the damage.</w:t>
       </w:r>
     </w:p>
     <w:p>
@@ -4489,7 +4840,27 @@
           <w:szCs w:val="28"/>
           <w:lang w:val="en-US"/>
         </w:rPr>
-        <w:t>he 30 % fee is to be applied considering that the battery has to be left with more than 80% empty level of charge with respect to the charge level that the car had at the reservation time.</w:t>
+        <w:t xml:space="preserve">he 30 % fee is to be applied considering that the battery </w:t>
+      </w:r>
+      <w:proofErr w:type="gramStart"/>
+      <w:r>
+        <w:rPr>
+          <w:rFonts w:ascii="Century" w:hAnsi="Century" w:cs="Times New Roman"/>
+          <w:sz w:val="28"/>
+          <w:szCs w:val="28"/>
+          <w:lang w:val="en-US"/>
+        </w:rPr>
+        <w:t>has to</w:t>
+      </w:r>
+      <w:proofErr w:type="gramEnd"/>
+      <w:r>
+        <w:rPr>
+          <w:rFonts w:ascii="Century" w:hAnsi="Century" w:cs="Times New Roman"/>
+          <w:sz w:val="28"/>
+          <w:szCs w:val="28"/>
+          <w:lang w:val="en-US"/>
+        </w:rPr>
+        <w:t xml:space="preserve"> be left with more than 80% empty level of charge with respect to the charge level that the car had at the reservation time.</w:t>
       </w:r>
     </w:p>
     <w:p>
@@ -4659,7 +5030,27 @@
           <w:szCs w:val="28"/>
           <w:lang w:val="en-US"/>
         </w:rPr>
-        <w:t>ravels are considered as the ride segment from starting engine and car stop without ending definitely the ride.</w:t>
+        <w:t xml:space="preserve">ravels are considered as the ride segment from starting engine and car stop without ending </w:t>
+      </w:r>
+      <w:proofErr w:type="gramStart"/>
+      <w:r>
+        <w:rPr>
+          <w:rFonts w:ascii="Century" w:hAnsi="Century" w:cs="Times New Roman"/>
+          <w:sz w:val="28"/>
+          <w:szCs w:val="28"/>
+          <w:lang w:val="en-US"/>
+        </w:rPr>
+        <w:t>definitely the</w:t>
+      </w:r>
+      <w:proofErr w:type="gramEnd"/>
+      <w:r>
+        <w:rPr>
+          <w:rFonts w:ascii="Century" w:hAnsi="Century" w:cs="Times New Roman"/>
+          <w:sz w:val="28"/>
+          <w:szCs w:val="28"/>
+          <w:lang w:val="en-US"/>
+        </w:rPr>
+        <w:t xml:space="preserve"> ride.</w:t>
       </w:r>
     </w:p>
     <w:p>
@@ -4697,7 +5088,27 @@
           <w:szCs w:val="28"/>
           <w:lang w:val="en-US"/>
         </w:rPr>
-        <w:t>he 2 passengers related bonus is calculated for each travel according to every single travel charge for that ride.</w:t>
+        <w:t xml:space="preserve">he 2 passengers related bonus is calculated for each travel </w:t>
+      </w:r>
+      <w:proofErr w:type="gramStart"/>
+      <w:r>
+        <w:rPr>
+          <w:rFonts w:ascii="Century" w:hAnsi="Century" w:cs="Times New Roman"/>
+          <w:sz w:val="28"/>
+          <w:szCs w:val="28"/>
+          <w:lang w:val="en-US"/>
+        </w:rPr>
+        <w:t>according to</w:t>
+      </w:r>
+      <w:proofErr w:type="gramEnd"/>
+      <w:r>
+        <w:rPr>
+          <w:rFonts w:ascii="Century" w:hAnsi="Century" w:cs="Times New Roman"/>
+          <w:sz w:val="28"/>
+          <w:szCs w:val="28"/>
+          <w:lang w:val="en-US"/>
+        </w:rPr>
+        <w:t xml:space="preserve"> every single travel charge for that ride.</w:t>
       </w:r>
     </w:p>
     <w:p>
@@ -4735,7 +5146,27 @@
           <w:szCs w:val="28"/>
           <w:lang w:val="en-US"/>
         </w:rPr>
-        <w:t>he 2 passengers related bonus is calculated on the cost of each travel and it is assigned at the moment when the doors are closed, engine is running, and the seat sensors detect at least three passengers onboard (one is the driver and at least two passengers).</w:t>
+        <w:t>he 2 passengers related bonus is calculated on the cost of each travel and it is assigned </w:t>
+      </w:r>
+      <w:proofErr w:type="gramStart"/>
+      <w:r>
+        <w:rPr>
+          <w:rFonts w:ascii="Century" w:hAnsi="Century" w:cs="Times New Roman"/>
+          <w:sz w:val="28"/>
+          <w:szCs w:val="28"/>
+          <w:lang w:val="en-US"/>
+        </w:rPr>
+        <w:t>at the moment</w:t>
+      </w:r>
+      <w:proofErr w:type="gramEnd"/>
+      <w:r>
+        <w:rPr>
+          <w:rFonts w:ascii="Century" w:hAnsi="Century" w:cs="Times New Roman"/>
+          <w:sz w:val="28"/>
+          <w:szCs w:val="28"/>
+          <w:lang w:val="en-US"/>
+        </w:rPr>
+        <w:t xml:space="preserve"> when the doors are closed, engine is running, and the seat sensors detect at least three passengers onboard (one is the driver and at least two passengers).</w:t>
       </w:r>
     </w:p>
     <w:p>
@@ -4774,7 +5205,27 @@
           <w:szCs w:val="28"/>
           <w:lang w:val="en-US"/>
         </w:rPr>
-        <w:t>he car, for security reasons, turns on and remains on as long as all the doors are properly closed.</w:t>
+        <w:t>he car, for security reasons, turns on and remains on </w:t>
+      </w:r>
+      <w:proofErr w:type="gramStart"/>
+      <w:r>
+        <w:rPr>
+          <w:rFonts w:ascii="Century" w:hAnsi="Century" w:cs="Times New Roman"/>
+          <w:sz w:val="28"/>
+          <w:szCs w:val="28"/>
+          <w:lang w:val="en-US"/>
+        </w:rPr>
+        <w:t>as long as</w:t>
+      </w:r>
+      <w:proofErr w:type="gramEnd"/>
+      <w:r>
+        <w:rPr>
+          <w:rFonts w:ascii="Century" w:hAnsi="Century" w:cs="Times New Roman"/>
+          <w:sz w:val="28"/>
+          <w:szCs w:val="28"/>
+          <w:lang w:val="en-US"/>
+        </w:rPr>
+        <w:t> all the doors are properly closed.</w:t>
       </w:r>
     </w:p>
     <w:p>
@@ -4850,7 +5301,67 @@
           <w:szCs w:val="28"/>
           <w:lang w:val="en-US"/>
         </w:rPr>
-        <w:t>or every user the system stores a list of his travels: among the various information for a single trip, the system saves an itinerary composed by a set of positions. Thanks to this routes information, we are able to handle infractions, road violations, fines etc.  so the costs of the eventual fines and law breaking behaviors can be assigned to the right user. </w:t>
+        <w:t xml:space="preserve">or every </w:t>
+      </w:r>
+      <w:proofErr w:type="gramStart"/>
+      <w:r>
+        <w:rPr>
+          <w:rFonts w:ascii="Century" w:hAnsi="Century" w:cs="Times New Roman"/>
+          <w:sz w:val="28"/>
+          <w:szCs w:val="28"/>
+          <w:lang w:val="en-US"/>
+        </w:rPr>
+        <w:t>user</w:t>
+      </w:r>
+      <w:proofErr w:type="gramEnd"/>
+      <w:r>
+        <w:rPr>
+          <w:rFonts w:ascii="Century" w:hAnsi="Century" w:cs="Times New Roman"/>
+          <w:sz w:val="28"/>
+          <w:szCs w:val="28"/>
+          <w:lang w:val="en-US"/>
+        </w:rPr>
+        <w:t xml:space="preserve"> the system stores a list of his travels: among the various information for a single trip, the system saves an itinerary composed by a set of positions. Thanks to this routes information, we </w:t>
+      </w:r>
+      <w:proofErr w:type="gramStart"/>
+      <w:r>
+        <w:rPr>
+          <w:rFonts w:ascii="Century" w:hAnsi="Century" w:cs="Times New Roman"/>
+          <w:sz w:val="28"/>
+          <w:szCs w:val="28"/>
+          <w:lang w:val="en-US"/>
+        </w:rPr>
+        <w:t>are able to</w:t>
+      </w:r>
+      <w:proofErr w:type="gramEnd"/>
+      <w:r>
+        <w:rPr>
+          <w:rFonts w:ascii="Century" w:hAnsi="Century" w:cs="Times New Roman"/>
+          <w:sz w:val="28"/>
+          <w:szCs w:val="28"/>
+          <w:lang w:val="en-US"/>
+        </w:rPr>
+        <w:t xml:space="preserve"> handle infractions, road violations, fines etc.  </w:t>
+      </w:r>
+      <w:proofErr w:type="gramStart"/>
+      <w:r>
+        <w:rPr>
+          <w:rFonts w:ascii="Century" w:hAnsi="Century" w:cs="Times New Roman"/>
+          <w:sz w:val="28"/>
+          <w:szCs w:val="28"/>
+          <w:lang w:val="en-US"/>
+        </w:rPr>
+        <w:t>so</w:t>
+      </w:r>
+      <w:proofErr w:type="gramEnd"/>
+      <w:r>
+        <w:rPr>
+          <w:rFonts w:ascii="Century" w:hAnsi="Century" w:cs="Times New Roman"/>
+          <w:sz w:val="28"/>
+          <w:szCs w:val="28"/>
+          <w:lang w:val="en-US"/>
+        </w:rPr>
+        <w:t> the costs of the eventual fines and law breaking behaviors can be assigned to the right user. </w:t>
       </w:r>
     </w:p>
     <w:p>
@@ -4926,7 +5437,27 @@
           <w:szCs w:val="28"/>
           <w:lang w:val="en-US"/>
         </w:rPr>
-        <w:t>r charges are handled in this way: when the user finishes a ride, the car is able to detect, through the system, its location within a charging station. If the user chooses the option "park &amp; charge", the car queries the system which in turn sends the vehicle the number of the column to be used, enabling it for use within 40 seconds. The columns not enabled does not deliver current.</w:t>
+        <w:t xml:space="preserve">r charges are handled in this way: when the user finishes a ride, the car </w:t>
+      </w:r>
+      <w:proofErr w:type="gramStart"/>
+      <w:r>
+        <w:rPr>
+          <w:rFonts w:ascii="Century" w:hAnsi="Century" w:cs="Times New Roman"/>
+          <w:sz w:val="28"/>
+          <w:szCs w:val="28"/>
+          <w:lang w:val="en-US"/>
+        </w:rPr>
+        <w:t>is able to</w:t>
+      </w:r>
+      <w:proofErr w:type="gramEnd"/>
+      <w:r>
+        <w:rPr>
+          <w:rFonts w:ascii="Century" w:hAnsi="Century" w:cs="Times New Roman"/>
+          <w:sz w:val="28"/>
+          <w:szCs w:val="28"/>
+          <w:lang w:val="en-US"/>
+        </w:rPr>
+        <w:t xml:space="preserve"> detect, through the system, its location within a charging station. If the user chooses the option "park &amp; charge", the car queries the system which in turn sends the vehicle the number of the column to be used, enabling it for use within 40 seconds. The columns not enabled does not deliver current.</w:t>
       </w:r>
     </w:p>
     <w:p>
@@ -5932,7 +6463,27 @@
           <w:szCs w:val="28"/>
           <w:lang w:val="en-GB"/>
         </w:rPr>
-        <w:t>system must be able to provide a registration form, in which the user must enter his/her personal and payment information in order to successfully register.</w:t>
+        <w:t xml:space="preserve">system must be able to provide a registration form, in which the user must enter his/her personal and payment information </w:t>
+      </w:r>
+      <w:proofErr w:type="gramStart"/>
+      <w:r>
+        <w:rPr>
+          <w:rFonts w:ascii="Century" w:hAnsi="Century" w:cs="Times New Roman"/>
+          <w:sz w:val="28"/>
+          <w:szCs w:val="28"/>
+          <w:lang w:val="en-GB"/>
+        </w:rPr>
+        <w:t>in order to</w:t>
+      </w:r>
+      <w:proofErr w:type="gramEnd"/>
+      <w:r>
+        <w:rPr>
+          <w:rFonts w:ascii="Century" w:hAnsi="Century" w:cs="Times New Roman"/>
+          <w:sz w:val="28"/>
+          <w:szCs w:val="28"/>
+          <w:lang w:val="en-GB"/>
+        </w:rPr>
+        <w:t xml:space="preserve"> successfully register.</w:t>
       </w:r>
     </w:p>
     <w:p>
@@ -6569,7 +7120,27 @@
           <w:lang w:val="en-GB"/>
         </w:rPr>
         <w:lastRenderedPageBreak/>
-        <w:t>The system locks the car after 1 minute from the user “unlock request” if (s)he does not enter in that period of time.</w:t>
+        <w:t xml:space="preserve">The system locks the car after 1 minute from the user “unlock request” if (s)he does not enter in that </w:t>
+      </w:r>
+      <w:proofErr w:type="gramStart"/>
+      <w:r>
+        <w:rPr>
+          <w:rFonts w:ascii="Century" w:hAnsi="Century" w:cs="Times New Roman"/>
+          <w:sz w:val="28"/>
+          <w:szCs w:val="28"/>
+          <w:lang w:val="en-GB"/>
+        </w:rPr>
+        <w:t>period of time</w:t>
+      </w:r>
+      <w:proofErr w:type="gramEnd"/>
+      <w:r>
+        <w:rPr>
+          <w:rFonts w:ascii="Century" w:hAnsi="Century" w:cs="Times New Roman"/>
+          <w:sz w:val="28"/>
+          <w:szCs w:val="28"/>
+          <w:lang w:val="en-GB"/>
+        </w:rPr>
+        <w:t>.</w:t>
       </w:r>
     </w:p>
     <w:p>
@@ -6595,7 +7166,29 @@
           <w:szCs w:val="28"/>
           <w:lang w:val="en-GB"/>
         </w:rPr>
-        <w:t>Once the user is inside the car he has to insert the PIN code provided by the app, in order to prove his identity.</w:t>
+        <w:t xml:space="preserve">Once the user is inside the car he </w:t>
+      </w:r>
+      <w:proofErr w:type="gramStart"/>
+      <w:r>
+        <w:rPr>
+          <w:rFonts w:ascii="Century" w:hAnsi="Century" w:cs="Times New Roman"/>
+          <w:color w:val="FF0000"/>
+          <w:sz w:val="28"/>
+          <w:szCs w:val="28"/>
+          <w:lang w:val="en-GB"/>
+        </w:rPr>
+        <w:t>has to</w:t>
+      </w:r>
+      <w:proofErr w:type="gramEnd"/>
+      <w:r>
+        <w:rPr>
+          <w:rFonts w:ascii="Century" w:hAnsi="Century" w:cs="Times New Roman"/>
+          <w:color w:val="FF0000"/>
+          <w:sz w:val="28"/>
+          <w:szCs w:val="28"/>
+          <w:lang w:val="en-GB"/>
+        </w:rPr>
+        <w:t xml:space="preserve"> insert the PIN code provided by the app, in order to prove his identity.</w:t>
       </w:r>
     </w:p>
     <w:p>
@@ -7017,7 +7610,27 @@
           <w:szCs w:val="28"/>
           <w:lang w:val="en-GB"/>
         </w:rPr>
-        <w:t>The system must be flexible in order to adapt to the city in which it is deployed. In fact, it allows the administrator to set the number and location of safe areas for parking and to modify them.</w:t>
+        <w:t xml:space="preserve">The system must be flexible </w:t>
+      </w:r>
+      <w:proofErr w:type="gramStart"/>
+      <w:r>
+        <w:rPr>
+          <w:rFonts w:ascii="Century" w:hAnsi="Century" w:cs="Times New Roman"/>
+          <w:sz w:val="28"/>
+          <w:szCs w:val="28"/>
+          <w:lang w:val="en-GB"/>
+        </w:rPr>
+        <w:t>in order to</w:t>
+      </w:r>
+      <w:proofErr w:type="gramEnd"/>
+      <w:r>
+        <w:rPr>
+          <w:rFonts w:ascii="Century" w:hAnsi="Century" w:cs="Times New Roman"/>
+          <w:sz w:val="28"/>
+          <w:szCs w:val="28"/>
+          <w:lang w:val="en-GB"/>
+        </w:rPr>
+        <w:t xml:space="preserve"> adapt to the city in which it is deployed. In fact, it allows the administrator to set the number and location of safe areas for parking and to modify them.</w:t>
       </w:r>
     </w:p>
     <w:p>
@@ -7047,7 +7660,27 @@
           <w:szCs w:val="28"/>
           <w:lang w:val="en-GB"/>
         </w:rPr>
-        <w:t>ystem must know parking location, the battery level, status (in charge or not) and if there were two passengers on-board every time a ride is over in order to calculate the right discount.</w:t>
+        <w:t xml:space="preserve">ystem must know parking location, the battery level, status (in charge or not) and if there were two passengers on-board every time a ride is over </w:t>
+      </w:r>
+      <w:proofErr w:type="gramStart"/>
+      <w:r>
+        <w:rPr>
+          <w:rFonts w:ascii="Century" w:hAnsi="Century" w:cs="Times New Roman"/>
+          <w:sz w:val="28"/>
+          <w:szCs w:val="28"/>
+          <w:lang w:val="en-GB"/>
+        </w:rPr>
+        <w:t>in order to</w:t>
+      </w:r>
+      <w:proofErr w:type="gramEnd"/>
+      <w:r>
+        <w:rPr>
+          <w:rFonts w:ascii="Century" w:hAnsi="Century" w:cs="Times New Roman"/>
+          <w:sz w:val="28"/>
+          <w:szCs w:val="28"/>
+          <w:lang w:val="en-GB"/>
+        </w:rPr>
+        <w:t xml:space="preserve"> calculate the right discount.</w:t>
       </w:r>
     </w:p>
     <w:p>
@@ -7067,6 +7700,7 @@
           <w:lang w:val="en-GB"/>
         </w:rPr>
       </w:pPr>
+      <w:proofErr w:type="gramStart"/>
       <w:r>
         <w:rPr>
           <w:rFonts w:ascii="Century" w:hAnsi="Century" w:cs="Times New Roman"/>
@@ -7083,7 +7717,17 @@
           <w:szCs w:val="28"/>
           <w:lang w:val="en-GB"/>
         </w:rPr>
-        <w:t>order for the system to evaluate properly an eventual discount for the user’s ride, it has to know the parking location, the battery level, status (in charge or not) and if there were two passengers on-board.</w:t>
+        <w:t>order for</w:t>
+      </w:r>
+      <w:proofErr w:type="gramEnd"/>
+      <w:r>
+        <w:rPr>
+          <w:rFonts w:ascii="Century" w:hAnsi="Century" w:cs="Times New Roman"/>
+          <w:sz w:val="28"/>
+          <w:szCs w:val="28"/>
+          <w:lang w:val="en-GB"/>
+        </w:rPr>
+        <w:t xml:space="preserve"> the system to evaluate properly an eventual discount for the user’s ride, it has to know the parking location, the battery level, status (in charge or not) and if there were two passengers on-board.</w:t>
       </w:r>
     </w:p>
     <w:p>
@@ -7105,27 +7749,7 @@
           <w:szCs w:val="28"/>
           <w:lang w:val="en-GB"/>
         </w:rPr>
-        <w:t>•[G10] System must inform users about the possibility of getting discounts and about how to obtain cost reductions</w:t>
-      </w:r>
-      <w:r>
-        <w:rPr>
-          <w:rFonts w:ascii="Century" w:hAnsi="Century" w:cs="Times New Roman"/>
-          <w:color w:val="FF0000"/>
-          <w:sz w:val="28"/>
-          <w:szCs w:val="28"/>
-          <w:lang w:val="en-GB"/>
-        </w:rPr>
-        <w:t>.</w:t>
-      </w:r>
-      <w:r>
-        <w:rPr>
-          <w:rFonts w:ascii="Century" w:hAnsi="Century" w:cs="Times New Roman"/>
-          <w:color w:val="FF0000"/>
-          <w:sz w:val="28"/>
-          <w:szCs w:val="28"/>
-          <w:lang w:val="en-GB"/>
-        </w:rPr>
-        <w:t xml:space="preserve"> </w:t>
+        <w:t xml:space="preserve">•[G10] System must inform users about the possibility of getting discounts and about how to obtain cost reductions. </w:t>
       </w:r>
     </w:p>
     <w:p>
@@ -7960,14 +8584,25 @@
         </w:rPr>
         <w:t>C</w:t>
       </w:r>
-      <w:r>
-        <w:rPr>
-          <w:rFonts w:ascii="Century" w:hAnsi="Century" w:cs="Times New Roman"/>
-          <w:sz w:val="28"/>
-          <w:szCs w:val="28"/>
-          <w:lang w:val="en-GB"/>
-        </w:rPr>
-        <w:t>ar-</w:t>
+      <w:proofErr w:type="spellStart"/>
+      <w:r>
+        <w:rPr>
+          <w:rFonts w:ascii="Century" w:hAnsi="Century" w:cs="Times New Roman"/>
+          <w:sz w:val="28"/>
+          <w:szCs w:val="28"/>
+          <w:lang w:val="en-GB"/>
+        </w:rPr>
+        <w:t>ar</w:t>
+      </w:r>
+      <w:proofErr w:type="spellEnd"/>
+      <w:r>
+        <w:rPr>
+          <w:rFonts w:ascii="Century" w:hAnsi="Century" w:cs="Times New Roman"/>
+          <w:sz w:val="28"/>
+          <w:szCs w:val="28"/>
+          <w:lang w:val="en-GB"/>
+        </w:rPr>
+        <w:t>-</w:t>
       </w:r>
       <w:r>
         <w:rPr>
@@ -8024,7 +8659,27 @@
           <w:szCs w:val="28"/>
           <w:lang w:val="en-US"/>
         </w:rPr>
-        <w:t>If the user enables the money saving option, he/she can input his/her final destination and the system provides information about the station where to leave the car to get a discount. This station is determined to ensure a uniform distribution of cars in the city and depends both on the destination of the user and on the availability of power plugs at the selected station.</w:t>
+        <w:t xml:space="preserve">If the user enables the money saving option, he/she can input his/her </w:t>
+      </w:r>
+      <w:proofErr w:type="gramStart"/>
+      <w:r>
+        <w:rPr>
+          <w:rFonts w:ascii="Century" w:hAnsi="Century" w:cs="Times New Roman"/>
+          <w:sz w:val="28"/>
+          <w:szCs w:val="28"/>
+          <w:lang w:val="en-US"/>
+        </w:rPr>
+        <w:t>final destination</w:t>
+      </w:r>
+      <w:proofErr w:type="gramEnd"/>
+      <w:r>
+        <w:rPr>
+          <w:rFonts w:ascii="Century" w:hAnsi="Century" w:cs="Times New Roman"/>
+          <w:sz w:val="28"/>
+          <w:szCs w:val="28"/>
+          <w:lang w:val="en-US"/>
+        </w:rPr>
+        <w:t xml:space="preserve"> and the system provides information about the station where to leave the car to get a discount. This station is determined to ensure a uniform distribution of cars in the city and depends both on the destination of the user and on the availability of power plugs at the selected station.</w:t>
       </w:r>
     </w:p>
     <w:p>
@@ -8106,8 +8761,9 @@
           <w:szCs w:val="28"/>
           <w:lang w:val="en-US"/>
         </w:rPr>
-        <w:t xml:space="preserve">The option will only be displayed on the car screen, </w:t>
-      </w:r>
+        <w:t xml:space="preserve">The option will only be displayed on the car screen, so be selectable, if the battery level is less than 90%. This to ensure that cars which are quite full, so don’t </w:t>
+      </w:r>
+      <w:proofErr w:type="gramStart"/>
       <w:r>
         <w:rPr>
           <w:rFonts w:ascii="Century" w:hAnsi="Century" w:cs="Times New Roman"/>
@@ -8116,8 +8772,9 @@
           <w:szCs w:val="28"/>
           <w:lang w:val="en-US"/>
         </w:rPr>
-        <w:t>so be selectable</w:t>
-      </w:r>
+        <w:t>actually need</w:t>
+      </w:r>
+      <w:proofErr w:type="gramEnd"/>
       <w:r>
         <w:rPr>
           <w:rFonts w:ascii="Century" w:hAnsi="Century" w:cs="Times New Roman"/>
@@ -8126,7 +8783,7 @@
           <w:szCs w:val="28"/>
           <w:lang w:val="en-US"/>
         </w:rPr>
-        <w:t>, if the battery level is less than 90%. This to ensure that cars which are quite full, so don’t actually need to be immediately charged, will not occupy charging plugs in the available stations.</w:t>
+        <w:t xml:space="preserve"> to be immediately charged, will not occupy charging plugs in the available stations.</w:t>
       </w:r>
     </w:p>
     <w:p>
@@ -8273,7 +8930,27 @@
           <w:szCs w:val="28"/>
           <w:lang w:val="en-GB"/>
         </w:rPr>
-        <w:t>The money saving option uses a special algorithm able to take into account the availability of power plugs at the nearest station at the searching time, in order to provide an accurate suggestion. The algorithm also, using the information about other cars’ status (in charge or not) in the preselected area, find the best station to suggest ensuring a uniform distribution.</w:t>
+        <w:t xml:space="preserve">The money saving option uses a special algorithm able to </w:t>
+      </w:r>
+      <w:proofErr w:type="gramStart"/>
+      <w:r>
+        <w:rPr>
+          <w:rFonts w:ascii="Century" w:hAnsi="Century" w:cs="Times New Roman"/>
+          <w:sz w:val="28"/>
+          <w:szCs w:val="28"/>
+          <w:lang w:val="en-GB"/>
+        </w:rPr>
+        <w:t>take into account</w:t>
+      </w:r>
+      <w:proofErr w:type="gramEnd"/>
+      <w:r>
+        <w:rPr>
+          <w:rFonts w:ascii="Century" w:hAnsi="Century" w:cs="Times New Roman"/>
+          <w:sz w:val="28"/>
+          <w:szCs w:val="28"/>
+          <w:lang w:val="en-GB"/>
+        </w:rPr>
+        <w:t xml:space="preserve"> the availability of power plugs at the nearest station at the searching time, in order to provide an accurate suggestion. The algorithm also, using the information about other cars’ status (in charge or not) in the preselected area, find the best station to suggest ensuring a uniform distribution.</w:t>
       </w:r>
     </w:p>
     <w:p>
@@ -8326,6 +9003,148 @@
           <w:lang w:val="en-US"/>
         </w:rPr>
       </w:pPr>
+      <w:proofErr w:type="gramStart"/>
+      <w:r>
+        <w:rPr>
+          <w:rFonts w:ascii="Century" w:hAnsi="Century" w:cs="Times New Roman"/>
+          <w:sz w:val="28"/>
+          <w:szCs w:val="28"/>
+          <w:lang w:val="en-US"/>
+        </w:rPr>
+        <w:t>According to</w:t>
+      </w:r>
+      <w:proofErr w:type="gramEnd"/>
+      <w:r>
+        <w:rPr>
+          <w:rFonts w:ascii="Century" w:hAnsi="Century" w:cs="Times New Roman"/>
+          <w:sz w:val="28"/>
+          <w:szCs w:val="28"/>
+          <w:lang w:val="en-US"/>
+        </w:rPr>
+        <w:t xml:space="preserve"> the needs of an average user, the system:</w:t>
+      </w:r>
+    </w:p>
+    <w:p>
+      <w:pPr>
+        <w:pStyle w:val="Paragrafoelenco"/>
+        <w:numPr>
+          <w:ilvl w:val="0"/>
+          <w:numId w:val="15"/>
+        </w:numPr>
+        <w:jc w:val="both"/>
+        <w:rPr>
+          <w:rFonts w:ascii="Century" w:hAnsi="Century" w:cs="Times New Roman"/>
+          <w:sz w:val="28"/>
+          <w:szCs w:val="28"/>
+          <w:lang w:val="en-US"/>
+        </w:rPr>
+      </w:pPr>
+      <w:r>
+        <w:rPr>
+          <w:rFonts w:ascii="Century" w:hAnsi="Century" w:cs="Times New Roman"/>
+          <w:sz w:val="28"/>
+          <w:szCs w:val="28"/>
+          <w:lang w:val="en-US"/>
+        </w:rPr>
+        <w:lastRenderedPageBreak/>
+        <w:t>Should be active 24/7</w:t>
+      </w:r>
+    </w:p>
+    <w:p>
+      <w:pPr>
+        <w:pStyle w:val="Paragrafoelenco"/>
+        <w:numPr>
+          <w:ilvl w:val="0"/>
+          <w:numId w:val="15"/>
+        </w:numPr>
+        <w:jc w:val="both"/>
+        <w:rPr>
+          <w:rFonts w:ascii="Century" w:hAnsi="Century" w:cs="Times New Roman"/>
+          <w:sz w:val="28"/>
+          <w:szCs w:val="28"/>
+          <w:lang w:val="en-US"/>
+        </w:rPr>
+      </w:pPr>
+      <w:r>
+        <w:rPr>
+          <w:rFonts w:ascii="Century" w:hAnsi="Century" w:cs="Times New Roman"/>
+          <w:sz w:val="28"/>
+          <w:szCs w:val="28"/>
+          <w:lang w:val="en-US"/>
+        </w:rPr>
+        <w:t>Should be robust and reliable</w:t>
+      </w:r>
+    </w:p>
+    <w:p>
+      <w:pPr>
+        <w:pStyle w:val="Paragrafoelenco"/>
+        <w:numPr>
+          <w:ilvl w:val="0"/>
+          <w:numId w:val="15"/>
+        </w:numPr>
+        <w:jc w:val="both"/>
+        <w:rPr>
+          <w:rFonts w:ascii="Century" w:hAnsi="Century" w:cs="Times New Roman"/>
+          <w:sz w:val="28"/>
+          <w:szCs w:val="28"/>
+          <w:lang w:val="en-US"/>
+        </w:rPr>
+      </w:pPr>
+      <w:r>
+        <w:rPr>
+          <w:rFonts w:ascii="Century" w:hAnsi="Century" w:cs="Times New Roman"/>
+          <w:sz w:val="28"/>
+          <w:szCs w:val="28"/>
+          <w:lang w:val="en-US"/>
+        </w:rPr>
+        <w:t xml:space="preserve">Should obey the law in terms of </w:t>
+      </w:r>
+      <w:r>
+        <w:rPr>
+          <w:rFonts w:ascii="Century" w:hAnsi="Century" w:cs="Times New Roman"/>
+          <w:sz w:val="28"/>
+          <w:szCs w:val="28"/>
+          <w:lang w:val="en-US"/>
+        </w:rPr>
+        <w:t>storing personal user’s data</w:t>
+      </w:r>
+    </w:p>
+    <w:p>
+      <w:pPr>
+        <w:pStyle w:val="Paragrafoelenco"/>
+        <w:numPr>
+          <w:ilvl w:val="0"/>
+          <w:numId w:val="15"/>
+        </w:numPr>
+        <w:jc w:val="both"/>
+        <w:rPr>
+          <w:rFonts w:ascii="Century" w:hAnsi="Century" w:cs="Times New Roman"/>
+          <w:sz w:val="28"/>
+          <w:szCs w:val="28"/>
+          <w:lang w:val="en-US"/>
+        </w:rPr>
+      </w:pPr>
+      <w:r>
+        <w:rPr>
+          <w:rFonts w:ascii="Century" w:hAnsi="Century" w:cs="Times New Roman"/>
+          <w:sz w:val="28"/>
+          <w:szCs w:val="28"/>
+          <w:lang w:val="en-US"/>
+        </w:rPr>
+        <w:t>Should provide an easy-to-use app with an attractive graphics</w:t>
+      </w:r>
+    </w:p>
+    <w:p>
+      <w:pPr>
+        <w:ind w:left="10"/>
+        <w:jc w:val="both"/>
+        <w:rPr>
+          <w:rFonts w:ascii="Century" w:hAnsi="Century" w:cs="Times New Roman"/>
+          <w:sz w:val="28"/>
+          <w:szCs w:val="28"/>
+          <w:lang w:val="en-US"/>
+        </w:rPr>
+      </w:pPr>
     </w:p>
     <w:p>
       <w:pPr>
@@ -8353,7 +9172,6 @@
           <w:szCs w:val="28"/>
           <w:lang w:val="en-US"/>
         </w:rPr>
-        <w:lastRenderedPageBreak/>
         <w:t>Scenarios</w:t>
       </w:r>
     </w:p>
@@ -8428,7 +9246,27 @@
           <w:szCs w:val="28"/>
           <w:lang w:val="en-GB"/>
         </w:rPr>
-        <w:t>setting a distance of 200m. The app notifies Tim that no car is found in the area around that input, so he extends the distance to 400m, but still he gets no result. Tim</w:t>
+        <w:t xml:space="preserve">setting </w:t>
+      </w:r>
+      <w:proofErr w:type="gramStart"/>
+      <w:r>
+        <w:rPr>
+          <w:rFonts w:ascii="Century" w:hAnsi="Century" w:cs="Times New Roman"/>
+          <w:sz w:val="28"/>
+          <w:szCs w:val="28"/>
+          <w:lang w:val="en-GB"/>
+        </w:rPr>
+        <w:t>a distance of 200m</w:t>
+      </w:r>
+      <w:proofErr w:type="gramEnd"/>
+      <w:r>
+        <w:rPr>
+          <w:rFonts w:ascii="Century" w:hAnsi="Century" w:cs="Times New Roman"/>
+          <w:sz w:val="28"/>
+          <w:szCs w:val="28"/>
+          <w:lang w:val="en-GB"/>
+        </w:rPr>
+        <w:t>. The app notifies Tim that no car is found in the area around that input, so he extends the distance to 400m, but still he gets no result. Tim</w:t>
       </w:r>
       <w:r>
         <w:rPr>
@@ -8515,39 +9353,277 @@
           <w:lang w:val="en-GB"/>
         </w:rPr>
       </w:pPr>
-    </w:p>
-    <w:p>
-      <w:pPr>
-        <w:jc w:val="both"/>
-        <w:rPr>
-          <w:rFonts w:ascii="Century" w:hAnsi="Century" w:cs="Times New Roman"/>
-          <w:sz w:val="28"/>
-          <w:szCs w:val="28"/>
-          <w:lang w:val="en-GB"/>
-        </w:rPr>
-      </w:pPr>
-    </w:p>
-    <w:p>
-      <w:pPr>
-        <w:jc w:val="both"/>
-        <w:rPr>
-          <w:rFonts w:ascii="Century" w:hAnsi="Century" w:cs="Times New Roman"/>
-          <w:sz w:val="28"/>
-          <w:szCs w:val="28"/>
-          <w:lang w:val="en-GB"/>
-        </w:rPr>
-      </w:pPr>
-    </w:p>
-    <w:p>
-      <w:pPr>
-        <w:jc w:val="both"/>
-        <w:rPr>
-          <w:rFonts w:ascii="Century" w:hAnsi="Century" w:cs="Times New Roman"/>
-          <w:sz w:val="28"/>
-          <w:szCs w:val="28"/>
-          <w:lang w:val="en-GB"/>
-        </w:rPr>
-      </w:pPr>
+      <w:r>
+        <w:rPr>
+          <w:rFonts w:ascii="Century" w:hAnsi="Century" w:cs="Times New Roman"/>
+          <w:sz w:val="28"/>
+          <w:szCs w:val="28"/>
+          <w:lang w:val="en-GB"/>
+        </w:rPr>
+        <w:t>John is an eco-caring person and for that reason has decided to reserve an electric car instead of using a combustion engine one. PowerEnJoy is exactly what he was looking for and because of that has chosen to keep the car for all the day</w:t>
+      </w:r>
+      <w:r>
+        <w:rPr>
+          <w:rFonts w:ascii="Century" w:hAnsi="Century" w:cs="Times New Roman"/>
+          <w:sz w:val="28"/>
+          <w:szCs w:val="28"/>
+          <w:lang w:val="en-GB"/>
+        </w:rPr>
+        <w:t xml:space="preserve">-trip he and his girlfriend are doing in Milan. The day is now getting to the end and John has finished his trip so is looking for a place to park the car, so activates the “Saving mode” by setting his destination and following the instructions reaches a safe parking area provided with a recharge station, selects the “End ride and recharge car” option reported on the car screen and in less than 40 </w:t>
+      </w:r>
+      <w:proofErr w:type="gramStart"/>
+      <w:r>
+        <w:rPr>
+          <w:rFonts w:ascii="Century" w:hAnsi="Century" w:cs="Times New Roman"/>
+          <w:sz w:val="28"/>
+          <w:szCs w:val="28"/>
+          <w:lang w:val="en-GB"/>
+        </w:rPr>
+        <w:t>seconds</w:t>
+      </w:r>
+      <w:proofErr w:type="gramEnd"/>
+      <w:r>
+        <w:rPr>
+          <w:rFonts w:ascii="Century" w:hAnsi="Century" w:cs="Times New Roman"/>
+          <w:sz w:val="28"/>
+          <w:szCs w:val="28"/>
+          <w:lang w:val="en-GB"/>
+        </w:rPr>
+        <w:t xml:space="preserve"> plugs in the car putting it in charge. The car locks and John comes back home.</w:t>
+      </w:r>
+    </w:p>
+    <w:p>
+      <w:pPr>
+        <w:jc w:val="both"/>
+        <w:rPr>
+          <w:rFonts w:ascii="Century" w:hAnsi="Century" w:cs="Times New Roman"/>
+          <w:sz w:val="28"/>
+          <w:szCs w:val="28"/>
+          <w:lang w:val="en-US"/>
+        </w:rPr>
+      </w:pPr>
+    </w:p>
+    <w:p>
+      <w:pPr>
+        <w:jc w:val="both"/>
+        <w:rPr>
+          <w:rFonts w:ascii="Century" w:hAnsi="Century" w:cs="Times New Roman"/>
+          <w:sz w:val="28"/>
+          <w:szCs w:val="28"/>
+          <w:lang w:val="en-US"/>
+        </w:rPr>
+      </w:pPr>
+      <w:r>
+        <w:rPr>
+          <w:rFonts w:ascii="Century" w:hAnsi="Century" w:cs="Times New Roman"/>
+          <w:sz w:val="28"/>
+          <w:szCs w:val="28"/>
+          <w:lang w:val="en-US"/>
+        </w:rPr>
+        <w:t xml:space="preserve">Megan is a young model working for a well-known fashion brand. It’s midday and her 2 </w:t>
+      </w:r>
+      <w:proofErr w:type="gramStart"/>
+      <w:r>
+        <w:rPr>
+          <w:rFonts w:ascii="Century" w:hAnsi="Century" w:cs="Times New Roman"/>
+          <w:sz w:val="28"/>
+          <w:szCs w:val="28"/>
+          <w:lang w:val="en-US"/>
+        </w:rPr>
+        <w:t>hours</w:t>
+      </w:r>
+      <w:proofErr w:type="gramEnd"/>
+      <w:r>
+        <w:rPr>
+          <w:rFonts w:ascii="Century" w:hAnsi="Century" w:cs="Times New Roman"/>
+          <w:sz w:val="28"/>
+          <w:szCs w:val="28"/>
+          <w:lang w:val="en-US"/>
+        </w:rPr>
+        <w:t xml:space="preserve"> lunch break is starting so she decides to use the PowerEnJoy app to reserve a car and go to have lunch in a nice restaurant which is about 5 Km from her workplace. </w:t>
+      </w:r>
+      <w:r>
+        <w:rPr>
+          <w:rFonts w:ascii="Century" w:hAnsi="Century" w:cs="Times New Roman"/>
+          <w:sz w:val="28"/>
+          <w:szCs w:val="28"/>
+          <w:lang w:val="en-US"/>
+        </w:rPr>
+        <w:t>She finds a car with a charge rate of 40% but it’s enough to her so she uses it. Arrived at the restaurant she finds a toll parking that the system lists as a safe area so she parks there and puts the car in a temporary park mode. Finished to eat, she comes back to the car, opens it and goes back to work.</w:t>
+      </w:r>
+    </w:p>
+    <w:p>
+      <w:pPr>
+        <w:jc w:val="both"/>
+        <w:rPr>
+          <w:rFonts w:ascii="Century" w:hAnsi="Century" w:cs="Times New Roman"/>
+          <w:sz w:val="28"/>
+          <w:szCs w:val="28"/>
+          <w:lang w:val="en-US"/>
+        </w:rPr>
+      </w:pPr>
+    </w:p>
+    <w:p>
+      <w:pPr>
+        <w:jc w:val="both"/>
+        <w:rPr>
+          <w:rFonts w:ascii="Century" w:hAnsi="Century" w:cs="Times New Roman"/>
+          <w:sz w:val="28"/>
+          <w:szCs w:val="28"/>
+          <w:lang w:val="en-US"/>
+        </w:rPr>
+      </w:pPr>
+      <w:r>
+        <w:rPr>
+          <w:rFonts w:ascii="Century" w:hAnsi="Century" w:cs="Times New Roman"/>
+          <w:sz w:val="28"/>
+          <w:szCs w:val="28"/>
+          <w:lang w:val="en-US"/>
+        </w:rPr>
+        <w:t xml:space="preserve">Lily is a law student that </w:t>
+      </w:r>
+      <w:proofErr w:type="gramStart"/>
+      <w:r>
+        <w:rPr>
+          <w:rFonts w:ascii="Century" w:hAnsi="Century" w:cs="Times New Roman"/>
+          <w:sz w:val="28"/>
+          <w:szCs w:val="28"/>
+          <w:lang w:val="en-US"/>
+        </w:rPr>
+        <w:t>has to</w:t>
+      </w:r>
+      <w:proofErr w:type="gramEnd"/>
+      <w:r>
+        <w:rPr>
+          <w:rFonts w:ascii="Century" w:hAnsi="Century" w:cs="Times New Roman"/>
+          <w:sz w:val="28"/>
+          <w:szCs w:val="28"/>
+          <w:lang w:val="en-US"/>
+        </w:rPr>
+        <w:t xml:space="preserve"> reach her friends to take an aperitif in Piazza Duomo. She reserved a car using the PowerEnJoy app half an hour ago and now she’s reaching the car. She’s looking in the nearby to find her car using a map provided by the system.</w:t>
+      </w:r>
+      <w:r>
+        <w:rPr>
+          <w:rFonts w:ascii="Century" w:hAnsi="Century" w:cs="Times New Roman"/>
+          <w:sz w:val="28"/>
+          <w:szCs w:val="28"/>
+          <w:lang w:val="en-US"/>
+        </w:rPr>
+        <w:br/>
+        <w:t>Once found the car, she picks her smartphone out of her bag and uses the app to send an unlock command to the car. She presses the button “Unlock” and the car opens; now she can enter it and start her ride.</w:t>
+      </w:r>
+    </w:p>
+    <w:p>
+      <w:pPr>
+        <w:jc w:val="both"/>
+        <w:rPr>
+          <w:rFonts w:ascii="Century" w:hAnsi="Century" w:cs="Times New Roman"/>
+          <w:sz w:val="28"/>
+          <w:szCs w:val="28"/>
+          <w:lang w:val="en-US"/>
+        </w:rPr>
+      </w:pPr>
+    </w:p>
+    <w:p>
+      <w:pPr>
+        <w:jc w:val="both"/>
+        <w:rPr>
+          <w:rFonts w:ascii="Century" w:hAnsi="Century" w:cs="Times New Roman"/>
+          <w:sz w:val="28"/>
+          <w:szCs w:val="28"/>
+          <w:lang w:val="en-GB"/>
+        </w:rPr>
+      </w:pPr>
+      <w:r>
+        <w:rPr>
+          <w:rFonts w:ascii="Century" w:hAnsi="Century" w:cs="Times New Roman"/>
+          <w:sz w:val="28"/>
+          <w:szCs w:val="28"/>
+          <w:lang w:val="en-GB"/>
+        </w:rPr>
+        <w:t xml:space="preserve">Mark has just graded at </w:t>
+      </w:r>
+      <w:proofErr w:type="spellStart"/>
+      <w:r>
+        <w:rPr>
+          <w:rFonts w:ascii="Century" w:hAnsi="Century" w:cs="Times New Roman"/>
+          <w:sz w:val="28"/>
+          <w:szCs w:val="28"/>
+          <w:lang w:val="en-GB"/>
+        </w:rPr>
+        <w:t>Politecnico</w:t>
+      </w:r>
+      <w:proofErr w:type="spellEnd"/>
+      <w:r>
+        <w:rPr>
+          <w:rFonts w:ascii="Century" w:hAnsi="Century" w:cs="Times New Roman"/>
+          <w:sz w:val="28"/>
+          <w:szCs w:val="28"/>
+          <w:lang w:val="en-GB"/>
+        </w:rPr>
+        <w:t xml:space="preserve"> di Milano and now wants to party with his friends. He has reserved a car and he’s now having a ride in Milan.</w:t>
+      </w:r>
+      <w:r>
+        <w:rPr>
+          <w:rFonts w:ascii="Century" w:hAnsi="Century" w:cs="Times New Roman"/>
+          <w:sz w:val="28"/>
+          <w:szCs w:val="28"/>
+          <w:lang w:val="en-GB"/>
+        </w:rPr>
+        <w:br/>
+        <w:t xml:space="preserve">Given that two of his friends are not provided with a driving license he </w:t>
+      </w:r>
+      <w:proofErr w:type="gramStart"/>
+      <w:r>
+        <w:rPr>
+          <w:rFonts w:ascii="Century" w:hAnsi="Century" w:cs="Times New Roman"/>
+          <w:sz w:val="28"/>
+          <w:szCs w:val="28"/>
+          <w:lang w:val="en-GB"/>
+        </w:rPr>
+        <w:t>has to</w:t>
+      </w:r>
+      <w:proofErr w:type="gramEnd"/>
+      <w:r>
+        <w:rPr>
+          <w:rFonts w:ascii="Century" w:hAnsi="Century" w:cs="Times New Roman"/>
+          <w:sz w:val="28"/>
+          <w:szCs w:val="28"/>
+          <w:lang w:val="en-GB"/>
+        </w:rPr>
+        <w:t xml:space="preserve"> go and take them at their own houses. Mark reaches his first friend, Ted and picks him up, then goes and picks up even Barney, the second friend, and they all go and have fun together. At the end of the party </w:t>
+      </w:r>
+      <w:bookmarkStart w:id="0" w:name="_GoBack"/>
+      <w:bookmarkEnd w:id="0"/>
+      <w:r>
+        <w:rPr>
+          <w:rFonts w:ascii="Century" w:hAnsi="Century" w:cs="Times New Roman"/>
+          <w:sz w:val="28"/>
+          <w:szCs w:val="28"/>
+          <w:lang w:val="en-GB"/>
+        </w:rPr>
+        <w:t xml:space="preserve">they use the same car to came back home after having it temporary parked in front of a pub. Mark brings his friends home and then parks the car in a safe area. When he’s leaving the </w:t>
+      </w:r>
+      <w:proofErr w:type="gramStart"/>
+      <w:r>
+        <w:rPr>
+          <w:rFonts w:ascii="Century" w:hAnsi="Century" w:cs="Times New Roman"/>
+          <w:sz w:val="28"/>
+          <w:szCs w:val="28"/>
+          <w:lang w:val="en-GB"/>
+        </w:rPr>
+        <w:t>car</w:t>
+      </w:r>
+      <w:proofErr w:type="gramEnd"/>
+      <w:r>
+        <w:rPr>
+          <w:rFonts w:ascii="Century" w:hAnsi="Century" w:cs="Times New Roman"/>
+          <w:sz w:val="28"/>
+          <w:szCs w:val="28"/>
+          <w:lang w:val="en-GB"/>
+        </w:rPr>
+        <w:t xml:space="preserve"> he notices that has received a discount for having brought with him two people. Being happy for having saved 2€ he decides to buy an ice cream.</w:t>
+      </w:r>
     </w:p>
     <w:p>
       <w:pPr>
@@ -8723,7 +9799,7 @@
       <w:r>
         <w:rPr>
           <w:noProof/>
-          <w:lang w:eastAsia="zh-CN"/>
+          <w:lang w:eastAsia="it-IT"/>
         </w:rPr>
         <w:lastRenderedPageBreak/>
         <w:drawing>
@@ -12660,8 +13736,19 @@
                 <w:szCs w:val="28"/>
                 <w:lang w:val="en-US"/>
               </w:rPr>
-              <w:t>The user inserts his/her final destination</w:t>
+              <w:t xml:space="preserve">The user inserts his/her </w:t>
             </w:r>
+            <w:proofErr w:type="gramStart"/>
+            <w:r>
+              <w:rPr>
+                <w:rFonts w:ascii="Century" w:hAnsi="Century" w:cs="Times New Roman"/>
+                <w:sz w:val="28"/>
+                <w:szCs w:val="28"/>
+                <w:lang w:val="en-US"/>
+              </w:rPr>
+              <w:t>final destination</w:t>
+            </w:r>
+            <w:proofErr w:type="gramEnd"/>
           </w:p>
           <w:p>
             <w:pPr>
@@ -14893,7 +15980,7 @@
 </file>
 
 <file path=word/endnotes.xml><?xml version="1.0" encoding="utf-8"?>
-<w:endnotes xmlns:wpc="http://schemas.microsoft.com/office/word/2010/wordprocessingCanvas" xmlns:cx="http://schemas.microsoft.com/office/drawing/2014/chartex" xmlns:cx1="http://schemas.microsoft.com/office/drawing/2015/9/8/chartex" xmlns:cx2="http://schemas.microsoft.com/office/drawing/2015/10/21/chartex" xmlns:mc="http://schemas.openxmlformats.org/markup-compatibility/2006" xmlns:o="urn:schemas-microsoft-com:office:office" xmlns:r="http://schemas.openxmlformats.org/officeDocument/2006/relationships" xmlns:m="http://schemas.openxmlformats.org/officeDocument/2006/math" xmlns:v="urn:schemas-microsoft-com:vml" xmlns:wp14="http://schemas.microsoft.com/office/word/2010/wordprocessingDrawing" xmlns:wp="http://schemas.openxmlformats.org/drawingml/2006/wordprocessingDrawing" xmlns:w10="urn:schemas-microsoft-com:office:word" xmlns:w="http://schemas.openxmlformats.org/wordprocessingml/2006/main" xmlns:w14="http://schemas.microsoft.com/office/word/2010/wordml" xmlns:w15="http://schemas.microsoft.com/office/word/2012/wordml" xmlns:w16se="http://schemas.microsoft.com/office/word/2015/wordml/symex" xmlns:wpg="http://schemas.microsoft.com/office/word/2010/wordprocessingGroup" xmlns:wpi="http://schemas.microsoft.com/office/word/2010/wordprocessingInk" xmlns:wne="http://schemas.microsoft.com/office/word/2006/wordml" xmlns:wps="http://schemas.microsoft.com/office/word/2010/wordprocessingShape" mc:Ignorable="w14 w15 w16se wp14">
+<w:endnotes xmlns:wpc="http://schemas.microsoft.com/office/word/2010/wordprocessingCanvas" xmlns:cx="http://schemas.microsoft.com/office/drawing/2014/chartex" xmlns:cx1="http://schemas.microsoft.com/office/drawing/2015/9/8/chartex" xmlns:cx2="http://schemas.microsoft.com/office/drawing/2015/10/21/chartex" xmlns:cx3="http://schemas.microsoft.com/office/drawing/2016/5/9/chartex" xmlns:cx4="http://schemas.microsoft.com/office/drawing/2016/5/10/chartex" xmlns:cx5="http://schemas.microsoft.com/office/drawing/2016/5/11/chartex" xmlns:mc="http://schemas.openxmlformats.org/markup-compatibility/2006" xmlns:o="urn:schemas-microsoft-com:office:office" xmlns:r="http://schemas.openxmlformats.org/officeDocument/2006/relationships" xmlns:m="http://schemas.openxmlformats.org/officeDocument/2006/math" xmlns:v="urn:schemas-microsoft-com:vml" xmlns:wp14="http://schemas.microsoft.com/office/word/2010/wordprocessingDrawing" xmlns:wp="http://schemas.openxmlformats.org/drawingml/2006/wordprocessingDrawing" xmlns:w10="urn:schemas-microsoft-com:office:word" xmlns:w="http://schemas.openxmlformats.org/wordprocessingml/2006/main" xmlns:w14="http://schemas.microsoft.com/office/word/2010/wordml" xmlns:w15="http://schemas.microsoft.com/office/word/2012/wordml" xmlns:w16se="http://schemas.microsoft.com/office/word/2015/wordml/symex" xmlns:wpg="http://schemas.microsoft.com/office/word/2010/wordprocessingGroup" xmlns:wpi="http://schemas.microsoft.com/office/word/2010/wordprocessingInk" xmlns:wne="http://schemas.microsoft.com/office/word/2006/wordml" xmlns:wps="http://schemas.microsoft.com/office/word/2010/wordprocessingShape" mc:Ignorable="w14 w15 w16se wp14">
   <w:endnote w:type="separator" w:id="-1">
     <w:p>
       <w:pPr>
@@ -14918,7 +16005,7 @@
 </file>
 
 <file path=word/footer1.xml><?xml version="1.0" encoding="utf-8"?>
-<w:ftr xmlns:wpc="http://schemas.microsoft.com/office/word/2010/wordprocessingCanvas" xmlns:cx="http://schemas.microsoft.com/office/drawing/2014/chartex" xmlns:cx1="http://schemas.microsoft.com/office/drawing/2015/9/8/chartex" xmlns:cx2="http://schemas.microsoft.com/office/drawing/2015/10/21/chartex" xmlns:mc="http://schemas.openxmlformats.org/markup-compatibility/2006" xmlns:o="urn:schemas-microsoft-com:office:office" xmlns:r="http://schemas.openxmlformats.org/officeDocument/2006/relationships" xmlns:m="http://schemas.openxmlformats.org/officeDocument/2006/math" xmlns:v="urn:schemas-microsoft-com:vml" xmlns:wp14="http://schemas.microsoft.com/office/word/2010/wordprocessingDrawing" xmlns:wp="http://schemas.openxmlformats.org/drawingml/2006/wordprocessingDrawing" xmlns:w10="urn:schemas-microsoft-com:office:word" xmlns:w="http://schemas.openxmlformats.org/wordprocessingml/2006/main" xmlns:w14="http://schemas.microsoft.com/office/word/2010/wordml" xmlns:w15="http://schemas.microsoft.com/office/word/2012/wordml" xmlns:w16se="http://schemas.microsoft.com/office/word/2015/wordml/symex" xmlns:wpg="http://schemas.microsoft.com/office/word/2010/wordprocessingGroup" xmlns:wpi="http://schemas.microsoft.com/office/word/2010/wordprocessingInk" xmlns:wne="http://schemas.microsoft.com/office/word/2006/wordml" xmlns:wps="http://schemas.microsoft.com/office/word/2010/wordprocessingShape" mc:Ignorable="w14 w15 w16se wp14">
+<w:ftr xmlns:wpc="http://schemas.microsoft.com/office/word/2010/wordprocessingCanvas" xmlns:cx="http://schemas.microsoft.com/office/drawing/2014/chartex" xmlns:cx1="http://schemas.microsoft.com/office/drawing/2015/9/8/chartex" xmlns:cx2="http://schemas.microsoft.com/office/drawing/2015/10/21/chartex" xmlns:cx3="http://schemas.microsoft.com/office/drawing/2016/5/9/chartex" xmlns:cx4="http://schemas.microsoft.com/office/drawing/2016/5/10/chartex" xmlns:cx5="http://schemas.microsoft.com/office/drawing/2016/5/11/chartex" xmlns:mc="http://schemas.openxmlformats.org/markup-compatibility/2006" xmlns:o="urn:schemas-microsoft-com:office:office" xmlns:r="http://schemas.openxmlformats.org/officeDocument/2006/relationships" xmlns:m="http://schemas.openxmlformats.org/officeDocument/2006/math" xmlns:v="urn:schemas-microsoft-com:vml" xmlns:wp14="http://schemas.microsoft.com/office/word/2010/wordprocessingDrawing" xmlns:wp="http://schemas.openxmlformats.org/drawingml/2006/wordprocessingDrawing" xmlns:w10="urn:schemas-microsoft-com:office:word" xmlns:w="http://schemas.openxmlformats.org/wordprocessingml/2006/main" xmlns:w14="http://schemas.microsoft.com/office/word/2010/wordml" xmlns:w15="http://schemas.microsoft.com/office/word/2012/wordml" xmlns:w16se="http://schemas.microsoft.com/office/word/2015/wordml/symex" xmlns:wpg="http://schemas.microsoft.com/office/word/2010/wordprocessingGroup" xmlns:wpi="http://schemas.microsoft.com/office/word/2010/wordprocessingInk" xmlns:wne="http://schemas.microsoft.com/office/word/2006/wordml" xmlns:wps="http://schemas.microsoft.com/office/word/2010/wordprocessingShape" mc:Ignorable="w14 w15 w16se wp14">
   <w:p>
     <w:pPr>
       <w:pStyle w:val="Pidipagina"/>
@@ -14930,7 +16017,7 @@
       <w:rPr>
         <w:noProof/>
         <w:color w:val="808080" w:themeColor="background1" w:themeShade="80"/>
-        <w:lang w:eastAsia="zh-CN"/>
+        <w:lang w:eastAsia="it-IT"/>
       </w:rPr>
       <mc:AlternateContent>
         <mc:Choice Requires="wps">
@@ -15034,7 +16121,7 @@
                               <w:sz w:val="28"/>
                               <w:szCs w:val="28"/>
                             </w:rPr>
-                            <w:t>6</w:t>
+                            <w:t>28</w:t>
                           </w:r>
                           <w:r>
                             <w:rPr>
@@ -15104,7 +16191,7 @@
                         <w:sz w:val="28"/>
                         <w:szCs w:val="28"/>
                       </w:rPr>
-                      <w:t>6</w:t>
+                      <w:t>28</w:t>
                     </w:r>
                     <w:r>
                       <w:rPr>
@@ -15133,7 +16220,7 @@
 </file>
 
 <file path=word/footnotes.xml><?xml version="1.0" encoding="utf-8"?>
-<w:footnotes xmlns:wpc="http://schemas.microsoft.com/office/word/2010/wordprocessingCanvas" xmlns:cx="http://schemas.microsoft.com/office/drawing/2014/chartex" xmlns:cx1="http://schemas.microsoft.com/office/drawing/2015/9/8/chartex" xmlns:cx2="http://schemas.microsoft.com/office/drawing/2015/10/21/chartex" xmlns:mc="http://schemas.openxmlformats.org/markup-compatibility/2006" xmlns:o="urn:schemas-microsoft-com:office:office" xmlns:r="http://schemas.openxmlformats.org/officeDocument/2006/relationships" xmlns:m="http://schemas.openxmlformats.org/officeDocument/2006/math" xmlns:v="urn:schemas-microsoft-com:vml" xmlns:wp14="http://schemas.microsoft.com/office/word/2010/wordprocessingDrawing" xmlns:wp="http://schemas.openxmlformats.org/drawingml/2006/wordprocessingDrawing" xmlns:w10="urn:schemas-microsoft-com:office:word" xmlns:w="http://schemas.openxmlformats.org/wordprocessingml/2006/main" xmlns:w14="http://schemas.microsoft.com/office/word/2010/wordml" xmlns:w15="http://schemas.microsoft.com/office/word/2012/wordml" xmlns:w16se="http://schemas.microsoft.com/office/word/2015/wordml/symex" xmlns:wpg="http://schemas.microsoft.com/office/word/2010/wordprocessingGroup" xmlns:wpi="http://schemas.microsoft.com/office/word/2010/wordprocessingInk" xmlns:wne="http://schemas.microsoft.com/office/word/2006/wordml" xmlns:wps="http://schemas.microsoft.com/office/word/2010/wordprocessingShape" mc:Ignorable="w14 w15 w16se wp14">
+<w:footnotes xmlns:wpc="http://schemas.microsoft.com/office/word/2010/wordprocessingCanvas" xmlns:cx="http://schemas.microsoft.com/office/drawing/2014/chartex" xmlns:cx1="http://schemas.microsoft.com/office/drawing/2015/9/8/chartex" xmlns:cx2="http://schemas.microsoft.com/office/drawing/2015/10/21/chartex" xmlns:cx3="http://schemas.microsoft.com/office/drawing/2016/5/9/chartex" xmlns:cx4="http://schemas.microsoft.com/office/drawing/2016/5/10/chartex" xmlns:cx5="http://schemas.microsoft.com/office/drawing/2016/5/11/chartex" xmlns:mc="http://schemas.openxmlformats.org/markup-compatibility/2006" xmlns:o="urn:schemas-microsoft-com:office:office" xmlns:r="http://schemas.openxmlformats.org/officeDocument/2006/relationships" xmlns:m="http://schemas.openxmlformats.org/officeDocument/2006/math" xmlns:v="urn:schemas-microsoft-com:vml" xmlns:wp14="http://schemas.microsoft.com/office/word/2010/wordprocessingDrawing" xmlns:wp="http://schemas.openxmlformats.org/drawingml/2006/wordprocessingDrawing" xmlns:w10="urn:schemas-microsoft-com:office:word" xmlns:w="http://schemas.openxmlformats.org/wordprocessingml/2006/main" xmlns:w14="http://schemas.microsoft.com/office/word/2010/wordml" xmlns:w15="http://schemas.microsoft.com/office/word/2012/wordml" xmlns:w16se="http://schemas.microsoft.com/office/word/2015/wordml/symex" xmlns:wpg="http://schemas.microsoft.com/office/word/2010/wordprocessingGroup" xmlns:wpi="http://schemas.microsoft.com/office/word/2010/wordprocessingInk" xmlns:wne="http://schemas.microsoft.com/office/word/2006/wordml" xmlns:wps="http://schemas.microsoft.com/office/word/2010/wordprocessingShape" mc:Ignorable="w14 w15 w16se wp14">
   <w:footnote w:type="separator" w:id="-1">
     <w:p>
       <w:pPr>
@@ -15158,7 +16245,7 @@
 </file>
 
 <file path=word/header1.xml><?xml version="1.0" encoding="utf-8"?>
-<w:hdr xmlns:wpc="http://schemas.microsoft.com/office/word/2010/wordprocessingCanvas" xmlns:cx="http://schemas.microsoft.com/office/drawing/2014/chartex" xmlns:cx1="http://schemas.microsoft.com/office/drawing/2015/9/8/chartex" xmlns:cx2="http://schemas.microsoft.com/office/drawing/2015/10/21/chartex" xmlns:mc="http://schemas.openxmlformats.org/markup-compatibility/2006" xmlns:o="urn:schemas-microsoft-com:office:office" xmlns:r="http://schemas.openxmlformats.org/officeDocument/2006/relationships" xmlns:m="http://schemas.openxmlformats.org/officeDocument/2006/math" xmlns:v="urn:schemas-microsoft-com:vml" xmlns:wp14="http://schemas.microsoft.com/office/word/2010/wordprocessingDrawing" xmlns:wp="http://schemas.openxmlformats.org/drawingml/2006/wordprocessingDrawing" xmlns:w10="urn:schemas-microsoft-com:office:word" xmlns:w="http://schemas.openxmlformats.org/wordprocessingml/2006/main" xmlns:w14="http://schemas.microsoft.com/office/word/2010/wordml" xmlns:w15="http://schemas.microsoft.com/office/word/2012/wordml" xmlns:w16se="http://schemas.microsoft.com/office/word/2015/wordml/symex" xmlns:wpg="http://schemas.microsoft.com/office/word/2010/wordprocessingGroup" xmlns:wpi="http://schemas.microsoft.com/office/word/2010/wordprocessingInk" xmlns:wne="http://schemas.microsoft.com/office/word/2006/wordml" xmlns:wps="http://schemas.microsoft.com/office/word/2010/wordprocessingShape" mc:Ignorable="w14 w15 w16se wp14">
+<w:hdr xmlns:wpc="http://schemas.microsoft.com/office/word/2010/wordprocessingCanvas" xmlns:cx="http://schemas.microsoft.com/office/drawing/2014/chartex" xmlns:cx1="http://schemas.microsoft.com/office/drawing/2015/9/8/chartex" xmlns:cx2="http://schemas.microsoft.com/office/drawing/2015/10/21/chartex" xmlns:cx3="http://schemas.microsoft.com/office/drawing/2016/5/9/chartex" xmlns:cx4="http://schemas.microsoft.com/office/drawing/2016/5/10/chartex" xmlns:cx5="http://schemas.microsoft.com/office/drawing/2016/5/11/chartex" xmlns:mc="http://schemas.openxmlformats.org/markup-compatibility/2006" xmlns:o="urn:schemas-microsoft-com:office:office" xmlns:r="http://schemas.openxmlformats.org/officeDocument/2006/relationships" xmlns:m="http://schemas.openxmlformats.org/officeDocument/2006/math" xmlns:v="urn:schemas-microsoft-com:vml" xmlns:wp14="http://schemas.microsoft.com/office/word/2010/wordprocessingDrawing" xmlns:wp="http://schemas.openxmlformats.org/drawingml/2006/wordprocessingDrawing" xmlns:w10="urn:schemas-microsoft-com:office:word" xmlns:w="http://schemas.openxmlformats.org/wordprocessingml/2006/main" xmlns:w14="http://schemas.microsoft.com/office/word/2010/wordml" xmlns:w15="http://schemas.microsoft.com/office/word/2012/wordml" xmlns:w16se="http://schemas.microsoft.com/office/word/2015/wordml/symex" xmlns:wpg="http://schemas.microsoft.com/office/word/2010/wordprocessingGroup" xmlns:wpi="http://schemas.microsoft.com/office/word/2010/wordprocessingInk" xmlns:wne="http://schemas.microsoft.com/office/word/2006/wordml" xmlns:wps="http://schemas.microsoft.com/office/word/2010/wordprocessingShape" mc:Ignorable="w14 w15 w16se wp14">
   <w:p>
     <w:pPr>
       <w:pStyle w:val="Intestazione"/>
@@ -15177,7 +16264,7 @@
 </file>
 
 <file path=word/numbering.xml><?xml version="1.0" encoding="utf-8"?>
-<w:numbering xmlns:wpc="http://schemas.microsoft.com/office/word/2010/wordprocessingCanvas" xmlns:cx="http://schemas.microsoft.com/office/drawing/2014/chartex" xmlns:cx1="http://schemas.microsoft.com/office/drawing/2015/9/8/chartex" xmlns:cx2="http://schemas.microsoft.com/office/drawing/2015/10/21/chartex" xmlns:mc="http://schemas.openxmlformats.org/markup-compatibility/2006" xmlns:o="urn:schemas-microsoft-com:office:office" xmlns:r="http://schemas.openxmlformats.org/officeDocument/2006/relationships" xmlns:m="http://schemas.openxmlformats.org/officeDocument/2006/math" xmlns:v="urn:schemas-microsoft-com:vml" xmlns:wp14="http://schemas.microsoft.com/office/word/2010/wordprocessingDrawing" xmlns:wp="http://schemas.openxmlformats.org/drawingml/2006/wordprocessingDrawing" xmlns:w10="urn:schemas-microsoft-com:office:word" xmlns:w="http://schemas.openxmlformats.org/wordprocessingml/2006/main" xmlns:w14="http://schemas.microsoft.com/office/word/2010/wordml" xmlns:w15="http://schemas.microsoft.com/office/word/2012/wordml" xmlns:w16se="http://schemas.microsoft.com/office/word/2015/wordml/symex" xmlns:wpg="http://schemas.microsoft.com/office/word/2010/wordprocessingGroup" xmlns:wpi="http://schemas.microsoft.com/office/word/2010/wordprocessingInk" xmlns:wne="http://schemas.microsoft.com/office/word/2006/wordml" xmlns:wps="http://schemas.microsoft.com/office/word/2010/wordprocessingShape" mc:Ignorable="w14 w15 w16se wp14">
+<w:numbering xmlns:wpc="http://schemas.microsoft.com/office/word/2010/wordprocessingCanvas" xmlns:cx="http://schemas.microsoft.com/office/drawing/2014/chartex" xmlns:cx1="http://schemas.microsoft.com/office/drawing/2015/9/8/chartex" xmlns:cx2="http://schemas.microsoft.com/office/drawing/2015/10/21/chartex" xmlns:cx3="http://schemas.microsoft.com/office/drawing/2016/5/9/chartex" xmlns:cx4="http://schemas.microsoft.com/office/drawing/2016/5/10/chartex" xmlns:cx5="http://schemas.microsoft.com/office/drawing/2016/5/11/chartex" xmlns:mc="http://schemas.openxmlformats.org/markup-compatibility/2006" xmlns:o="urn:schemas-microsoft-com:office:office" xmlns:r="http://schemas.openxmlformats.org/officeDocument/2006/relationships" xmlns:m="http://schemas.openxmlformats.org/officeDocument/2006/math" xmlns:v="urn:schemas-microsoft-com:vml" xmlns:wp14="http://schemas.microsoft.com/office/word/2010/wordprocessingDrawing" xmlns:wp="http://schemas.openxmlformats.org/drawingml/2006/wordprocessingDrawing" xmlns:w10="urn:schemas-microsoft-com:office:word" xmlns:w="http://schemas.openxmlformats.org/wordprocessingml/2006/main" xmlns:w14="http://schemas.microsoft.com/office/word/2010/wordml" xmlns:w15="http://schemas.microsoft.com/office/word/2012/wordml" xmlns:w16se="http://schemas.microsoft.com/office/word/2015/wordml/symex" xmlns:wpg="http://schemas.microsoft.com/office/word/2010/wordprocessingGroup" xmlns:wpi="http://schemas.microsoft.com/office/word/2010/wordprocessingInk" xmlns:wne="http://schemas.microsoft.com/office/word/2006/wordml" xmlns:wps="http://schemas.microsoft.com/office/word/2010/wordprocessingShape" mc:Ignorable="w14 w15 w16se wp14">
   <w:abstractNum w:abstractNumId="0" w15:restartNumberingAfterBreak="0">
     <w:nsid w:val="02743990"/>
     <w:multiLevelType w:val="hybridMultilevel"/>
@@ -18797,7 +19884,7 @@
       </w:pPr>
     </w:pPrDefault>
   </w:docDefaults>
-  <w:latentStyles w:defLockedState="0" w:defUIPriority="99" w:defSemiHidden="0" w:defUnhideWhenUsed="0" w:defQFormat="0" w:count="372">
+  <w:latentStyles w:defLockedState="0" w:defUIPriority="99" w:defSemiHidden="0" w:defUnhideWhenUsed="0" w:defQFormat="0" w:count="374">
     <w:lsdException w:name="Normal" w:uiPriority="0" w:qFormat="1"/>
     <w:lsdException w:name="heading 1" w:uiPriority="9" w:qFormat="1"/>
     <w:lsdException w:name="heading 2" w:semiHidden="1" w:uiPriority="9" w:unhideWhenUsed="1" w:qFormat="1"/>
@@ -18903,7 +19990,6 @@
     <w:lsdException w:name="HTML Sample" w:semiHidden="1" w:unhideWhenUsed="1"/>
     <w:lsdException w:name="HTML Typewriter" w:semiHidden="1" w:unhideWhenUsed="1"/>
     <w:lsdException w:name="HTML Variable" w:semiHidden="1" w:unhideWhenUsed="1"/>
-    <w:lsdException w:name="Normal Table" w:semiHidden="1" w:unhideWhenUsed="1"/>
     <w:lsdException w:name="annotation subject" w:semiHidden="1" w:unhideWhenUsed="1"/>
     <w:lsdException w:name="No List" w:semiHidden="1" w:unhideWhenUsed="1"/>
     <w:lsdException w:name="Outline List 1" w:semiHidden="1" w:unhideWhenUsed="1"/>
@@ -18949,11 +20035,9 @@
     <w:lsdException w:name="Table Subtle 1" w:semiHidden="1" w:unhideWhenUsed="1"/>
     <w:lsdException w:name="Table Subtle 2" w:semiHidden="1" w:unhideWhenUsed="1"/>
     <w:lsdException w:name="Table Web 1" w:semiHidden="1" w:unhideWhenUsed="1"/>
-    <w:lsdException w:name="Table Web 2" w:semiHidden="1" w:unhideWhenUsed="1"/>
     <w:lsdException w:name="Table Web 3" w:semiHidden="1" w:unhideWhenUsed="1"/>
     <w:lsdException w:name="Balloon Text" w:semiHidden="1" w:unhideWhenUsed="1"/>
     <w:lsdException w:name="Table Grid" w:uiPriority="39"/>
-    <w:lsdException w:name="Table Theme" w:semiHidden="1" w:unhideWhenUsed="1"/>
     <w:lsdException w:name="Placeholder Text" w:semiHidden="1"/>
     <w:lsdException w:name="No Spacing" w:uiPriority="1" w:qFormat="1"/>
     <w:lsdException w:name="Light Shading" w:uiPriority="60"/>
@@ -19170,6 +20254,8 @@
     <w:lsdException w:name="List Table 6 Colorful Accent 6" w:uiPriority="51"/>
     <w:lsdException w:name="List Table 7 Colorful Accent 6" w:uiPriority="52"/>
     <w:lsdException w:name="Mention" w:semiHidden="1" w:unhideWhenUsed="1"/>
+    <w:lsdException w:name="Smart Hyperlink" w:semiHidden="1" w:unhideWhenUsed="1"/>
+    <w:lsdException w:name="Hashtag" w:semiHidden="1" w:unhideWhenUsed="1"/>
   </w:latentStyles>
   <w:style w:type="paragraph" w:default="1" w:styleId="Normale">
     <w:name w:val="Normal"/>
@@ -19633,7 +20719,7 @@
 </file>
 
 <file path=customXml/itemProps1.xml><?xml version="1.0" encoding="utf-8"?>
-<ds:datastoreItem xmlns:ds="http://schemas.openxmlformats.org/officeDocument/2006/customXml" ds:itemID="{71C07398-9283-432E-9AC9-9406A9AD4EB4}">
+<ds:datastoreItem xmlns:ds="http://schemas.openxmlformats.org/officeDocument/2006/customXml" ds:itemID="{7DEC5B32-305D-438E-BAAF-50FD8ADD7882}">
   <ds:schemaRefs>
     <ds:schemaRef ds:uri="http://schemas.openxmlformats.org/officeDocument/2006/bibliography"/>
   </ds:schemaRefs>

</xml_diff>

<commit_message>
scenari è funct req
</commit_message>
<xml_diff>
--- a/RASDv3.docx
+++ b/RASDv3.docx
@@ -1,6 +1,6 @@
 
 <file path=word/document.xml><?xml version="1.0" encoding="utf-8"?>
-<w:document xmlns:wpc="http://schemas.microsoft.com/office/word/2010/wordprocessingCanvas" xmlns:cx="http://schemas.microsoft.com/office/drawing/2014/chartex" xmlns:cx1="http://schemas.microsoft.com/office/drawing/2015/9/8/chartex" xmlns:cx2="http://schemas.microsoft.com/office/drawing/2015/10/21/chartex" xmlns:cx3="http://schemas.microsoft.com/office/drawing/2016/5/9/chartex" xmlns:cx4="http://schemas.microsoft.com/office/drawing/2016/5/10/chartex" xmlns:cx5="http://schemas.microsoft.com/office/drawing/2016/5/11/chartex" xmlns:mc="http://schemas.openxmlformats.org/markup-compatibility/2006" xmlns:o="urn:schemas-microsoft-com:office:office" xmlns:r="http://schemas.openxmlformats.org/officeDocument/2006/relationships" xmlns:m="http://schemas.openxmlformats.org/officeDocument/2006/math" xmlns:v="urn:schemas-microsoft-com:vml" xmlns:wp14="http://schemas.microsoft.com/office/word/2010/wordprocessingDrawing" xmlns:wp="http://schemas.openxmlformats.org/drawingml/2006/wordprocessingDrawing" xmlns:w10="urn:schemas-microsoft-com:office:word" xmlns:w="http://schemas.openxmlformats.org/wordprocessingml/2006/main" xmlns:w14="http://schemas.microsoft.com/office/word/2010/wordml" xmlns:w15="http://schemas.microsoft.com/office/word/2012/wordml" xmlns:w16se="http://schemas.microsoft.com/office/word/2015/wordml/symex" xmlns:wpg="http://schemas.microsoft.com/office/word/2010/wordprocessingGroup" xmlns:wpi="http://schemas.microsoft.com/office/word/2010/wordprocessingInk" xmlns:wne="http://schemas.microsoft.com/office/word/2006/wordml" xmlns:wps="http://schemas.microsoft.com/office/word/2010/wordprocessingShape" mc:Ignorable="w14 w15 w16se wp14">
+<w:document xmlns:wpc="http://schemas.microsoft.com/office/word/2010/wordprocessingCanvas" xmlns:cx="http://schemas.microsoft.com/office/drawing/2014/chartex" xmlns:cx1="http://schemas.microsoft.com/office/drawing/2015/9/8/chartex" xmlns:cx2="http://schemas.microsoft.com/office/drawing/2015/10/21/chartex" xmlns:mc="http://schemas.openxmlformats.org/markup-compatibility/2006" xmlns:o="urn:schemas-microsoft-com:office:office" xmlns:r="http://schemas.openxmlformats.org/officeDocument/2006/relationships" xmlns:m="http://schemas.openxmlformats.org/officeDocument/2006/math" xmlns:v="urn:schemas-microsoft-com:vml" xmlns:wp14="http://schemas.microsoft.com/office/word/2010/wordprocessingDrawing" xmlns:wp="http://schemas.openxmlformats.org/drawingml/2006/wordprocessingDrawing" xmlns:w10="urn:schemas-microsoft-com:office:word" xmlns:w="http://schemas.openxmlformats.org/wordprocessingml/2006/main" xmlns:w14="http://schemas.microsoft.com/office/word/2010/wordml" xmlns:w15="http://schemas.microsoft.com/office/word/2012/wordml" xmlns:w16se="http://schemas.microsoft.com/office/word/2015/wordml/symex" xmlns:wpg="http://schemas.microsoft.com/office/word/2010/wordprocessingGroup" xmlns:wpi="http://schemas.microsoft.com/office/word/2010/wordprocessingInk" xmlns:wne="http://schemas.microsoft.com/office/word/2006/wordml" xmlns:wps="http://schemas.microsoft.com/office/word/2010/wordprocessingShape" mc:Ignorable="w14 w15 w16se wp14">
   <w:body>
     <w:p>
       <w:pPr>
@@ -111,41 +111,16 @@
           <w:sz w:val="28"/>
           <w:szCs w:val="28"/>
         </w:rPr>
+        <w:t>El Hariry Matteo</w:t>
+      </w:r>
+      <w:r>
+        <w:rPr>
+          <w:rFonts w:ascii="Century" w:hAnsi="Century" w:cs="Times New Roman"/>
+          <w:sz w:val="28"/>
+          <w:szCs w:val="28"/>
+        </w:rPr>
+        <w:tab/>
         <w:t>Frontino Francesco</w:t>
-      </w:r>
-      <w:r>
-        <w:rPr>
-          <w:rFonts w:ascii="Century" w:hAnsi="Century" w:cs="Times New Roman"/>
-          <w:sz w:val="28"/>
-          <w:szCs w:val="28"/>
-        </w:rPr>
-        <w:tab/>
-      </w:r>
-      <w:r>
-        <w:rPr>
-          <w:rFonts w:ascii="Century" w:hAnsi="Century" w:cs="Times New Roman"/>
-          <w:sz w:val="28"/>
-          <w:szCs w:val="28"/>
-        </w:rPr>
-        <w:t xml:space="preserve">El </w:t>
-      </w:r>
-      <w:proofErr w:type="spellStart"/>
-      <w:r>
-        <w:rPr>
-          <w:rFonts w:ascii="Century" w:hAnsi="Century" w:cs="Times New Roman"/>
-          <w:sz w:val="28"/>
-          <w:szCs w:val="28"/>
-        </w:rPr>
-        <w:t>Hariry</w:t>
-      </w:r>
-      <w:proofErr w:type="spellEnd"/>
-      <w:r>
-        <w:rPr>
-          <w:rFonts w:ascii="Century" w:hAnsi="Century" w:cs="Times New Roman"/>
-          <w:sz w:val="28"/>
-          <w:szCs w:val="28"/>
-        </w:rPr>
-        <w:t xml:space="preserve"> Matteo</w:t>
       </w:r>
     </w:p>
     <w:p>
@@ -1484,67 +1459,27 @@
           <w:szCs w:val="28"/>
           <w:lang w:val="en-US"/>
         </w:rPr>
-        <w:t xml:space="preserve">With this </w:t>
-      </w:r>
-      <w:proofErr w:type="gramStart"/>
-      <w:r>
-        <w:rPr>
-          <w:rFonts w:ascii="Century" w:hAnsi="Century" w:cs="Times New Roman"/>
-          <w:sz w:val="28"/>
-          <w:szCs w:val="28"/>
-          <w:lang w:val="en-US"/>
-        </w:rPr>
-        <w:t>project</w:t>
-      </w:r>
-      <w:proofErr w:type="gramEnd"/>
-      <w:r>
-        <w:rPr>
-          <w:rFonts w:ascii="Century" w:hAnsi="Century" w:cs="Times New Roman"/>
-          <w:sz w:val="28"/>
-          <w:szCs w:val="28"/>
-          <w:lang w:val="en-US"/>
-        </w:rPr>
-        <w:t xml:space="preserve"> we will design an electric-car sharing software system. </w:t>
-      </w:r>
-    </w:p>
-    <w:p>
-      <w:pPr>
-        <w:jc w:val="both"/>
-        <w:rPr>
-          <w:rFonts w:ascii="Century" w:hAnsi="Century" w:cs="Times New Roman"/>
-          <w:sz w:val="28"/>
-          <w:szCs w:val="28"/>
-          <w:lang w:val="en-US"/>
-        </w:rPr>
-      </w:pPr>
-      <w:r>
-        <w:rPr>
-          <w:rFonts w:ascii="Century" w:hAnsi="Century" w:cs="Times New Roman"/>
-          <w:sz w:val="28"/>
-          <w:szCs w:val="28"/>
-          <w:lang w:val="en-US"/>
-        </w:rPr>
-        <w:t xml:space="preserve">Car Sharing is a very cost-effective and useful service for anyone who needs a car occasionally. It allows people to use and pay for the car </w:t>
-      </w:r>
-      <w:proofErr w:type="gramStart"/>
-      <w:r>
-        <w:rPr>
-          <w:rFonts w:ascii="Century" w:hAnsi="Century" w:cs="Times New Roman"/>
-          <w:sz w:val="28"/>
-          <w:szCs w:val="28"/>
-          <w:lang w:val="en-US"/>
-        </w:rPr>
-        <w:t>according to</w:t>
-      </w:r>
-      <w:proofErr w:type="gramEnd"/>
-      <w:r>
-        <w:rPr>
-          <w:rFonts w:ascii="Century" w:hAnsi="Century" w:cs="Times New Roman"/>
-          <w:sz w:val="28"/>
-          <w:szCs w:val="28"/>
-          <w:lang w:val="en-US"/>
-        </w:rPr>
-        <w:t xml:space="preserve"> their personal use, without the hassle and costs of owning their own vehicle (parking, purchase costs, maintenance, insurance etc.).</w:t>
+        <w:t xml:space="preserve">With this project we will design an electric-car sharing software system. </w:t>
+      </w:r>
+    </w:p>
+    <w:p>
+      <w:pPr>
+        <w:jc w:val="both"/>
+        <w:rPr>
+          <w:rFonts w:ascii="Century" w:hAnsi="Century" w:cs="Times New Roman"/>
+          <w:sz w:val="28"/>
+          <w:szCs w:val="28"/>
+          <w:lang w:val="en-US"/>
+        </w:rPr>
+      </w:pPr>
+      <w:r>
+        <w:rPr>
+          <w:rFonts w:ascii="Century" w:hAnsi="Century" w:cs="Times New Roman"/>
+          <w:sz w:val="28"/>
+          <w:szCs w:val="28"/>
+          <w:lang w:val="en-US"/>
+        </w:rPr>
+        <w:t>Car Sharing is a very cost-effective and useful service for anyone who needs a car occasionally. It allows people to use and pay for the car according to their personal use, without the hassle and costs of owning their own vehicle (parking, purchase costs, maintenance, insurance etc.).</w:t>
       </w:r>
     </w:p>
     <w:p>
@@ -2030,27 +1965,7 @@
           <w:szCs w:val="28"/>
           <w:lang w:val="en-US"/>
         </w:rPr>
-        <w:t xml:space="preserve">•[G9] system must know parking location, the battery level, status (in charge or not) and if there were two passengers onboard every time a ride is over </w:t>
-      </w:r>
-      <w:proofErr w:type="gramStart"/>
-      <w:r>
-        <w:rPr>
-          <w:rFonts w:ascii="Century" w:hAnsi="Century" w:cs="Times New Roman"/>
-          <w:sz w:val="28"/>
-          <w:szCs w:val="28"/>
-          <w:lang w:val="en-US"/>
-        </w:rPr>
-        <w:t>in order to</w:t>
-      </w:r>
-      <w:proofErr w:type="gramEnd"/>
-      <w:r>
-        <w:rPr>
-          <w:rFonts w:ascii="Century" w:hAnsi="Century" w:cs="Times New Roman"/>
-          <w:sz w:val="28"/>
-          <w:szCs w:val="28"/>
-          <w:lang w:val="en-US"/>
-        </w:rPr>
-        <w:t xml:space="preserve"> calculate the right discount.</w:t>
+        <w:t>•[G9] system must know parking location, the battery level, status (in charge or not) and if there were two passengers onboard every time a ride is over in order to calculate the right discount.</w:t>
       </w:r>
     </w:p>
     <w:p>
@@ -2377,27 +2292,7 @@
           <w:szCs w:val="28"/>
           <w:lang w:val="en-US"/>
         </w:rPr>
-        <w:t xml:space="preserve"> is considered as the ride segment from starting engine and car stop without ending </w:t>
-      </w:r>
-      <w:proofErr w:type="gramStart"/>
-      <w:r>
-        <w:rPr>
-          <w:rFonts w:ascii="Century" w:hAnsi="Century" w:cs="Times New Roman"/>
-          <w:sz w:val="28"/>
-          <w:szCs w:val="28"/>
-          <w:lang w:val="en-US"/>
-        </w:rPr>
-        <w:t>definitely the</w:t>
-      </w:r>
-      <w:proofErr w:type="gramEnd"/>
-      <w:r>
-        <w:rPr>
-          <w:rFonts w:ascii="Century" w:hAnsi="Century" w:cs="Times New Roman"/>
-          <w:sz w:val="28"/>
-          <w:szCs w:val="28"/>
-          <w:lang w:val="en-US"/>
-        </w:rPr>
-        <w:t xml:space="preserve"> ride. More travels can be part of a single ride.</w:t>
+        <w:t xml:space="preserve"> is considered as the ride segment from starting engine and car stop without ending definitely the ride. More travels can be part of a single ride.</w:t>
       </w:r>
     </w:p>
     <w:p>
@@ -2446,9 +2341,8 @@
           <w:szCs w:val="28"/>
           <w:lang w:val="en-US"/>
         </w:rPr>
-        <w:t xml:space="preserve"> battery level, interact with users which call for help during a ride, intervene when necessary (e.g. a wheel brakes during a ride). Their exceptional task can be the cases in which </w:t>
-      </w:r>
-      <w:proofErr w:type="gramStart"/>
+        <w:t xml:space="preserve"> battery level, interact with users which call for help during a ride, intervene when necessary (e.g. a wheel brakes during a ride). Their exceptional task </w:t>
+      </w:r>
       <w:r>
         <w:rPr>
           <w:rFonts w:ascii="Century" w:hAnsi="Century" w:cs="Times New Roman"/>
@@ -2457,9 +2351,19 @@
           <w:szCs w:val="28"/>
           <w:lang w:val="en-US"/>
         </w:rPr>
-        <w:t>…..</w:t>
-      </w:r>
-      <w:proofErr w:type="gramEnd"/>
+        <w:lastRenderedPageBreak/>
+        <w:t xml:space="preserve">can be the cases in which </w:t>
+      </w:r>
+      <w:r>
+        <w:rPr>
+          <w:rFonts w:ascii="Century" w:hAnsi="Century" w:cs="Times New Roman"/>
+          <w:color w:val="FF0000"/>
+          <w:sz w:val="28"/>
+          <w:szCs w:val="28"/>
+          <w:lang w:val="en-US"/>
+        </w:rPr>
+        <w:t xml:space="preserve">they have to go get back cars taken by the police or cars involved in incidents etc. </w:t>
+      </w:r>
     </w:p>
     <w:p>
       <w:pPr>
@@ -2487,7 +2391,6 @@
           <w:szCs w:val="28"/>
           <w:lang w:val="en-US"/>
         </w:rPr>
-        <w:lastRenderedPageBreak/>
         <w:t xml:space="preserve">Administrator: </w:t>
       </w:r>
       <w:r>
@@ -2509,6 +2412,45 @@
           <w:lang w:val="en-US"/>
         </w:rPr>
         <w:t xml:space="preserve">He is the person notified every time a problem occurs, and once analyzed the situation he’ll decide how to handle it (call for support, send operators, call the police etc.). </w:t>
+      </w:r>
+    </w:p>
+    <w:p>
+      <w:pPr>
+        <w:numPr>
+          <w:ilvl w:val="0"/>
+          <w:numId w:val="21"/>
+        </w:numPr>
+        <w:spacing w:after="45" w:line="360" w:lineRule="auto"/>
+        <w:ind w:left="427" w:right="84" w:hanging="360"/>
+        <w:jc w:val="both"/>
+        <w:rPr>
+          <w:rFonts w:ascii="Century" w:hAnsi="Century" w:cs="Times New Roman"/>
+          <w:color w:val="FF0000"/>
+          <w:sz w:val="28"/>
+          <w:szCs w:val="28"/>
+          <w:lang w:val="en-US"/>
+        </w:rPr>
+      </w:pPr>
+      <w:r>
+        <w:rPr>
+          <w:rFonts w:ascii="Century" w:hAnsi="Century" w:cs="Times New Roman"/>
+          <w:b/>
+          <w:color w:val="FF0000"/>
+          <w:sz w:val="28"/>
+          <w:szCs w:val="28"/>
+          <w:lang w:val="en-US"/>
+        </w:rPr>
+        <w:t>Safe Area:</w:t>
+      </w:r>
+      <w:r>
+        <w:rPr>
+          <w:rFonts w:ascii="Century" w:hAnsi="Century" w:cs="Times New Roman"/>
+          <w:color w:val="FF0000"/>
+          <w:sz w:val="28"/>
+          <w:szCs w:val="28"/>
+          <w:lang w:val="en-US"/>
+        </w:rPr>
+        <w:t xml:space="preserve"> is a part of a set of areas considered safe for parking cars after a ride is over. Temporary stops can be everywhere, but long term parks can only occur in safe areas. They must be very spread and every neighborhood must have at least one. </w:t>
       </w:r>
     </w:p>
     <w:p>
@@ -2997,27 +2939,7 @@
           <w:szCs w:val="28"/>
           <w:lang w:val="en-US"/>
         </w:rPr>
-        <w:t xml:space="preserve">hen the user is inside the vehicle the system start charging him/her with the halt-rate until he starts the engine (then the normal rate starts). The rate will keep changing </w:t>
-      </w:r>
-      <w:proofErr w:type="gramStart"/>
-      <w:r>
-        <w:rPr>
-          <w:rFonts w:ascii="Century" w:hAnsi="Century" w:cs="Times New Roman"/>
-          <w:sz w:val="28"/>
-          <w:szCs w:val="28"/>
-          <w:lang w:val="en-US"/>
-        </w:rPr>
-        <w:t>according to</w:t>
-      </w:r>
-      <w:proofErr w:type="gramEnd"/>
-      <w:r>
-        <w:rPr>
-          <w:rFonts w:ascii="Century" w:hAnsi="Century" w:cs="Times New Roman"/>
-          <w:sz w:val="28"/>
-          <w:szCs w:val="28"/>
-          <w:lang w:val="en-US"/>
-        </w:rPr>
-        <w:t xml:space="preserve"> the engine mode (on with normal rate/off with halt rate) until the user reaches his destination and </w:t>
+        <w:t xml:space="preserve">hen the user is inside the vehicle the system start charging him/her with the halt-rate until he starts the engine (then the normal rate starts). The rate will keep changing according to the engine mode (on with normal rate/off with halt rate) until the user reaches his destination and </w:t>
       </w:r>
       <w:r>
         <w:rPr>
@@ -3432,27 +3354,7 @@
           <w:szCs w:val="28"/>
           <w:lang w:val="en-GB"/>
         </w:rPr>
-        <w:t xml:space="preserve">After a reservation expires the user </w:t>
-      </w:r>
-      <w:proofErr w:type="gramStart"/>
-      <w:r>
-        <w:rPr>
-          <w:rFonts w:ascii="Century" w:hAnsi="Century" w:cs="Times New Roman"/>
-          <w:sz w:val="28"/>
-          <w:szCs w:val="28"/>
-          <w:lang w:val="en-GB"/>
-        </w:rPr>
-        <w:t>is allowed to</w:t>
-      </w:r>
-      <w:proofErr w:type="gramEnd"/>
-      <w:r>
-        <w:rPr>
-          <w:rFonts w:ascii="Century" w:hAnsi="Century" w:cs="Times New Roman"/>
-          <w:sz w:val="28"/>
-          <w:szCs w:val="28"/>
-          <w:lang w:val="en-GB"/>
-        </w:rPr>
-        <w:t xml:space="preserve"> make a new one.</w:t>
+        <w:t>After a reservation expires the user is allowed to make a new one.</w:t>
       </w:r>
     </w:p>
     <w:p>
@@ -3558,29 +3460,7 @@
           <w:szCs w:val="28"/>
           <w:lang w:val="en-GB"/>
         </w:rPr>
-        <w:t xml:space="preserve">Available cars can only have esthetical damages, that don’t compromise in anyways the usage of the vehicle </w:t>
-      </w:r>
-      <w:proofErr w:type="gramStart"/>
-      <w:r>
-        <w:rPr>
-          <w:rFonts w:ascii="Century" w:hAnsi="Century" w:cs="Times New Roman"/>
-          <w:color w:val="FF0000"/>
-          <w:sz w:val="28"/>
-          <w:szCs w:val="28"/>
-          <w:lang w:val="en-GB"/>
-        </w:rPr>
-        <w:t>according to</w:t>
-      </w:r>
-      <w:proofErr w:type="gramEnd"/>
-      <w:r>
-        <w:rPr>
-          <w:rFonts w:ascii="Century" w:hAnsi="Century" w:cs="Times New Roman"/>
-          <w:color w:val="FF0000"/>
-          <w:sz w:val="28"/>
-          <w:szCs w:val="28"/>
-          <w:lang w:val="en-GB"/>
-        </w:rPr>
-        <w:t xml:space="preserve"> our car-sharing system.</w:t>
+        <w:t>Available cars can only have esthetical damages, that don’t compromise in anyways the usage of the vehicle according to our car-sharing system.</w:t>
       </w:r>
     </w:p>
     <w:p>
@@ -3828,27 +3708,7 @@
           <w:szCs w:val="28"/>
           <w:lang w:val="en-GB"/>
         </w:rPr>
-        <w:t xml:space="preserve"> When a user enters a </w:t>
-      </w:r>
-      <w:proofErr w:type="gramStart"/>
-      <w:r>
-        <w:rPr>
-          <w:rFonts w:ascii="Century" w:hAnsi="Century" w:cs="Times New Roman"/>
-          <w:sz w:val="28"/>
-          <w:szCs w:val="28"/>
-          <w:lang w:val="en-GB"/>
-        </w:rPr>
-        <w:t>car</w:t>
-      </w:r>
-      <w:proofErr w:type="gramEnd"/>
-      <w:r>
-        <w:rPr>
-          <w:rFonts w:ascii="Century" w:hAnsi="Century" w:cs="Times New Roman"/>
-          <w:sz w:val="28"/>
-          <w:szCs w:val="28"/>
-          <w:lang w:val="en-GB"/>
-        </w:rPr>
-        <w:t xml:space="preserve"> the engine must be off.</w:t>
+        <w:t xml:space="preserve"> When a user enters a car the engine must be off.</w:t>
       </w:r>
     </w:p>
     <w:p>
@@ -3874,27 +3734,7 @@
           <w:szCs w:val="28"/>
           <w:lang w:val="en-GB"/>
         </w:rPr>
-        <w:t xml:space="preserve"> When a user enters a </w:t>
-      </w:r>
-      <w:proofErr w:type="gramStart"/>
-      <w:r>
-        <w:rPr>
-          <w:rFonts w:ascii="Century" w:hAnsi="Century" w:cs="Times New Roman"/>
-          <w:sz w:val="28"/>
-          <w:szCs w:val="28"/>
-          <w:lang w:val="en-GB"/>
-        </w:rPr>
-        <w:t>car</w:t>
-      </w:r>
-      <w:proofErr w:type="gramEnd"/>
-      <w:r>
-        <w:rPr>
-          <w:rFonts w:ascii="Century" w:hAnsi="Century" w:cs="Times New Roman"/>
-          <w:sz w:val="28"/>
-          <w:szCs w:val="28"/>
-          <w:lang w:val="en-GB"/>
-        </w:rPr>
-        <w:t xml:space="preserve"> the screen must be working.</w:t>
+        <w:t xml:space="preserve"> When a user enters a car the screen must be working.</w:t>
       </w:r>
     </w:p>
     <w:p>
@@ -3946,27 +3786,7 @@
           <w:szCs w:val="28"/>
           <w:lang w:val="en-GB"/>
         </w:rPr>
-        <w:t xml:space="preserve"> When the start button is </w:t>
-      </w:r>
-      <w:proofErr w:type="gramStart"/>
-      <w:r>
-        <w:rPr>
-          <w:rFonts w:ascii="Century" w:hAnsi="Century" w:cs="Times New Roman"/>
-          <w:sz w:val="28"/>
-          <w:szCs w:val="28"/>
-          <w:lang w:val="en-GB"/>
-        </w:rPr>
-        <w:t>pressed</w:t>
-      </w:r>
-      <w:proofErr w:type="gramEnd"/>
-      <w:r>
-        <w:rPr>
-          <w:rFonts w:ascii="Century" w:hAnsi="Century" w:cs="Times New Roman"/>
-          <w:sz w:val="28"/>
-          <w:szCs w:val="28"/>
-          <w:lang w:val="en-GB"/>
-        </w:rPr>
-        <w:t xml:space="preserve"> the car must turn on the engine.</w:t>
+        <w:t xml:space="preserve"> When the start button is pressed the car must turn on the engine.</w:t>
       </w:r>
     </w:p>
     <w:p>
@@ -4228,29 +4048,7 @@
           <w:szCs w:val="28"/>
           <w:lang w:val="en-US"/>
         </w:rPr>
-        <w:t xml:space="preserve">Once the user is inside the car, (s)he </w:t>
-      </w:r>
-      <w:proofErr w:type="gramStart"/>
-      <w:r>
-        <w:rPr>
-          <w:rFonts w:ascii="Century" w:hAnsi="Century" w:cs="Times New Roman"/>
-          <w:color w:val="FF0000"/>
-          <w:sz w:val="28"/>
-          <w:szCs w:val="28"/>
-          <w:lang w:val="en-US"/>
-        </w:rPr>
-        <w:t>has to</w:t>
-      </w:r>
-      <w:proofErr w:type="gramEnd"/>
-      <w:r>
-        <w:rPr>
-          <w:rFonts w:ascii="Century" w:hAnsi="Century" w:cs="Times New Roman"/>
-          <w:color w:val="FF0000"/>
-          <w:sz w:val="28"/>
-          <w:szCs w:val="28"/>
-          <w:lang w:val="en-US"/>
-        </w:rPr>
-        <w:t xml:space="preserve"> insert the PIN code provided through the app view in order to prove (s)he was the person who reserved that vehicle and opened it. This authentication method is intended to grant maximum security for our vehicles. In fact, if the PIN is wrongly inserted 3 times, the car will disable all functionalities (so that car won’t be moved) and invite the person to exit and try with another reservation. </w:t>
+        <w:t xml:space="preserve">Once the user is inside the car, (s)he has to insert the PIN code provided through the app view in order to prove (s)he was the person who reserved that vehicle and opened it. This authentication method is intended to grant maximum security for our vehicles. In fact, if the PIN is wrongly inserted 3 times, the car will disable all functionalities (so that car won’t be moved) and invite the person to exit and try with another reservation. </w:t>
       </w:r>
       <w:r>
         <w:rPr>
@@ -4325,9 +4123,9 @@
           <w:szCs w:val="28"/>
           <w:lang w:val="en-US"/>
         </w:rPr>
-        <w:t xml:space="preserve">Once authenticated to the car system (PIN code correctly inserted), users might want to signal some damages they found, so they </w:t>
-      </w:r>
-      <w:proofErr w:type="gramStart"/>
+        <w:t xml:space="preserve">Once authenticated to the car system (PIN code correctly inserted), users might want to signal some damages they found, so they have to simply interact with the </w:t>
+      </w:r>
+      <w:proofErr w:type="spellStart"/>
       <w:r>
         <w:rPr>
           <w:rFonts w:ascii="Century" w:hAnsi="Century" w:cs="Times New Roman"/>
@@ -4336,9 +4134,9 @@
           <w:szCs w:val="28"/>
           <w:lang w:val="en-US"/>
         </w:rPr>
-        <w:t>have to</w:t>
-      </w:r>
-      <w:proofErr w:type="gramEnd"/>
+        <w:t>apposite</w:t>
+      </w:r>
+      <w:proofErr w:type="spellEnd"/>
       <w:r>
         <w:rPr>
           <w:rFonts w:ascii="Century" w:hAnsi="Century" w:cs="Times New Roman"/>
@@ -4347,51 +4145,7 @@
           <w:szCs w:val="28"/>
           <w:lang w:val="en-US"/>
         </w:rPr>
-        <w:t xml:space="preserve"> simply interact with the </w:t>
-      </w:r>
-      <w:proofErr w:type="spellStart"/>
-      <w:r>
-        <w:rPr>
-          <w:rFonts w:ascii="Century" w:hAnsi="Century" w:cs="Times New Roman"/>
-          <w:color w:val="FF0000"/>
-          <w:sz w:val="28"/>
-          <w:szCs w:val="28"/>
-          <w:lang w:val="en-US"/>
-        </w:rPr>
-        <w:t>apposite</w:t>
-      </w:r>
-      <w:proofErr w:type="spellEnd"/>
-      <w:r>
-        <w:rPr>
-          <w:rFonts w:ascii="Century" w:hAnsi="Century" w:cs="Times New Roman"/>
-          <w:color w:val="FF0000"/>
-          <w:sz w:val="28"/>
-          <w:szCs w:val="28"/>
-          <w:lang w:val="en-US"/>
-        </w:rPr>
-        <w:t xml:space="preserve"> interface. If no damage is reported but </w:t>
-      </w:r>
-      <w:proofErr w:type="gramStart"/>
-      <w:r>
-        <w:rPr>
-          <w:rFonts w:ascii="Century" w:hAnsi="Century" w:cs="Times New Roman"/>
-          <w:color w:val="FF0000"/>
-          <w:sz w:val="28"/>
-          <w:szCs w:val="28"/>
-          <w:lang w:val="en-US"/>
-        </w:rPr>
-        <w:t>actually something</w:t>
-      </w:r>
-      <w:proofErr w:type="gramEnd"/>
-      <w:r>
-        <w:rPr>
-          <w:rFonts w:ascii="Century" w:hAnsi="Century" w:cs="Times New Roman"/>
-          <w:color w:val="FF0000"/>
-          <w:sz w:val="28"/>
-          <w:szCs w:val="28"/>
-          <w:lang w:val="en-US"/>
-        </w:rPr>
-        <w:t xml:space="preserve"> is wrong, the cost of repairs will be charged to the last user who didn’t care about informing the system about the damage.</w:t>
+        <w:t xml:space="preserve"> interface. If no damage is reported but actually something is wrong, the cost of repairs will be charged to the last user who didn’t care about informing the system about the damage.</w:t>
       </w:r>
     </w:p>
     <w:p>
@@ -4840,27 +4594,7 @@
           <w:szCs w:val="28"/>
           <w:lang w:val="en-US"/>
         </w:rPr>
-        <w:t xml:space="preserve">he 30 % fee is to be applied considering that the battery </w:t>
-      </w:r>
-      <w:proofErr w:type="gramStart"/>
-      <w:r>
-        <w:rPr>
-          <w:rFonts w:ascii="Century" w:hAnsi="Century" w:cs="Times New Roman"/>
-          <w:sz w:val="28"/>
-          <w:szCs w:val="28"/>
-          <w:lang w:val="en-US"/>
-        </w:rPr>
-        <w:t>has to</w:t>
-      </w:r>
-      <w:proofErr w:type="gramEnd"/>
-      <w:r>
-        <w:rPr>
-          <w:rFonts w:ascii="Century" w:hAnsi="Century" w:cs="Times New Roman"/>
-          <w:sz w:val="28"/>
-          <w:szCs w:val="28"/>
-          <w:lang w:val="en-US"/>
-        </w:rPr>
-        <w:t xml:space="preserve"> be left with more than 80% empty level of charge with respect to the charge level that the car had at the reservation time.</w:t>
+        <w:t>he 30 % fee is to be applied considering that the battery has to be left with more than 80% empty level of charge with respect to the charge level that the car had at the reservation time.</w:t>
       </w:r>
     </w:p>
     <w:p>
@@ -5030,27 +4764,7 @@
           <w:szCs w:val="28"/>
           <w:lang w:val="en-US"/>
         </w:rPr>
-        <w:t xml:space="preserve">ravels are considered as the ride segment from starting engine and car stop without ending </w:t>
-      </w:r>
-      <w:proofErr w:type="gramStart"/>
-      <w:r>
-        <w:rPr>
-          <w:rFonts w:ascii="Century" w:hAnsi="Century" w:cs="Times New Roman"/>
-          <w:sz w:val="28"/>
-          <w:szCs w:val="28"/>
-          <w:lang w:val="en-US"/>
-        </w:rPr>
-        <w:t>definitely the</w:t>
-      </w:r>
-      <w:proofErr w:type="gramEnd"/>
-      <w:r>
-        <w:rPr>
-          <w:rFonts w:ascii="Century" w:hAnsi="Century" w:cs="Times New Roman"/>
-          <w:sz w:val="28"/>
-          <w:szCs w:val="28"/>
-          <w:lang w:val="en-US"/>
-        </w:rPr>
-        <w:t xml:space="preserve"> ride.</w:t>
+        <w:t>ravels are considered as the ride segment from starting engine and car stop without ending definitely the ride.</w:t>
       </w:r>
     </w:p>
     <w:p>
@@ -5088,27 +4802,7 @@
           <w:szCs w:val="28"/>
           <w:lang w:val="en-US"/>
         </w:rPr>
-        <w:t xml:space="preserve">he 2 passengers related bonus is calculated for each travel </w:t>
-      </w:r>
-      <w:proofErr w:type="gramStart"/>
-      <w:r>
-        <w:rPr>
-          <w:rFonts w:ascii="Century" w:hAnsi="Century" w:cs="Times New Roman"/>
-          <w:sz w:val="28"/>
-          <w:szCs w:val="28"/>
-          <w:lang w:val="en-US"/>
-        </w:rPr>
-        <w:t>according to</w:t>
-      </w:r>
-      <w:proofErr w:type="gramEnd"/>
-      <w:r>
-        <w:rPr>
-          <w:rFonts w:ascii="Century" w:hAnsi="Century" w:cs="Times New Roman"/>
-          <w:sz w:val="28"/>
-          <w:szCs w:val="28"/>
-          <w:lang w:val="en-US"/>
-        </w:rPr>
-        <w:t xml:space="preserve"> every single travel charge for that ride.</w:t>
+        <w:t>he 2 passengers related bonus is calculated for each travel according to every single travel charge for that ride.</w:t>
       </w:r>
     </w:p>
     <w:p>
@@ -5146,27 +4840,7 @@
           <w:szCs w:val="28"/>
           <w:lang w:val="en-US"/>
         </w:rPr>
-        <w:t>he 2 passengers related bonus is calculated on the cost of each travel and it is assigned </w:t>
-      </w:r>
-      <w:proofErr w:type="gramStart"/>
-      <w:r>
-        <w:rPr>
-          <w:rFonts w:ascii="Century" w:hAnsi="Century" w:cs="Times New Roman"/>
-          <w:sz w:val="28"/>
-          <w:szCs w:val="28"/>
-          <w:lang w:val="en-US"/>
-        </w:rPr>
-        <w:t>at the moment</w:t>
-      </w:r>
-      <w:proofErr w:type="gramEnd"/>
-      <w:r>
-        <w:rPr>
-          <w:rFonts w:ascii="Century" w:hAnsi="Century" w:cs="Times New Roman"/>
-          <w:sz w:val="28"/>
-          <w:szCs w:val="28"/>
-          <w:lang w:val="en-US"/>
-        </w:rPr>
-        <w:t xml:space="preserve"> when the doors are closed, engine is running, and the seat sensors detect at least three passengers onboard (one is the driver and at least two passengers).</w:t>
+        <w:t>he 2 passengers related bonus is calculated on the cost of each travel and it is assigned at the moment when the doors are closed, engine is running, and the seat sensors detect at least three passengers onboard (one is the driver and at least two passengers).</w:t>
       </w:r>
     </w:p>
     <w:p>
@@ -5205,27 +4879,7 @@
           <w:szCs w:val="28"/>
           <w:lang w:val="en-US"/>
         </w:rPr>
-        <w:t>he car, for security reasons, turns on and remains on </w:t>
-      </w:r>
-      <w:proofErr w:type="gramStart"/>
-      <w:r>
-        <w:rPr>
-          <w:rFonts w:ascii="Century" w:hAnsi="Century" w:cs="Times New Roman"/>
-          <w:sz w:val="28"/>
-          <w:szCs w:val="28"/>
-          <w:lang w:val="en-US"/>
-        </w:rPr>
-        <w:t>as long as</w:t>
-      </w:r>
-      <w:proofErr w:type="gramEnd"/>
-      <w:r>
-        <w:rPr>
-          <w:rFonts w:ascii="Century" w:hAnsi="Century" w:cs="Times New Roman"/>
-          <w:sz w:val="28"/>
-          <w:szCs w:val="28"/>
-          <w:lang w:val="en-US"/>
-        </w:rPr>
-        <w:t> all the doors are properly closed.</w:t>
+        <w:t>he car, for security reasons, turns on and remains on as long as all the doors are properly closed.</w:t>
       </w:r>
     </w:p>
     <w:p>
@@ -5301,67 +4955,7 @@
           <w:szCs w:val="28"/>
           <w:lang w:val="en-US"/>
         </w:rPr>
-        <w:t xml:space="preserve">or every </w:t>
-      </w:r>
-      <w:proofErr w:type="gramStart"/>
-      <w:r>
-        <w:rPr>
-          <w:rFonts w:ascii="Century" w:hAnsi="Century" w:cs="Times New Roman"/>
-          <w:sz w:val="28"/>
-          <w:szCs w:val="28"/>
-          <w:lang w:val="en-US"/>
-        </w:rPr>
-        <w:t>user</w:t>
-      </w:r>
-      <w:proofErr w:type="gramEnd"/>
-      <w:r>
-        <w:rPr>
-          <w:rFonts w:ascii="Century" w:hAnsi="Century" w:cs="Times New Roman"/>
-          <w:sz w:val="28"/>
-          <w:szCs w:val="28"/>
-          <w:lang w:val="en-US"/>
-        </w:rPr>
-        <w:t xml:space="preserve"> the system stores a list of his travels: among the various information for a single trip, the system saves an itinerary composed by a set of positions. Thanks to this routes information, we </w:t>
-      </w:r>
-      <w:proofErr w:type="gramStart"/>
-      <w:r>
-        <w:rPr>
-          <w:rFonts w:ascii="Century" w:hAnsi="Century" w:cs="Times New Roman"/>
-          <w:sz w:val="28"/>
-          <w:szCs w:val="28"/>
-          <w:lang w:val="en-US"/>
-        </w:rPr>
-        <w:t>are able to</w:t>
-      </w:r>
-      <w:proofErr w:type="gramEnd"/>
-      <w:r>
-        <w:rPr>
-          <w:rFonts w:ascii="Century" w:hAnsi="Century" w:cs="Times New Roman"/>
-          <w:sz w:val="28"/>
-          <w:szCs w:val="28"/>
-          <w:lang w:val="en-US"/>
-        </w:rPr>
-        <w:t xml:space="preserve"> handle infractions, road violations, fines etc.  </w:t>
-      </w:r>
-      <w:proofErr w:type="gramStart"/>
-      <w:r>
-        <w:rPr>
-          <w:rFonts w:ascii="Century" w:hAnsi="Century" w:cs="Times New Roman"/>
-          <w:sz w:val="28"/>
-          <w:szCs w:val="28"/>
-          <w:lang w:val="en-US"/>
-        </w:rPr>
-        <w:t>so</w:t>
-      </w:r>
-      <w:proofErr w:type="gramEnd"/>
-      <w:r>
-        <w:rPr>
-          <w:rFonts w:ascii="Century" w:hAnsi="Century" w:cs="Times New Roman"/>
-          <w:sz w:val="28"/>
-          <w:szCs w:val="28"/>
-          <w:lang w:val="en-US"/>
-        </w:rPr>
-        <w:t> the costs of the eventual fines and law breaking behaviors can be assigned to the right user. </w:t>
+        <w:t>or every user the system stores a list of his travels: among the various information for a single trip, the system saves an itinerary composed by a set of positions. Thanks to this routes information, we are able to handle infractions, road violations, fines etc.  so the costs of the eventual fines and law breaking behaviors can be assigned to the right user. </w:t>
       </w:r>
     </w:p>
     <w:p>
@@ -5437,27 +5031,7 @@
           <w:szCs w:val="28"/>
           <w:lang w:val="en-US"/>
         </w:rPr>
-        <w:t xml:space="preserve">r charges are handled in this way: when the user finishes a ride, the car </w:t>
-      </w:r>
-      <w:proofErr w:type="gramStart"/>
-      <w:r>
-        <w:rPr>
-          <w:rFonts w:ascii="Century" w:hAnsi="Century" w:cs="Times New Roman"/>
-          <w:sz w:val="28"/>
-          <w:szCs w:val="28"/>
-          <w:lang w:val="en-US"/>
-        </w:rPr>
-        <w:t>is able to</w:t>
-      </w:r>
-      <w:proofErr w:type="gramEnd"/>
-      <w:r>
-        <w:rPr>
-          <w:rFonts w:ascii="Century" w:hAnsi="Century" w:cs="Times New Roman"/>
-          <w:sz w:val="28"/>
-          <w:szCs w:val="28"/>
-          <w:lang w:val="en-US"/>
-        </w:rPr>
-        <w:t xml:space="preserve"> detect, through the system, its location within a charging station. If the user chooses the option "park &amp; charge", the car queries the system which in turn sends the vehicle the number of the column to be used, enabling it for use within 40 seconds. The columns not enabled does not deliver current.</w:t>
+        <w:t>r charges are handled in this way: when the user finishes a ride, the car is able to detect, through the system, its location within a charging station. If the user chooses the option "park &amp; charge", the car queries the system which in turn sends the vehicle the number of the column to be used, enabling it for use within 40 seconds. The columns not enabled does not deliver current.</w:t>
       </w:r>
     </w:p>
     <w:p>
@@ -6463,27 +6037,7 @@
           <w:szCs w:val="28"/>
           <w:lang w:val="en-GB"/>
         </w:rPr>
-        <w:t xml:space="preserve">system must be able to provide a registration form, in which the user must enter his/her personal and payment information </w:t>
-      </w:r>
-      <w:proofErr w:type="gramStart"/>
-      <w:r>
-        <w:rPr>
-          <w:rFonts w:ascii="Century" w:hAnsi="Century" w:cs="Times New Roman"/>
-          <w:sz w:val="28"/>
-          <w:szCs w:val="28"/>
-          <w:lang w:val="en-GB"/>
-        </w:rPr>
-        <w:t>in order to</w:t>
-      </w:r>
-      <w:proofErr w:type="gramEnd"/>
-      <w:r>
-        <w:rPr>
-          <w:rFonts w:ascii="Century" w:hAnsi="Century" w:cs="Times New Roman"/>
-          <w:sz w:val="28"/>
-          <w:szCs w:val="28"/>
-          <w:lang w:val="en-GB"/>
-        </w:rPr>
-        <w:t xml:space="preserve"> successfully register.</w:t>
+        <w:t>system must be able to provide a registration form, in which the user must enter his/her personal and payment information in order to successfully register.</w:t>
       </w:r>
     </w:p>
     <w:p>
@@ -7120,27 +6674,7 @@
           <w:lang w:val="en-GB"/>
         </w:rPr>
         <w:lastRenderedPageBreak/>
-        <w:t xml:space="preserve">The system locks the car after 1 minute from the user “unlock request” if (s)he does not enter in that </w:t>
-      </w:r>
-      <w:proofErr w:type="gramStart"/>
-      <w:r>
-        <w:rPr>
-          <w:rFonts w:ascii="Century" w:hAnsi="Century" w:cs="Times New Roman"/>
-          <w:sz w:val="28"/>
-          <w:szCs w:val="28"/>
-          <w:lang w:val="en-GB"/>
-        </w:rPr>
-        <w:t>period of time</w:t>
-      </w:r>
-      <w:proofErr w:type="gramEnd"/>
-      <w:r>
-        <w:rPr>
-          <w:rFonts w:ascii="Century" w:hAnsi="Century" w:cs="Times New Roman"/>
-          <w:sz w:val="28"/>
-          <w:szCs w:val="28"/>
-          <w:lang w:val="en-GB"/>
-        </w:rPr>
-        <w:t>.</w:t>
+        <w:t>The system locks the car after 1 minute from the user “unlock request” if (s)he does not enter in that period of time.</w:t>
       </w:r>
     </w:p>
     <w:p>
@@ -7166,29 +6700,7 @@
           <w:szCs w:val="28"/>
           <w:lang w:val="en-GB"/>
         </w:rPr>
-        <w:t xml:space="preserve">Once the user is inside the car he </w:t>
-      </w:r>
-      <w:proofErr w:type="gramStart"/>
-      <w:r>
-        <w:rPr>
-          <w:rFonts w:ascii="Century" w:hAnsi="Century" w:cs="Times New Roman"/>
-          <w:color w:val="FF0000"/>
-          <w:sz w:val="28"/>
-          <w:szCs w:val="28"/>
-          <w:lang w:val="en-GB"/>
-        </w:rPr>
-        <w:t>has to</w:t>
-      </w:r>
-      <w:proofErr w:type="gramEnd"/>
-      <w:r>
-        <w:rPr>
-          <w:rFonts w:ascii="Century" w:hAnsi="Century" w:cs="Times New Roman"/>
-          <w:color w:val="FF0000"/>
-          <w:sz w:val="28"/>
-          <w:szCs w:val="28"/>
-          <w:lang w:val="en-GB"/>
-        </w:rPr>
-        <w:t xml:space="preserve"> insert the PIN code provided by the app, in order to prove his identity.</w:t>
+        <w:t>Once the user is inside the car he has to insert the PIN code provided by the app, in order to prove his identity.</w:t>
       </w:r>
     </w:p>
     <w:p>
@@ -7610,77 +7122,70 @@
           <w:szCs w:val="28"/>
           <w:lang w:val="en-GB"/>
         </w:rPr>
-        <w:t xml:space="preserve">The system must be flexible </w:t>
-      </w:r>
-      <w:proofErr w:type="gramStart"/>
-      <w:r>
-        <w:rPr>
-          <w:rFonts w:ascii="Century" w:hAnsi="Century" w:cs="Times New Roman"/>
-          <w:sz w:val="28"/>
-          <w:szCs w:val="28"/>
-          <w:lang w:val="en-GB"/>
-        </w:rPr>
-        <w:t>in order to</w:t>
-      </w:r>
-      <w:proofErr w:type="gramEnd"/>
-      <w:r>
-        <w:rPr>
-          <w:rFonts w:ascii="Century" w:hAnsi="Century" w:cs="Times New Roman"/>
-          <w:sz w:val="28"/>
-          <w:szCs w:val="28"/>
-          <w:lang w:val="en-GB"/>
-        </w:rPr>
-        <w:t xml:space="preserve"> adapt to the city in which it is deployed. In fact, it allows the administrator to set the number and location of safe areas for parking and to modify them.</w:t>
-      </w:r>
-    </w:p>
-    <w:p>
-      <w:pPr>
-        <w:jc w:val="both"/>
-        <w:rPr>
-          <w:rFonts w:ascii="Century" w:hAnsi="Century" w:cs="Times New Roman"/>
-          <w:sz w:val="28"/>
-          <w:szCs w:val="28"/>
-          <w:lang w:val="en-GB"/>
-        </w:rPr>
-      </w:pPr>
-      <w:r>
-        <w:rPr>
-          <w:rFonts w:ascii="Century" w:hAnsi="Century" w:cs="Times New Roman"/>
+        <w:t>The system must be flexible in order to adapt to the city in which it is deployed. In fact, it allows the administrator to set the number and location of safe areas for parking and to modify them.</w:t>
+      </w:r>
+    </w:p>
+    <w:p>
+      <w:pPr>
+        <w:jc w:val="both"/>
+        <w:rPr>
+          <w:rFonts w:ascii="Century" w:hAnsi="Century" w:cs="Times New Roman"/>
+          <w:color w:val="FF0000"/>
+          <w:sz w:val="28"/>
+          <w:szCs w:val="28"/>
+          <w:lang w:val="en-GB"/>
+        </w:rPr>
+      </w:pPr>
+      <w:r>
+        <w:rPr>
+          <w:rFonts w:ascii="Century" w:hAnsi="Century" w:cs="Times New Roman"/>
+          <w:color w:val="FF0000"/>
           <w:sz w:val="28"/>
           <w:szCs w:val="28"/>
           <w:lang w:val="en-GB"/>
         </w:rPr>
         <w:lastRenderedPageBreak/>
-        <w:t>•[G9] S</w:t>
-      </w:r>
-      <w:r>
-        <w:rPr>
-          <w:rFonts w:ascii="Century" w:hAnsi="Century" w:cs="Times New Roman"/>
-          <w:sz w:val="28"/>
-          <w:szCs w:val="28"/>
-          <w:lang w:val="en-GB"/>
-        </w:rPr>
-        <w:t xml:space="preserve">ystem must know parking location, the battery level, status (in charge or not) and if there were two passengers on-board every time a ride is over </w:t>
-      </w:r>
-      <w:proofErr w:type="gramStart"/>
-      <w:r>
-        <w:rPr>
-          <w:rFonts w:ascii="Century" w:hAnsi="Century" w:cs="Times New Roman"/>
-          <w:sz w:val="28"/>
-          <w:szCs w:val="28"/>
-          <w:lang w:val="en-GB"/>
-        </w:rPr>
-        <w:t>in order to</w:t>
-      </w:r>
-      <w:proofErr w:type="gramEnd"/>
-      <w:r>
-        <w:rPr>
-          <w:rFonts w:ascii="Century" w:hAnsi="Century" w:cs="Times New Roman"/>
-          <w:sz w:val="28"/>
-          <w:szCs w:val="28"/>
-          <w:lang w:val="en-GB"/>
-        </w:rPr>
-        <w:t xml:space="preserve"> calculate the right discount.</w:t>
+        <w:t>•[G8</w:t>
+      </w:r>
+      <w:r>
+        <w:rPr>
+          <w:rFonts w:ascii="Century" w:hAnsi="Century" w:cs="Times New Roman"/>
+          <w:color w:val="FF0000"/>
+          <w:sz w:val="28"/>
+          <w:szCs w:val="28"/>
+          <w:lang w:val="en-GB"/>
+        </w:rPr>
+        <w:t>+</w:t>
+      </w:r>
+      <w:r>
+        <w:rPr>
+          <w:rFonts w:ascii="Century" w:hAnsi="Century" w:cs="Times New Roman"/>
+          <w:color w:val="FF0000"/>
+          <w:sz w:val="28"/>
+          <w:szCs w:val="28"/>
+          <w:lang w:val="en-GB"/>
+        </w:rPr>
+        <w:t xml:space="preserve">] The set of safe areas </w:t>
+      </w:r>
+      <w:r>
+        <w:rPr>
+          <w:rFonts w:ascii="Century" w:hAnsi="Century" w:cs="Times New Roman"/>
+          <w:color w:val="FF0000"/>
+          <w:sz w:val="28"/>
+          <w:szCs w:val="28"/>
+          <w:lang w:val="en-GB"/>
+        </w:rPr>
+        <w:t>must always be displayed on the car display’s map during the rides</w:t>
+      </w:r>
+      <w:r>
+        <w:rPr>
+          <w:rFonts w:ascii="Century" w:hAnsi="Century" w:cs="Times New Roman"/>
+          <w:color w:val="FF0000"/>
+          <w:sz w:val="28"/>
+          <w:szCs w:val="28"/>
+          <w:lang w:val="en-GB"/>
+        </w:rPr>
+        <w:t>.</w:t>
       </w:r>
     </w:p>
     <w:p>
@@ -7690,6 +7195,137 @@
           <w:ilvl w:val="0"/>
           <w:numId w:val="28"/>
         </w:numPr>
+        <w:jc w:val="both"/>
+        <w:rPr>
+          <w:rFonts w:ascii="Century" w:hAnsi="Century" w:cs="Times New Roman"/>
+          <w:color w:val="FF0000"/>
+          <w:sz w:val="28"/>
+          <w:szCs w:val="28"/>
+          <w:lang w:val="en-GB"/>
+        </w:rPr>
+      </w:pPr>
+      <w:r>
+        <w:rPr>
+          <w:rFonts w:ascii="Century" w:hAnsi="Century" w:cs="Times New Roman"/>
+          <w:color w:val="FF0000"/>
+          <w:sz w:val="28"/>
+          <w:szCs w:val="28"/>
+          <w:lang w:val="en-GB"/>
+        </w:rPr>
+        <w:t>The car display must always show the map</w:t>
+      </w:r>
+      <w:r>
+        <w:rPr>
+          <w:rFonts w:ascii="Century" w:hAnsi="Century" w:cs="Times New Roman"/>
+          <w:color w:val="FF0000"/>
+          <w:sz w:val="28"/>
+          <w:szCs w:val="28"/>
+          <w:lang w:val="en-GB"/>
+        </w:rPr>
+        <w:t>.</w:t>
+      </w:r>
+    </w:p>
+    <w:p>
+      <w:pPr>
+        <w:pStyle w:val="Paragrafoelenco"/>
+        <w:numPr>
+          <w:ilvl w:val="0"/>
+          <w:numId w:val="28"/>
+        </w:numPr>
+        <w:jc w:val="both"/>
+        <w:rPr>
+          <w:rFonts w:ascii="Century" w:hAnsi="Century" w:cs="Times New Roman"/>
+          <w:color w:val="FF0000"/>
+          <w:sz w:val="28"/>
+          <w:szCs w:val="28"/>
+          <w:lang w:val="en-GB"/>
+        </w:rPr>
+      </w:pPr>
+      <w:r>
+        <w:rPr>
+          <w:rFonts w:ascii="Century" w:hAnsi="Century" w:cs="Times New Roman"/>
+          <w:color w:val="FF0000"/>
+          <w:sz w:val="28"/>
+          <w:szCs w:val="28"/>
+          <w:lang w:val="en-GB"/>
+        </w:rPr>
+        <w:t>The map must be built so that it shows clearly the areas where the car can safely be parked.</w:t>
+      </w:r>
+    </w:p>
+    <w:p>
+      <w:pPr>
+        <w:pStyle w:val="Paragrafoelenco"/>
+        <w:numPr>
+          <w:ilvl w:val="0"/>
+          <w:numId w:val="28"/>
+        </w:numPr>
+        <w:jc w:val="both"/>
+        <w:rPr>
+          <w:rFonts w:ascii="Century" w:hAnsi="Century" w:cs="Times New Roman"/>
+          <w:color w:val="FF0000"/>
+          <w:sz w:val="28"/>
+          <w:szCs w:val="28"/>
+          <w:lang w:val="en-GB"/>
+        </w:rPr>
+      </w:pPr>
+      <w:r>
+        <w:rPr>
+          <w:rFonts w:ascii="Century" w:hAnsi="Century" w:cs="Times New Roman"/>
+          <w:color w:val="FF0000"/>
+          <w:sz w:val="28"/>
+          <w:szCs w:val="28"/>
+          <w:lang w:val="en-GB"/>
+        </w:rPr>
+        <w:t>This is meant to help users finding places where to leave the cars without any problem.</w:t>
+      </w:r>
+    </w:p>
+    <w:p>
+      <w:pPr>
+        <w:jc w:val="both"/>
+        <w:rPr>
+          <w:rFonts w:ascii="Century" w:hAnsi="Century" w:cs="Times New Roman"/>
+          <w:sz w:val="28"/>
+          <w:szCs w:val="28"/>
+          <w:lang w:val="en-GB"/>
+        </w:rPr>
+      </w:pPr>
+    </w:p>
+    <w:p>
+      <w:pPr>
+        <w:jc w:val="both"/>
+        <w:rPr>
+          <w:rFonts w:ascii="Century" w:hAnsi="Century" w:cs="Times New Roman"/>
+          <w:sz w:val="28"/>
+          <w:szCs w:val="28"/>
+          <w:lang w:val="en-GB"/>
+        </w:rPr>
+      </w:pPr>
+      <w:r>
+        <w:rPr>
+          <w:rFonts w:ascii="Century" w:hAnsi="Century" w:cs="Times New Roman"/>
+          <w:sz w:val="28"/>
+          <w:szCs w:val="28"/>
+          <w:lang w:val="en-GB"/>
+        </w:rPr>
+        <w:t>•[G9] S</w:t>
+      </w:r>
+      <w:r>
+        <w:rPr>
+          <w:rFonts w:ascii="Century" w:hAnsi="Century" w:cs="Times New Roman"/>
+          <w:sz w:val="28"/>
+          <w:szCs w:val="28"/>
+          <w:lang w:val="en-GB"/>
+        </w:rPr>
+        <w:t>ystem must know parking location, the battery level, status (in charge or not) and if there were two passengers on-board every time a ride is over in order to calculate the right discount.</w:t>
+      </w:r>
+    </w:p>
+    <w:p>
+      <w:pPr>
+        <w:pStyle w:val="Paragrafoelenco"/>
+        <w:numPr>
+          <w:ilvl w:val="0"/>
+          <w:numId w:val="28"/>
+        </w:numPr>
         <w:spacing w:line="254" w:lineRule="auto"/>
         <w:ind w:right="84"/>
         <w:jc w:val="both"/>
@@ -7700,7 +7336,6 @@
           <w:lang w:val="en-GB"/>
         </w:rPr>
       </w:pPr>
-      <w:proofErr w:type="gramStart"/>
       <w:r>
         <w:rPr>
           <w:rFonts w:ascii="Century" w:hAnsi="Century" w:cs="Times New Roman"/>
@@ -7717,17 +7352,7 @@
           <w:szCs w:val="28"/>
           <w:lang w:val="en-GB"/>
         </w:rPr>
-        <w:t>order for</w:t>
-      </w:r>
-      <w:proofErr w:type="gramEnd"/>
-      <w:r>
-        <w:rPr>
-          <w:rFonts w:ascii="Century" w:hAnsi="Century" w:cs="Times New Roman"/>
-          <w:sz w:val="28"/>
-          <w:szCs w:val="28"/>
-          <w:lang w:val="en-GB"/>
-        </w:rPr>
-        <w:t xml:space="preserve"> the system to evaluate properly an eventual discount for the user’s ride, it has to know the parking location, the battery level, status (in charge or not) and if there were two passengers on-board.</w:t>
+        <w:t>order for the system to evaluate properly an eventual discount for the user’s ride, it has to know the parking location, the battery level, status (in charge or not) and if there were two passengers on-board.</w:t>
       </w:r>
     </w:p>
     <w:p>
@@ -8122,7 +7747,6 @@
           <w:szCs w:val="28"/>
           <w:lang w:val="en-GB"/>
         </w:rPr>
-        <w:lastRenderedPageBreak/>
         <w:t>T</w:t>
       </w:r>
       <w:r>
@@ -8503,6 +8127,7 @@
           <w:szCs w:val="28"/>
           <w:lang w:val="en-US"/>
         </w:rPr>
+        <w:lastRenderedPageBreak/>
         <w:t>If a car is left at more than 3 KM from the nearest power grid station or with more than 80% of the battery empty, the system charges 30% more on the last ride to compensate for the cost required to re-</w:t>
       </w:r>
       <w:r>
@@ -8611,17 +8236,7 @@
           <w:szCs w:val="28"/>
           <w:lang w:val="en-GB"/>
         </w:rPr>
-        <w:t xml:space="preserve">system must find the nearest power station to the cars which right after a ride are parked and are not connected to a charge grid. When the distance found is greater than three kilometres, or when in the same case the parked car is not being plugged and the </w:t>
-      </w:r>
-      <w:r>
-        <w:rPr>
-          <w:rFonts w:ascii="Century" w:hAnsi="Century" w:cs="Times New Roman"/>
-          <w:sz w:val="28"/>
-          <w:szCs w:val="28"/>
-          <w:lang w:val="en-GB"/>
-        </w:rPr>
-        <w:lastRenderedPageBreak/>
-        <w:t>battery is less than 20% level, the user must be charged 30% more on the last ride.</w:t>
+        <w:t>system must find the nearest power station to the cars which right after a ride are parked and are not connected to a charge grid. When the distance found is greater than three kilometres, or when in the same case the parked car is not being plugged and the battery is less than 20% level, the user must be charged 30% more on the last ride.</w:t>
       </w:r>
     </w:p>
     <w:p>
@@ -8659,27 +8274,7 @@
           <w:szCs w:val="28"/>
           <w:lang w:val="en-US"/>
         </w:rPr>
-        <w:t xml:space="preserve">If the user enables the money saving option, he/she can input his/her </w:t>
-      </w:r>
-      <w:proofErr w:type="gramStart"/>
-      <w:r>
-        <w:rPr>
-          <w:rFonts w:ascii="Century" w:hAnsi="Century" w:cs="Times New Roman"/>
-          <w:sz w:val="28"/>
-          <w:szCs w:val="28"/>
-          <w:lang w:val="en-US"/>
-        </w:rPr>
-        <w:t>final destination</w:t>
-      </w:r>
-      <w:proofErr w:type="gramEnd"/>
-      <w:r>
-        <w:rPr>
-          <w:rFonts w:ascii="Century" w:hAnsi="Century" w:cs="Times New Roman"/>
-          <w:sz w:val="28"/>
-          <w:szCs w:val="28"/>
-          <w:lang w:val="en-US"/>
-        </w:rPr>
-        <w:t xml:space="preserve"> and the system provides information about the station where to leave the car to get a discount. This station is determined to ensure a uniform distribution of cars in the city and depends both on the destination of the user and on the availability of power plugs at the selected station.</w:t>
+        <w:t>If the user enables the money saving option, he/she can input his/her final destination and the system provides information about the station where to leave the car to get a discount. This station is determined to ensure a uniform distribution of cars in the city and depends both on the destination of the user and on the availability of power plugs at the selected station.</w:t>
       </w:r>
     </w:p>
     <w:p>
@@ -8761,29 +8356,7 @@
           <w:szCs w:val="28"/>
           <w:lang w:val="en-US"/>
         </w:rPr>
-        <w:t xml:space="preserve">The option will only be displayed on the car screen, so be selectable, if the battery level is less than 90%. This to ensure that cars which are quite full, so don’t </w:t>
-      </w:r>
-      <w:proofErr w:type="gramStart"/>
-      <w:r>
-        <w:rPr>
-          <w:rFonts w:ascii="Century" w:hAnsi="Century" w:cs="Times New Roman"/>
-          <w:color w:val="FF0000"/>
-          <w:sz w:val="28"/>
-          <w:szCs w:val="28"/>
-          <w:lang w:val="en-US"/>
-        </w:rPr>
-        <w:t>actually need</w:t>
-      </w:r>
-      <w:proofErr w:type="gramEnd"/>
-      <w:r>
-        <w:rPr>
-          <w:rFonts w:ascii="Century" w:hAnsi="Century" w:cs="Times New Roman"/>
-          <w:color w:val="FF0000"/>
-          <w:sz w:val="28"/>
-          <w:szCs w:val="28"/>
-          <w:lang w:val="en-US"/>
-        </w:rPr>
-        <w:t xml:space="preserve"> to be immediately charged, will not occupy charging plugs in the available stations.</w:t>
+        <w:t>The option will only be displayed on the car screen, so be selectable, if the battery level is less than 90%. This to ensure that cars which are quite full, so don’t actually need to be immediately charged, will not occupy charging plugs in the available stations.</w:t>
       </w:r>
     </w:p>
     <w:p>
@@ -8930,27 +8503,17 @@
           <w:szCs w:val="28"/>
           <w:lang w:val="en-GB"/>
         </w:rPr>
-        <w:t xml:space="preserve">The money saving option uses a special algorithm able to </w:t>
-      </w:r>
-      <w:proofErr w:type="gramStart"/>
-      <w:r>
-        <w:rPr>
-          <w:rFonts w:ascii="Century" w:hAnsi="Century" w:cs="Times New Roman"/>
-          <w:sz w:val="28"/>
-          <w:szCs w:val="28"/>
-          <w:lang w:val="en-GB"/>
-        </w:rPr>
-        <w:t>take into account</w:t>
-      </w:r>
-      <w:proofErr w:type="gramEnd"/>
-      <w:r>
-        <w:rPr>
-          <w:rFonts w:ascii="Century" w:hAnsi="Century" w:cs="Times New Roman"/>
-          <w:sz w:val="28"/>
-          <w:szCs w:val="28"/>
-          <w:lang w:val="en-GB"/>
-        </w:rPr>
-        <w:t xml:space="preserve"> the availability of power plugs at the nearest station at the searching time, in order to provide an accurate suggestion. The algorithm also, using the information about other cars’ status (in charge or not) in the preselected area, find the best station to suggest ensuring a uniform distribution.</w:t>
+        <w:t xml:space="preserve">The money saving option uses a special algorithm able to take into account the availability of power plugs at the nearest station at the searching time, in order to provide an accurate suggestion. The </w:t>
+      </w:r>
+      <w:r>
+        <w:rPr>
+          <w:rFonts w:ascii="Century" w:hAnsi="Century" w:cs="Times New Roman"/>
+          <w:sz w:val="28"/>
+          <w:szCs w:val="28"/>
+          <w:lang w:val="en-GB"/>
+        </w:rPr>
+        <w:lastRenderedPageBreak/>
+        <w:t>algorithm also, using the information about other cars’ status (in charge or not) in the preselected area, find the best station to suggest ensuring a uniform distribution.</w:t>
       </w:r>
     </w:p>
     <w:p>
@@ -9003,25 +8566,14 @@
           <w:lang w:val="en-US"/>
         </w:rPr>
       </w:pPr>
-      <w:proofErr w:type="gramStart"/>
-      <w:r>
-        <w:rPr>
-          <w:rFonts w:ascii="Century" w:hAnsi="Century" w:cs="Times New Roman"/>
-          <w:sz w:val="28"/>
-          <w:szCs w:val="28"/>
-          <w:lang w:val="en-US"/>
-        </w:rPr>
-        <w:t>According to</w:t>
-      </w:r>
-      <w:proofErr w:type="gramEnd"/>
-      <w:r>
-        <w:rPr>
-          <w:rFonts w:ascii="Century" w:hAnsi="Century" w:cs="Times New Roman"/>
-          <w:sz w:val="28"/>
-          <w:szCs w:val="28"/>
-          <w:lang w:val="en-US"/>
-        </w:rPr>
-        <w:t xml:space="preserve"> the needs of an average user, the system:</w:t>
+      <w:r>
+        <w:rPr>
+          <w:rFonts w:ascii="Century" w:hAnsi="Century" w:cs="Times New Roman"/>
+          <w:sz w:val="28"/>
+          <w:szCs w:val="28"/>
+          <w:lang w:val="en-US"/>
+        </w:rPr>
+        <w:t>According to the needs of an average user, the system:</w:t>
       </w:r>
     </w:p>
     <w:p>
@@ -9046,7 +8598,6 @@
           <w:szCs w:val="28"/>
           <w:lang w:val="en-US"/>
         </w:rPr>
-        <w:lastRenderedPageBreak/>
         <w:t>Should be active 24/7</w:t>
       </w:r>
     </w:p>
@@ -9246,27 +8797,7 @@
           <w:szCs w:val="28"/>
           <w:lang w:val="en-GB"/>
         </w:rPr>
-        <w:t xml:space="preserve">setting </w:t>
-      </w:r>
-      <w:proofErr w:type="gramStart"/>
-      <w:r>
-        <w:rPr>
-          <w:rFonts w:ascii="Century" w:hAnsi="Century" w:cs="Times New Roman"/>
-          <w:sz w:val="28"/>
-          <w:szCs w:val="28"/>
-          <w:lang w:val="en-GB"/>
-        </w:rPr>
-        <w:t>a distance of 200m</w:t>
-      </w:r>
-      <w:proofErr w:type="gramEnd"/>
-      <w:r>
-        <w:rPr>
-          <w:rFonts w:ascii="Century" w:hAnsi="Century" w:cs="Times New Roman"/>
-          <w:sz w:val="28"/>
-          <w:szCs w:val="28"/>
-          <w:lang w:val="en-GB"/>
-        </w:rPr>
-        <w:t>. The app notifies Tim that no car is found in the area around that input, so he extends the distance to 400m, but still he gets no result. Tim</w:t>
+        <w:t>setting a distance of 200m. The app notifies Tim that no car is found in the area around that input, so he extends the distance to 400m, but still he gets no result. Tim</w:t>
       </w:r>
       <w:r>
         <w:rPr>
@@ -9342,6 +8873,130 @@
           <w:lang w:val="en-GB"/>
         </w:rPr>
       </w:pPr>
+      <w:r>
+        <w:rPr>
+          <w:rFonts w:ascii="Century" w:hAnsi="Century" w:cs="Times New Roman"/>
+          <w:sz w:val="28"/>
+          <w:szCs w:val="28"/>
+          <w:lang w:val="en-GB"/>
+        </w:rPr>
+        <w:t xml:space="preserve">Adam is having a day off and wants to visit the suburbs of the city where there are a zoo and an aquarium. He knows public transports are poor in those areas so he books a car through </w:t>
+      </w:r>
+      <w:proofErr w:type="spellStart"/>
+      <w:r>
+        <w:rPr>
+          <w:rFonts w:ascii="Century" w:hAnsi="Century" w:cs="Times New Roman"/>
+          <w:sz w:val="28"/>
+          <w:szCs w:val="28"/>
+          <w:lang w:val="en-GB"/>
+        </w:rPr>
+        <w:t>PowerEnJoy</w:t>
+      </w:r>
+      <w:proofErr w:type="spellEnd"/>
+      <w:r>
+        <w:rPr>
+          <w:rFonts w:ascii="Century" w:hAnsi="Century" w:cs="Times New Roman"/>
+          <w:sz w:val="28"/>
+          <w:szCs w:val="28"/>
+          <w:lang w:val="en-GB"/>
+        </w:rPr>
+        <w:t xml:space="preserve"> and reaches it. Before unlocking the car, </w:t>
+      </w:r>
+      <w:r>
+        <w:rPr>
+          <w:rFonts w:ascii="Century" w:hAnsi="Century" w:cs="Times New Roman"/>
+          <w:sz w:val="28"/>
+          <w:szCs w:val="28"/>
+          <w:lang w:val="en-GB"/>
+        </w:rPr>
+        <w:t>Adam, since he has read the instruction the first time he used the app, he checks the outside of the vehicle, and despite everything looked normal he notice a scratch on the top of the vehicle. Adam after getting inside the car and inserting correctly the PIN reports the scratch to the system indicating the location, just as suggested by the car display. Adam makes the ride to the zoo happy and confident that what he did will prevent him from some unexpected additional costs on the ride bill.</w:t>
+      </w:r>
+    </w:p>
+    <w:p>
+      <w:pPr>
+        <w:jc w:val="both"/>
+        <w:rPr>
+          <w:rFonts w:ascii="Century" w:hAnsi="Century" w:cs="Times New Roman"/>
+          <w:sz w:val="28"/>
+          <w:szCs w:val="28"/>
+          <w:lang w:val="en-GB"/>
+        </w:rPr>
+      </w:pPr>
+      <w:r>
+        <w:rPr>
+          <w:rFonts w:ascii="Century" w:hAnsi="Century" w:cs="Times New Roman"/>
+          <w:sz w:val="28"/>
+          <w:szCs w:val="28"/>
+          <w:lang w:val="en-GB"/>
+        </w:rPr>
+        <w:t xml:space="preserve">Adam, after the zoo, uses the car of before to get to the aquarium. Since he will meet there with Kate, and she offered to take him home once the tour is finished, he’s planning to leave the car just near the aquarium. When he’s close to destination he starts “money saving” option, which shows him </w:t>
+      </w:r>
+      <w:r>
+        <w:rPr>
+          <w:rFonts w:ascii="Century" w:hAnsi="Century" w:cs="Times New Roman"/>
+          <w:sz w:val="28"/>
+          <w:szCs w:val="28"/>
+          <w:lang w:val="en-GB"/>
+        </w:rPr>
+        <w:lastRenderedPageBreak/>
+        <w:t>the nearest power station in the area. The car has</w:t>
+      </w:r>
+      <w:r>
+        <w:rPr>
+          <w:rFonts w:ascii="Century" w:hAnsi="Century" w:cs="Times New Roman"/>
+          <w:sz w:val="28"/>
+          <w:szCs w:val="28"/>
+          <w:lang w:val="en-GB"/>
+        </w:rPr>
+        <w:t xml:space="preserve"> 19</w:t>
+      </w:r>
+      <w:r>
+        <w:rPr>
+          <w:rFonts w:ascii="Century" w:hAnsi="Century" w:cs="Times New Roman"/>
+          <w:sz w:val="28"/>
+          <w:szCs w:val="28"/>
+          <w:lang w:val="en-GB"/>
+        </w:rPr>
+        <w:t xml:space="preserve">% battery level, but Adam doesn’t want to leave it at the station because it is too far for him. He then just parks </w:t>
+      </w:r>
+      <w:r>
+        <w:rPr>
+          <w:rFonts w:ascii="Century" w:hAnsi="Century" w:cs="Times New Roman"/>
+          <w:sz w:val="28"/>
+          <w:szCs w:val="28"/>
+          <w:lang w:val="en-GB"/>
+        </w:rPr>
+        <w:t>in a safe area</w:t>
+      </w:r>
+      <w:r>
+        <w:rPr>
+          <w:rFonts w:ascii="Century" w:hAnsi="Century" w:cs="Times New Roman"/>
+          <w:sz w:val="28"/>
+          <w:szCs w:val="28"/>
+          <w:lang w:val="en-GB"/>
+        </w:rPr>
+        <w:t>, that he is able to spot thanks to the clear distinction on the map, at</w:t>
+      </w:r>
+      <w:r>
+        <w:rPr>
+          <w:rFonts w:ascii="Century" w:hAnsi="Century" w:cs="Times New Roman"/>
+          <w:sz w:val="28"/>
+          <w:szCs w:val="28"/>
+          <w:lang w:val="en-GB"/>
+        </w:rPr>
+        <w:t xml:space="preserve">  </w:t>
+      </w:r>
+      <w:bookmarkStart w:id="0" w:name="_GoBack"/>
+      <w:bookmarkEnd w:id="0"/>
+      <w:r>
+        <w:rPr>
+          <w:rFonts w:ascii="Century" w:hAnsi="Century" w:cs="Times New Roman"/>
+          <w:sz w:val="28"/>
+          <w:szCs w:val="28"/>
+          <w:lang w:val="en-GB"/>
+        </w:rPr>
+        <w:t xml:space="preserve"> 6 km away from the station. Adam is not surprised that he’s been charged 30% more than the ride cost.</w:t>
+      </w:r>
     </w:p>
     <w:p>
       <w:pPr>
@@ -9369,27 +9024,7 @@
           <w:szCs w:val="28"/>
           <w:lang w:val="en-GB"/>
         </w:rPr>
-        <w:t xml:space="preserve">-trip he and his girlfriend are doing in Milan. The day is now getting to the end and John has finished his trip so is looking for a place to park the car, so activates the “Saving mode” by setting his destination and following the instructions reaches a safe parking area provided with a recharge station, selects the “End ride and recharge car” option reported on the car screen and in less than 40 </w:t>
-      </w:r>
-      <w:proofErr w:type="gramStart"/>
-      <w:r>
-        <w:rPr>
-          <w:rFonts w:ascii="Century" w:hAnsi="Century" w:cs="Times New Roman"/>
-          <w:sz w:val="28"/>
-          <w:szCs w:val="28"/>
-          <w:lang w:val="en-GB"/>
-        </w:rPr>
-        <w:t>seconds</w:t>
-      </w:r>
-      <w:proofErr w:type="gramEnd"/>
-      <w:r>
-        <w:rPr>
-          <w:rFonts w:ascii="Century" w:hAnsi="Century" w:cs="Times New Roman"/>
-          <w:sz w:val="28"/>
-          <w:szCs w:val="28"/>
-          <w:lang w:val="en-GB"/>
-        </w:rPr>
-        <w:t xml:space="preserve"> plugs in the car putting it in charge. The car locks and John comes back home.</w:t>
+        <w:t>-trip he and his girlfriend are doing in Milan. The day is now getting to the end and John has finished his trip so is looking for a place to park the car, so activates the “Saving mode” by setting his destination and following the instructions reaches a safe parking area provided with a recharge station, selects the “End ride and recharge car” option reported on the car screen and in less than 40 seconds plugs in the car putting it in charge. The car locks and John comes back home.</w:t>
       </w:r>
     </w:p>
     <w:p>
@@ -9422,17 +9057,15 @@
         </w:rPr>
         <w:t xml:space="preserve">Megan is a young model working for a well-known fashion brand. It’s midday and her 2 </w:t>
       </w:r>
-      <w:proofErr w:type="gramStart"/>
-      <w:r>
-        <w:rPr>
-          <w:rFonts w:ascii="Century" w:hAnsi="Century" w:cs="Times New Roman"/>
-          <w:sz w:val="28"/>
-          <w:szCs w:val="28"/>
-          <w:lang w:val="en-US"/>
-        </w:rPr>
-        <w:t>hours</w:t>
-      </w:r>
-      <w:proofErr w:type="gramEnd"/>
+      <w:r>
+        <w:rPr>
+          <w:rFonts w:ascii="Century" w:hAnsi="Century" w:cs="Times New Roman"/>
+          <w:sz w:val="28"/>
+          <w:szCs w:val="28"/>
+          <w:lang w:val="en-US"/>
+        </w:rPr>
+        <w:t>hours’</w:t>
+      </w:r>
       <w:r>
         <w:rPr>
           <w:rFonts w:ascii="Century" w:hAnsi="Century" w:cs="Times New Roman"/>
@@ -9480,27 +9113,7 @@
           <w:szCs w:val="28"/>
           <w:lang w:val="en-US"/>
         </w:rPr>
-        <w:t xml:space="preserve">Lily is a law student that </w:t>
-      </w:r>
-      <w:proofErr w:type="gramStart"/>
-      <w:r>
-        <w:rPr>
-          <w:rFonts w:ascii="Century" w:hAnsi="Century" w:cs="Times New Roman"/>
-          <w:sz w:val="28"/>
-          <w:szCs w:val="28"/>
-          <w:lang w:val="en-US"/>
-        </w:rPr>
-        <w:t>has to</w:t>
-      </w:r>
-      <w:proofErr w:type="gramEnd"/>
-      <w:r>
-        <w:rPr>
-          <w:rFonts w:ascii="Century" w:hAnsi="Century" w:cs="Times New Roman"/>
-          <w:sz w:val="28"/>
-          <w:szCs w:val="28"/>
-          <w:lang w:val="en-US"/>
-        </w:rPr>
-        <w:t xml:space="preserve"> reach her friends to take an aperitif in Piazza Duomo. She reserved a car using the PowerEnJoy app half an hour ago and now she’s reaching the car. She’s looking in the nearby to find her car using a map provided by the system.</w:t>
+        <w:t>Lily is a law student that has to reach her friends to take an aperitif in Piazza Duomo. She reserved a car using the PowerEnJoy app half an hour ago and now she’s reaching the car. She’s looking in the nearby to find her car using a map provided by the system.</w:t>
       </w:r>
       <w:r>
         <w:rPr>
@@ -9571,58 +9184,35 @@
           <w:lang w:val="en-GB"/>
         </w:rPr>
         <w:br/>
-        <w:t xml:space="preserve">Given that two of his friends are not provided with a driving license he </w:t>
-      </w:r>
-      <w:proofErr w:type="gramStart"/>
-      <w:r>
-        <w:rPr>
-          <w:rFonts w:ascii="Century" w:hAnsi="Century" w:cs="Times New Roman"/>
-          <w:sz w:val="28"/>
-          <w:szCs w:val="28"/>
-          <w:lang w:val="en-GB"/>
-        </w:rPr>
-        <w:t>has to</w:t>
-      </w:r>
-      <w:proofErr w:type="gramEnd"/>
-      <w:r>
-        <w:rPr>
-          <w:rFonts w:ascii="Century" w:hAnsi="Century" w:cs="Times New Roman"/>
-          <w:sz w:val="28"/>
-          <w:szCs w:val="28"/>
-          <w:lang w:val="en-GB"/>
-        </w:rPr>
-        <w:t xml:space="preserve"> go and take them at their own houses. Mark reaches his first friend, Ted and picks him up, then goes and picks up even Barney, the second friend, and they all go and have fun together. At the end of the party </w:t>
-      </w:r>
-      <w:bookmarkStart w:id="0" w:name="_GoBack"/>
-      <w:bookmarkEnd w:id="0"/>
-      <w:r>
-        <w:rPr>
-          <w:rFonts w:ascii="Century" w:hAnsi="Century" w:cs="Times New Roman"/>
-          <w:sz w:val="28"/>
-          <w:szCs w:val="28"/>
-          <w:lang w:val="en-GB"/>
-        </w:rPr>
-        <w:t xml:space="preserve">they use the same car to came back home after having it temporary parked in front of a pub. Mark brings his friends home and then parks the car in a safe area. When he’s leaving the </w:t>
-      </w:r>
-      <w:proofErr w:type="gramStart"/>
-      <w:r>
-        <w:rPr>
-          <w:rFonts w:ascii="Century" w:hAnsi="Century" w:cs="Times New Roman"/>
-          <w:sz w:val="28"/>
-          <w:szCs w:val="28"/>
-          <w:lang w:val="en-GB"/>
-        </w:rPr>
-        <w:t>car</w:t>
-      </w:r>
-      <w:proofErr w:type="gramEnd"/>
-      <w:r>
-        <w:rPr>
-          <w:rFonts w:ascii="Century" w:hAnsi="Century" w:cs="Times New Roman"/>
-          <w:sz w:val="28"/>
-          <w:szCs w:val="28"/>
-          <w:lang w:val="en-GB"/>
-        </w:rPr>
-        <w:t xml:space="preserve"> he notices that has received a discount for having brought with him two people. Being happy for having saved 2€ he decides to buy an ice cream.</w:t>
+        <w:t xml:space="preserve">Given that two of his friends are not provided with a driving license he has </w:t>
+      </w:r>
+      <w:r>
+        <w:rPr>
+          <w:rFonts w:ascii="Century" w:hAnsi="Century" w:cs="Times New Roman"/>
+          <w:sz w:val="28"/>
+          <w:szCs w:val="28"/>
+          <w:lang w:val="en-GB"/>
+        </w:rPr>
+        <w:lastRenderedPageBreak/>
+        <w:t>to go and take them at their own houses. Mark reaches his first friend, Ted and picks him up, then goes and picks up even Barney, the second friend, and they all go and have fun together. At the end of the p</w:t>
+      </w:r>
+      <w:r>
+        <w:rPr>
+          <w:rFonts w:ascii="Century" w:hAnsi="Century" w:cs="Times New Roman"/>
+          <w:sz w:val="28"/>
+          <w:szCs w:val="28"/>
+          <w:lang w:val="en-GB"/>
+        </w:rPr>
+        <w:t>arty they use the same car to co</w:t>
+      </w:r>
+      <w:r>
+        <w:rPr>
+          <w:rFonts w:ascii="Century" w:hAnsi="Century" w:cs="Times New Roman"/>
+          <w:sz w:val="28"/>
+          <w:szCs w:val="28"/>
+          <w:lang w:val="en-GB"/>
+        </w:rPr>
+        <w:t>me back home after having it temporary parked in front of a pub. Mark brings his friends home and then parks the car in a safe area. When he’s leaving the car he notices that has received a discount for having brought with him two people. Being happy for having saved 2€ he decides to buy an ice cream.</w:t>
       </w:r>
     </w:p>
     <w:p>
@@ -9799,7 +9389,7 @@
       <w:r>
         <w:rPr>
           <w:noProof/>
-          <w:lang w:eastAsia="it-IT"/>
+          <w:lang w:eastAsia="zh-CN"/>
         </w:rPr>
         <w:lastRenderedPageBreak/>
         <w:drawing>
@@ -13736,19 +13326,8 @@
                 <w:szCs w:val="28"/>
                 <w:lang w:val="en-US"/>
               </w:rPr>
-              <w:t xml:space="preserve">The user inserts his/her </w:t>
+              <w:t>The user inserts his/her final destination</w:t>
             </w:r>
-            <w:proofErr w:type="gramStart"/>
-            <w:r>
-              <w:rPr>
-                <w:rFonts w:ascii="Century" w:hAnsi="Century" w:cs="Times New Roman"/>
-                <w:sz w:val="28"/>
-                <w:szCs w:val="28"/>
-                <w:lang w:val="en-US"/>
-              </w:rPr>
-              <w:t>final destination</w:t>
-            </w:r>
-            <w:proofErr w:type="gramEnd"/>
           </w:p>
           <w:p>
             <w:pPr>
@@ -15980,7 +15559,7 @@
 </file>
 
 <file path=word/endnotes.xml><?xml version="1.0" encoding="utf-8"?>
-<w:endnotes xmlns:wpc="http://schemas.microsoft.com/office/word/2010/wordprocessingCanvas" xmlns:cx="http://schemas.microsoft.com/office/drawing/2014/chartex" xmlns:cx1="http://schemas.microsoft.com/office/drawing/2015/9/8/chartex" xmlns:cx2="http://schemas.microsoft.com/office/drawing/2015/10/21/chartex" xmlns:cx3="http://schemas.microsoft.com/office/drawing/2016/5/9/chartex" xmlns:cx4="http://schemas.microsoft.com/office/drawing/2016/5/10/chartex" xmlns:cx5="http://schemas.microsoft.com/office/drawing/2016/5/11/chartex" xmlns:mc="http://schemas.openxmlformats.org/markup-compatibility/2006" xmlns:o="urn:schemas-microsoft-com:office:office" xmlns:r="http://schemas.openxmlformats.org/officeDocument/2006/relationships" xmlns:m="http://schemas.openxmlformats.org/officeDocument/2006/math" xmlns:v="urn:schemas-microsoft-com:vml" xmlns:wp14="http://schemas.microsoft.com/office/word/2010/wordprocessingDrawing" xmlns:wp="http://schemas.openxmlformats.org/drawingml/2006/wordprocessingDrawing" xmlns:w10="urn:schemas-microsoft-com:office:word" xmlns:w="http://schemas.openxmlformats.org/wordprocessingml/2006/main" xmlns:w14="http://schemas.microsoft.com/office/word/2010/wordml" xmlns:w15="http://schemas.microsoft.com/office/word/2012/wordml" xmlns:w16se="http://schemas.microsoft.com/office/word/2015/wordml/symex" xmlns:wpg="http://schemas.microsoft.com/office/word/2010/wordprocessingGroup" xmlns:wpi="http://schemas.microsoft.com/office/word/2010/wordprocessingInk" xmlns:wne="http://schemas.microsoft.com/office/word/2006/wordml" xmlns:wps="http://schemas.microsoft.com/office/word/2010/wordprocessingShape" mc:Ignorable="w14 w15 w16se wp14">
+<w:endnotes xmlns:wpc="http://schemas.microsoft.com/office/word/2010/wordprocessingCanvas" xmlns:cx="http://schemas.microsoft.com/office/drawing/2014/chartex" xmlns:cx1="http://schemas.microsoft.com/office/drawing/2015/9/8/chartex" xmlns:cx2="http://schemas.microsoft.com/office/drawing/2015/10/21/chartex" xmlns:mc="http://schemas.openxmlformats.org/markup-compatibility/2006" xmlns:o="urn:schemas-microsoft-com:office:office" xmlns:r="http://schemas.openxmlformats.org/officeDocument/2006/relationships" xmlns:m="http://schemas.openxmlformats.org/officeDocument/2006/math" xmlns:v="urn:schemas-microsoft-com:vml" xmlns:wp14="http://schemas.microsoft.com/office/word/2010/wordprocessingDrawing" xmlns:wp="http://schemas.openxmlformats.org/drawingml/2006/wordprocessingDrawing" xmlns:w10="urn:schemas-microsoft-com:office:word" xmlns:w="http://schemas.openxmlformats.org/wordprocessingml/2006/main" xmlns:w14="http://schemas.microsoft.com/office/word/2010/wordml" xmlns:w15="http://schemas.microsoft.com/office/word/2012/wordml" xmlns:w16se="http://schemas.microsoft.com/office/word/2015/wordml/symex" xmlns:wpg="http://schemas.microsoft.com/office/word/2010/wordprocessingGroup" xmlns:wpi="http://schemas.microsoft.com/office/word/2010/wordprocessingInk" xmlns:wne="http://schemas.microsoft.com/office/word/2006/wordml" xmlns:wps="http://schemas.microsoft.com/office/word/2010/wordprocessingShape" mc:Ignorable="w14 w15 w16se wp14">
   <w:endnote w:type="separator" w:id="-1">
     <w:p>
       <w:pPr>
@@ -16005,7 +15584,7 @@
 </file>
 
 <file path=word/footer1.xml><?xml version="1.0" encoding="utf-8"?>
-<w:ftr xmlns:wpc="http://schemas.microsoft.com/office/word/2010/wordprocessingCanvas" xmlns:cx="http://schemas.microsoft.com/office/drawing/2014/chartex" xmlns:cx1="http://schemas.microsoft.com/office/drawing/2015/9/8/chartex" xmlns:cx2="http://schemas.microsoft.com/office/drawing/2015/10/21/chartex" xmlns:cx3="http://schemas.microsoft.com/office/drawing/2016/5/9/chartex" xmlns:cx4="http://schemas.microsoft.com/office/drawing/2016/5/10/chartex" xmlns:cx5="http://schemas.microsoft.com/office/drawing/2016/5/11/chartex" xmlns:mc="http://schemas.openxmlformats.org/markup-compatibility/2006" xmlns:o="urn:schemas-microsoft-com:office:office" xmlns:r="http://schemas.openxmlformats.org/officeDocument/2006/relationships" xmlns:m="http://schemas.openxmlformats.org/officeDocument/2006/math" xmlns:v="urn:schemas-microsoft-com:vml" xmlns:wp14="http://schemas.microsoft.com/office/word/2010/wordprocessingDrawing" xmlns:wp="http://schemas.openxmlformats.org/drawingml/2006/wordprocessingDrawing" xmlns:w10="urn:schemas-microsoft-com:office:word" xmlns:w="http://schemas.openxmlformats.org/wordprocessingml/2006/main" xmlns:w14="http://schemas.microsoft.com/office/word/2010/wordml" xmlns:w15="http://schemas.microsoft.com/office/word/2012/wordml" xmlns:w16se="http://schemas.microsoft.com/office/word/2015/wordml/symex" xmlns:wpg="http://schemas.microsoft.com/office/word/2010/wordprocessingGroup" xmlns:wpi="http://schemas.microsoft.com/office/word/2010/wordprocessingInk" xmlns:wne="http://schemas.microsoft.com/office/word/2006/wordml" xmlns:wps="http://schemas.microsoft.com/office/word/2010/wordprocessingShape" mc:Ignorable="w14 w15 w16se wp14">
+<w:ftr xmlns:wpc="http://schemas.microsoft.com/office/word/2010/wordprocessingCanvas" xmlns:cx="http://schemas.microsoft.com/office/drawing/2014/chartex" xmlns:cx1="http://schemas.microsoft.com/office/drawing/2015/9/8/chartex" xmlns:cx2="http://schemas.microsoft.com/office/drawing/2015/10/21/chartex" xmlns:mc="http://schemas.openxmlformats.org/markup-compatibility/2006" xmlns:o="urn:schemas-microsoft-com:office:office" xmlns:r="http://schemas.openxmlformats.org/officeDocument/2006/relationships" xmlns:m="http://schemas.openxmlformats.org/officeDocument/2006/math" xmlns:v="urn:schemas-microsoft-com:vml" xmlns:wp14="http://schemas.microsoft.com/office/word/2010/wordprocessingDrawing" xmlns:wp="http://schemas.openxmlformats.org/drawingml/2006/wordprocessingDrawing" xmlns:w10="urn:schemas-microsoft-com:office:word" xmlns:w="http://schemas.openxmlformats.org/wordprocessingml/2006/main" xmlns:w14="http://schemas.microsoft.com/office/word/2010/wordml" xmlns:w15="http://schemas.microsoft.com/office/word/2012/wordml" xmlns:w16se="http://schemas.microsoft.com/office/word/2015/wordml/symex" xmlns:wpg="http://schemas.microsoft.com/office/word/2010/wordprocessingGroup" xmlns:wpi="http://schemas.microsoft.com/office/word/2010/wordprocessingInk" xmlns:wne="http://schemas.microsoft.com/office/word/2006/wordml" xmlns:wps="http://schemas.microsoft.com/office/word/2010/wordprocessingShape" mc:Ignorable="w14 w15 w16se wp14">
   <w:p>
     <w:pPr>
       <w:pStyle w:val="Pidipagina"/>
@@ -16017,7 +15596,7 @@
       <w:rPr>
         <w:noProof/>
         <w:color w:val="808080" w:themeColor="background1" w:themeShade="80"/>
-        <w:lang w:eastAsia="it-IT"/>
+        <w:lang w:eastAsia="zh-CN"/>
       </w:rPr>
       <mc:AlternateContent>
         <mc:Choice Requires="wps">
@@ -16121,7 +15700,7 @@
                               <w:sz w:val="28"/>
                               <w:szCs w:val="28"/>
                             </w:rPr>
-                            <w:t>28</w:t>
+                            <w:t>30</w:t>
                           </w:r>
                           <w:r>
                             <w:rPr>
@@ -16191,7 +15770,7 @@
                         <w:sz w:val="28"/>
                         <w:szCs w:val="28"/>
                       </w:rPr>
-                      <w:t>28</w:t>
+                      <w:t>30</w:t>
                     </w:r>
                     <w:r>
                       <w:rPr>
@@ -16220,7 +15799,7 @@
 </file>
 
 <file path=word/footnotes.xml><?xml version="1.0" encoding="utf-8"?>
-<w:footnotes xmlns:wpc="http://schemas.microsoft.com/office/word/2010/wordprocessingCanvas" xmlns:cx="http://schemas.microsoft.com/office/drawing/2014/chartex" xmlns:cx1="http://schemas.microsoft.com/office/drawing/2015/9/8/chartex" xmlns:cx2="http://schemas.microsoft.com/office/drawing/2015/10/21/chartex" xmlns:cx3="http://schemas.microsoft.com/office/drawing/2016/5/9/chartex" xmlns:cx4="http://schemas.microsoft.com/office/drawing/2016/5/10/chartex" xmlns:cx5="http://schemas.microsoft.com/office/drawing/2016/5/11/chartex" xmlns:mc="http://schemas.openxmlformats.org/markup-compatibility/2006" xmlns:o="urn:schemas-microsoft-com:office:office" xmlns:r="http://schemas.openxmlformats.org/officeDocument/2006/relationships" xmlns:m="http://schemas.openxmlformats.org/officeDocument/2006/math" xmlns:v="urn:schemas-microsoft-com:vml" xmlns:wp14="http://schemas.microsoft.com/office/word/2010/wordprocessingDrawing" xmlns:wp="http://schemas.openxmlformats.org/drawingml/2006/wordprocessingDrawing" xmlns:w10="urn:schemas-microsoft-com:office:word" xmlns:w="http://schemas.openxmlformats.org/wordprocessingml/2006/main" xmlns:w14="http://schemas.microsoft.com/office/word/2010/wordml" xmlns:w15="http://schemas.microsoft.com/office/word/2012/wordml" xmlns:w16se="http://schemas.microsoft.com/office/word/2015/wordml/symex" xmlns:wpg="http://schemas.microsoft.com/office/word/2010/wordprocessingGroup" xmlns:wpi="http://schemas.microsoft.com/office/word/2010/wordprocessingInk" xmlns:wne="http://schemas.microsoft.com/office/word/2006/wordml" xmlns:wps="http://schemas.microsoft.com/office/word/2010/wordprocessingShape" mc:Ignorable="w14 w15 w16se wp14">
+<w:footnotes xmlns:wpc="http://schemas.microsoft.com/office/word/2010/wordprocessingCanvas" xmlns:cx="http://schemas.microsoft.com/office/drawing/2014/chartex" xmlns:cx1="http://schemas.microsoft.com/office/drawing/2015/9/8/chartex" xmlns:cx2="http://schemas.microsoft.com/office/drawing/2015/10/21/chartex" xmlns:mc="http://schemas.openxmlformats.org/markup-compatibility/2006" xmlns:o="urn:schemas-microsoft-com:office:office" xmlns:r="http://schemas.openxmlformats.org/officeDocument/2006/relationships" xmlns:m="http://schemas.openxmlformats.org/officeDocument/2006/math" xmlns:v="urn:schemas-microsoft-com:vml" xmlns:wp14="http://schemas.microsoft.com/office/word/2010/wordprocessingDrawing" xmlns:wp="http://schemas.openxmlformats.org/drawingml/2006/wordprocessingDrawing" xmlns:w10="urn:schemas-microsoft-com:office:word" xmlns:w="http://schemas.openxmlformats.org/wordprocessingml/2006/main" xmlns:w14="http://schemas.microsoft.com/office/word/2010/wordml" xmlns:w15="http://schemas.microsoft.com/office/word/2012/wordml" xmlns:w16se="http://schemas.microsoft.com/office/word/2015/wordml/symex" xmlns:wpg="http://schemas.microsoft.com/office/word/2010/wordprocessingGroup" xmlns:wpi="http://schemas.microsoft.com/office/word/2010/wordprocessingInk" xmlns:wne="http://schemas.microsoft.com/office/word/2006/wordml" xmlns:wps="http://schemas.microsoft.com/office/word/2010/wordprocessingShape" mc:Ignorable="w14 w15 w16se wp14">
   <w:footnote w:type="separator" w:id="-1">
     <w:p>
       <w:pPr>
@@ -16245,7 +15824,7 @@
 </file>
 
 <file path=word/header1.xml><?xml version="1.0" encoding="utf-8"?>
-<w:hdr xmlns:wpc="http://schemas.microsoft.com/office/word/2010/wordprocessingCanvas" xmlns:cx="http://schemas.microsoft.com/office/drawing/2014/chartex" xmlns:cx1="http://schemas.microsoft.com/office/drawing/2015/9/8/chartex" xmlns:cx2="http://schemas.microsoft.com/office/drawing/2015/10/21/chartex" xmlns:cx3="http://schemas.microsoft.com/office/drawing/2016/5/9/chartex" xmlns:cx4="http://schemas.microsoft.com/office/drawing/2016/5/10/chartex" xmlns:cx5="http://schemas.microsoft.com/office/drawing/2016/5/11/chartex" xmlns:mc="http://schemas.openxmlformats.org/markup-compatibility/2006" xmlns:o="urn:schemas-microsoft-com:office:office" xmlns:r="http://schemas.openxmlformats.org/officeDocument/2006/relationships" xmlns:m="http://schemas.openxmlformats.org/officeDocument/2006/math" xmlns:v="urn:schemas-microsoft-com:vml" xmlns:wp14="http://schemas.microsoft.com/office/word/2010/wordprocessingDrawing" xmlns:wp="http://schemas.openxmlformats.org/drawingml/2006/wordprocessingDrawing" xmlns:w10="urn:schemas-microsoft-com:office:word" xmlns:w="http://schemas.openxmlformats.org/wordprocessingml/2006/main" xmlns:w14="http://schemas.microsoft.com/office/word/2010/wordml" xmlns:w15="http://schemas.microsoft.com/office/word/2012/wordml" xmlns:w16se="http://schemas.microsoft.com/office/word/2015/wordml/symex" xmlns:wpg="http://schemas.microsoft.com/office/word/2010/wordprocessingGroup" xmlns:wpi="http://schemas.microsoft.com/office/word/2010/wordprocessingInk" xmlns:wne="http://schemas.microsoft.com/office/word/2006/wordml" xmlns:wps="http://schemas.microsoft.com/office/word/2010/wordprocessingShape" mc:Ignorable="w14 w15 w16se wp14">
+<w:hdr xmlns:wpc="http://schemas.microsoft.com/office/word/2010/wordprocessingCanvas" xmlns:cx="http://schemas.microsoft.com/office/drawing/2014/chartex" xmlns:cx1="http://schemas.microsoft.com/office/drawing/2015/9/8/chartex" xmlns:cx2="http://schemas.microsoft.com/office/drawing/2015/10/21/chartex" xmlns:mc="http://schemas.openxmlformats.org/markup-compatibility/2006" xmlns:o="urn:schemas-microsoft-com:office:office" xmlns:r="http://schemas.openxmlformats.org/officeDocument/2006/relationships" xmlns:m="http://schemas.openxmlformats.org/officeDocument/2006/math" xmlns:v="urn:schemas-microsoft-com:vml" xmlns:wp14="http://schemas.microsoft.com/office/word/2010/wordprocessingDrawing" xmlns:wp="http://schemas.openxmlformats.org/drawingml/2006/wordprocessingDrawing" xmlns:w10="urn:schemas-microsoft-com:office:word" xmlns:w="http://schemas.openxmlformats.org/wordprocessingml/2006/main" xmlns:w14="http://schemas.microsoft.com/office/word/2010/wordml" xmlns:w15="http://schemas.microsoft.com/office/word/2012/wordml" xmlns:w16se="http://schemas.microsoft.com/office/word/2015/wordml/symex" xmlns:wpg="http://schemas.microsoft.com/office/word/2010/wordprocessingGroup" xmlns:wpi="http://schemas.microsoft.com/office/word/2010/wordprocessingInk" xmlns:wne="http://schemas.microsoft.com/office/word/2006/wordml" xmlns:wps="http://schemas.microsoft.com/office/word/2010/wordprocessingShape" mc:Ignorable="w14 w15 w16se wp14">
   <w:p>
     <w:pPr>
       <w:pStyle w:val="Intestazione"/>
@@ -16264,7 +15843,7 @@
 </file>
 
 <file path=word/numbering.xml><?xml version="1.0" encoding="utf-8"?>
-<w:numbering xmlns:wpc="http://schemas.microsoft.com/office/word/2010/wordprocessingCanvas" xmlns:cx="http://schemas.microsoft.com/office/drawing/2014/chartex" xmlns:cx1="http://schemas.microsoft.com/office/drawing/2015/9/8/chartex" xmlns:cx2="http://schemas.microsoft.com/office/drawing/2015/10/21/chartex" xmlns:cx3="http://schemas.microsoft.com/office/drawing/2016/5/9/chartex" xmlns:cx4="http://schemas.microsoft.com/office/drawing/2016/5/10/chartex" xmlns:cx5="http://schemas.microsoft.com/office/drawing/2016/5/11/chartex" xmlns:mc="http://schemas.openxmlformats.org/markup-compatibility/2006" xmlns:o="urn:schemas-microsoft-com:office:office" xmlns:r="http://schemas.openxmlformats.org/officeDocument/2006/relationships" xmlns:m="http://schemas.openxmlformats.org/officeDocument/2006/math" xmlns:v="urn:schemas-microsoft-com:vml" xmlns:wp14="http://schemas.microsoft.com/office/word/2010/wordprocessingDrawing" xmlns:wp="http://schemas.openxmlformats.org/drawingml/2006/wordprocessingDrawing" xmlns:w10="urn:schemas-microsoft-com:office:word" xmlns:w="http://schemas.openxmlformats.org/wordprocessingml/2006/main" xmlns:w14="http://schemas.microsoft.com/office/word/2010/wordml" xmlns:w15="http://schemas.microsoft.com/office/word/2012/wordml" xmlns:w16se="http://schemas.microsoft.com/office/word/2015/wordml/symex" xmlns:wpg="http://schemas.microsoft.com/office/word/2010/wordprocessingGroup" xmlns:wpi="http://schemas.microsoft.com/office/word/2010/wordprocessingInk" xmlns:wne="http://schemas.microsoft.com/office/word/2006/wordml" xmlns:wps="http://schemas.microsoft.com/office/word/2010/wordprocessingShape" mc:Ignorable="w14 w15 w16se wp14">
+<w:numbering xmlns:wpc="http://schemas.microsoft.com/office/word/2010/wordprocessingCanvas" xmlns:cx="http://schemas.microsoft.com/office/drawing/2014/chartex" xmlns:cx1="http://schemas.microsoft.com/office/drawing/2015/9/8/chartex" xmlns:cx2="http://schemas.microsoft.com/office/drawing/2015/10/21/chartex" xmlns:mc="http://schemas.openxmlformats.org/markup-compatibility/2006" xmlns:o="urn:schemas-microsoft-com:office:office" xmlns:r="http://schemas.openxmlformats.org/officeDocument/2006/relationships" xmlns:m="http://schemas.openxmlformats.org/officeDocument/2006/math" xmlns:v="urn:schemas-microsoft-com:vml" xmlns:wp14="http://schemas.microsoft.com/office/word/2010/wordprocessingDrawing" xmlns:wp="http://schemas.openxmlformats.org/drawingml/2006/wordprocessingDrawing" xmlns:w10="urn:schemas-microsoft-com:office:word" xmlns:w="http://schemas.openxmlformats.org/wordprocessingml/2006/main" xmlns:w14="http://schemas.microsoft.com/office/word/2010/wordml" xmlns:w15="http://schemas.microsoft.com/office/word/2012/wordml" xmlns:w16se="http://schemas.microsoft.com/office/word/2015/wordml/symex" xmlns:wpg="http://schemas.microsoft.com/office/word/2010/wordprocessingGroup" xmlns:wpi="http://schemas.microsoft.com/office/word/2010/wordprocessingInk" xmlns:wne="http://schemas.microsoft.com/office/word/2006/wordml" xmlns:wps="http://schemas.microsoft.com/office/word/2010/wordprocessingShape" mc:Ignorable="w14 w15 w16se wp14">
   <w:abstractNum w:abstractNumId="0" w15:restartNumberingAfterBreak="0">
     <w:nsid w:val="02743990"/>
     <w:multiLevelType w:val="hybridMultilevel"/>
@@ -19884,7 +19463,7 @@
       </w:pPr>
     </w:pPrDefault>
   </w:docDefaults>
-  <w:latentStyles w:defLockedState="0" w:defUIPriority="99" w:defSemiHidden="0" w:defUnhideWhenUsed="0" w:defQFormat="0" w:count="374">
+  <w:latentStyles w:defLockedState="0" w:defUIPriority="99" w:defSemiHidden="0" w:defUnhideWhenUsed="0" w:defQFormat="0" w:count="372">
     <w:lsdException w:name="Normal" w:uiPriority="0" w:qFormat="1"/>
     <w:lsdException w:name="heading 1" w:uiPriority="9" w:qFormat="1"/>
     <w:lsdException w:name="heading 2" w:semiHidden="1" w:uiPriority="9" w:unhideWhenUsed="1" w:qFormat="1"/>
@@ -19990,6 +19569,7 @@
     <w:lsdException w:name="HTML Sample" w:semiHidden="1" w:unhideWhenUsed="1"/>
     <w:lsdException w:name="HTML Typewriter" w:semiHidden="1" w:unhideWhenUsed="1"/>
     <w:lsdException w:name="HTML Variable" w:semiHidden="1" w:unhideWhenUsed="1"/>
+    <w:lsdException w:name="Normal Table" w:semiHidden="1" w:unhideWhenUsed="1"/>
     <w:lsdException w:name="annotation subject" w:semiHidden="1" w:unhideWhenUsed="1"/>
     <w:lsdException w:name="No List" w:semiHidden="1" w:unhideWhenUsed="1"/>
     <w:lsdException w:name="Outline List 1" w:semiHidden="1" w:unhideWhenUsed="1"/>
@@ -20035,9 +19615,11 @@
     <w:lsdException w:name="Table Subtle 1" w:semiHidden="1" w:unhideWhenUsed="1"/>
     <w:lsdException w:name="Table Subtle 2" w:semiHidden="1" w:unhideWhenUsed="1"/>
     <w:lsdException w:name="Table Web 1" w:semiHidden="1" w:unhideWhenUsed="1"/>
+    <w:lsdException w:name="Table Web 2" w:semiHidden="1" w:unhideWhenUsed="1"/>
     <w:lsdException w:name="Table Web 3" w:semiHidden="1" w:unhideWhenUsed="1"/>
     <w:lsdException w:name="Balloon Text" w:semiHidden="1" w:unhideWhenUsed="1"/>
     <w:lsdException w:name="Table Grid" w:uiPriority="39"/>
+    <w:lsdException w:name="Table Theme" w:semiHidden="1" w:unhideWhenUsed="1"/>
     <w:lsdException w:name="Placeholder Text" w:semiHidden="1"/>
     <w:lsdException w:name="No Spacing" w:uiPriority="1" w:qFormat="1"/>
     <w:lsdException w:name="Light Shading" w:uiPriority="60"/>
@@ -20254,8 +19836,6 @@
     <w:lsdException w:name="List Table 6 Colorful Accent 6" w:uiPriority="51"/>
     <w:lsdException w:name="List Table 7 Colorful Accent 6" w:uiPriority="52"/>
     <w:lsdException w:name="Mention" w:semiHidden="1" w:unhideWhenUsed="1"/>
-    <w:lsdException w:name="Smart Hyperlink" w:semiHidden="1" w:unhideWhenUsed="1"/>
-    <w:lsdException w:name="Hashtag" w:semiHidden="1" w:unhideWhenUsed="1"/>
   </w:latentStyles>
   <w:style w:type="paragraph" w:default="1" w:styleId="Normale">
     <w:name w:val="Normal"/>
@@ -20719,7 +20299,7 @@
 </file>
 
 <file path=customXml/itemProps1.xml><?xml version="1.0" encoding="utf-8"?>
-<ds:datastoreItem xmlns:ds="http://schemas.openxmlformats.org/officeDocument/2006/customXml" ds:itemID="{7DEC5B32-305D-438E-BAAF-50FD8ADD7882}">
+<ds:datastoreItem xmlns:ds="http://schemas.openxmlformats.org/officeDocument/2006/customXml" ds:itemID="{ED551B96-7E18-46FB-A507-F63356AEDC89}">
   <ds:schemaRefs>
     <ds:schemaRef ds:uri="http://schemas.openxmlformats.org/officeDocument/2006/bibliography"/>
   </ds:schemaRefs>

</xml_diff>